<commit_message>
Tinjauan pustaka: refined query
</commit_message>
<xml_diff>
--- a/DOKUMEN/PROPOSAL.docx
+++ b/DOKUMEN/PROPOSAL.docx
@@ -1237,16 +1237,7 @@
           <w:sz w:val="24"/>
           <w:lang w:val="en-US"/>
         </w:rPr>
-        <w:t>leb</w:t>
-      </w:r>
-      <w:bookmarkStart w:id="0" w:name="_GoBack"/>
-      <w:bookmarkEnd w:id="0"/>
-      <w:r>
-        <w:rPr>
-          <w:sz w:val="24"/>
-          <w:lang w:val="en-US"/>
-        </w:rPr>
-        <w:t>ih</w:t>
+        <w:t>lebih</w:t>
       </w:r>
       <w:proofErr w:type="spellEnd"/>
       <w:r>
@@ -7224,334 +7215,876 @@
     </w:p>
     <w:p>
       <w:pPr>
+        <w:pStyle w:val="ListParagraph1"/>
+        <w:numPr>
+          <w:ilvl w:val="0"/>
+          <w:numId w:val="43"/>
+        </w:numPr>
+        <w:tabs>
+          <w:tab w:val="left" w:pos="800"/>
+        </w:tabs>
+        <w:ind w:left="1200" w:hanging="400"/>
+        <w:jc w:val="both"/>
+        <w:rPr>
+          <w:sz w:val="24"/>
+          <w:lang w:eastAsia="ja-JP"/>
+        </w:rPr>
+      </w:pPr>
+      <w:r>
+        <w:rPr>
+          <w:b/>
+          <w:sz w:val="24"/>
+          <w:lang w:eastAsia="ja-JP"/>
+        </w:rPr>
+        <w:t>Refined Query</w:t>
+      </w:r>
+    </w:p>
+    <w:p>
+      <w:pPr>
+        <w:pStyle w:val="ListParagraph1"/>
+        <w:ind w:left="810" w:firstLine="390"/>
+        <w:jc w:val="both"/>
+        <w:rPr>
+          <w:sz w:val="24"/>
+          <w:lang w:eastAsia="ja-JP"/>
+        </w:rPr>
+      </w:pPr>
+      <w:r>
+        <w:rPr>
+          <w:i/>
+          <w:sz w:val="24"/>
+          <w:lang w:eastAsia="ja-JP"/>
+        </w:rPr>
+        <w:t>Refined Query</w:t>
+      </w:r>
+      <w:r>
+        <w:rPr>
+          <w:sz w:val="24"/>
+          <w:lang w:eastAsia="ja-JP"/>
+        </w:rPr>
+        <w:t xml:space="preserve"> </w:t>
+      </w:r>
+      <w:proofErr w:type="spellStart"/>
+      <w:r>
+        <w:rPr>
+          <w:sz w:val="24"/>
+          <w:lang w:eastAsia="ja-JP"/>
+        </w:rPr>
+        <w:t>adalah</w:t>
+      </w:r>
+      <w:proofErr w:type="spellEnd"/>
+      <w:r>
+        <w:rPr>
+          <w:sz w:val="24"/>
+          <w:lang w:eastAsia="ja-JP"/>
+        </w:rPr>
+        <w:t xml:space="preserve"> </w:t>
+      </w:r>
+      <w:proofErr w:type="spellStart"/>
+      <w:r>
+        <w:rPr>
+          <w:sz w:val="24"/>
+          <w:lang w:eastAsia="ja-JP"/>
+        </w:rPr>
+        <w:t>kueri</w:t>
+      </w:r>
+      <w:proofErr w:type="spellEnd"/>
+      <w:r>
+        <w:rPr>
+          <w:sz w:val="24"/>
+          <w:lang w:eastAsia="ja-JP"/>
+        </w:rPr>
+        <w:t xml:space="preserve"> yang </w:t>
+      </w:r>
+      <w:proofErr w:type="spellStart"/>
+      <w:r>
+        <w:rPr>
+          <w:sz w:val="24"/>
+          <w:lang w:eastAsia="ja-JP"/>
+        </w:rPr>
+        <w:t>telah</w:t>
+      </w:r>
+      <w:proofErr w:type="spellEnd"/>
+      <w:r>
+        <w:rPr>
+          <w:sz w:val="24"/>
+          <w:lang w:eastAsia="ja-JP"/>
+        </w:rPr>
+        <w:t xml:space="preserve"> </w:t>
+      </w:r>
+      <w:proofErr w:type="spellStart"/>
+      <w:r>
+        <w:rPr>
+          <w:sz w:val="24"/>
+          <w:lang w:eastAsia="ja-JP"/>
+        </w:rPr>
+        <w:t>dimodifikasi</w:t>
+      </w:r>
+      <w:proofErr w:type="spellEnd"/>
+      <w:r>
+        <w:rPr>
+          <w:sz w:val="24"/>
+          <w:lang w:eastAsia="ja-JP"/>
+        </w:rPr>
+        <w:t xml:space="preserve"> </w:t>
+      </w:r>
+      <w:proofErr w:type="spellStart"/>
+      <w:r>
+        <w:rPr>
+          <w:sz w:val="24"/>
+          <w:lang w:eastAsia="ja-JP"/>
+        </w:rPr>
+        <w:t>untuk</w:t>
+      </w:r>
+      <w:proofErr w:type="spellEnd"/>
+      <w:r>
+        <w:rPr>
+          <w:sz w:val="24"/>
+          <w:lang w:eastAsia="ja-JP"/>
+        </w:rPr>
+        <w:t xml:space="preserve"> </w:t>
+      </w:r>
+      <w:proofErr w:type="spellStart"/>
+      <w:r>
+        <w:rPr>
+          <w:sz w:val="24"/>
+          <w:lang w:eastAsia="ja-JP"/>
+        </w:rPr>
+        <w:t>kepentingan</w:t>
+      </w:r>
+      <w:proofErr w:type="spellEnd"/>
+      <w:r>
+        <w:rPr>
+          <w:sz w:val="24"/>
+          <w:lang w:eastAsia="ja-JP"/>
+        </w:rPr>
+        <w:t xml:space="preserve"> </w:t>
+      </w:r>
+      <w:proofErr w:type="spellStart"/>
+      <w:r>
+        <w:rPr>
+          <w:sz w:val="24"/>
+          <w:lang w:eastAsia="ja-JP"/>
+        </w:rPr>
+        <w:t>tertentu</w:t>
+      </w:r>
+      <w:proofErr w:type="spellEnd"/>
+      <w:r>
+        <w:rPr>
+          <w:sz w:val="24"/>
+          <w:lang w:eastAsia="ja-JP"/>
+        </w:rPr>
+        <w:t xml:space="preserve">. </w:t>
+      </w:r>
+      <w:proofErr w:type="spellStart"/>
+      <w:r>
+        <w:rPr>
+          <w:sz w:val="24"/>
+          <w:lang w:eastAsia="ja-JP"/>
+        </w:rPr>
+        <w:t>Hasil</w:t>
+      </w:r>
+      <w:proofErr w:type="spellEnd"/>
+      <w:r>
+        <w:rPr>
+          <w:sz w:val="24"/>
+          <w:lang w:eastAsia="ja-JP"/>
+        </w:rPr>
+        <w:t xml:space="preserve"> </w:t>
+      </w:r>
+      <w:proofErr w:type="spellStart"/>
+      <w:r>
+        <w:rPr>
+          <w:sz w:val="24"/>
+          <w:lang w:eastAsia="ja-JP"/>
+        </w:rPr>
+        <w:t>riset</w:t>
+      </w:r>
+      <w:proofErr w:type="spellEnd"/>
+      <w:r>
+        <w:rPr>
+          <w:sz w:val="24"/>
+          <w:lang w:eastAsia="ja-JP"/>
+        </w:rPr>
+        <w:t xml:space="preserve"> </w:t>
+      </w:r>
+      <w:proofErr w:type="spellStart"/>
+      <w:r>
+        <w:rPr>
+          <w:sz w:val="24"/>
+          <w:lang w:eastAsia="ja-JP"/>
+        </w:rPr>
+        <w:t>terakhir</w:t>
+      </w:r>
+      <w:proofErr w:type="spellEnd"/>
+      <w:r>
+        <w:rPr>
+          <w:sz w:val="24"/>
+          <w:lang w:eastAsia="ja-JP"/>
+        </w:rPr>
+        <w:t xml:space="preserve"> </w:t>
+      </w:r>
+      <w:proofErr w:type="spellStart"/>
+      <w:r>
+        <w:rPr>
+          <w:sz w:val="24"/>
+          <w:lang w:eastAsia="ja-JP"/>
+        </w:rPr>
+        <w:t>pada</w:t>
+      </w:r>
+      <w:proofErr w:type="spellEnd"/>
+      <w:r>
+        <w:rPr>
+          <w:sz w:val="24"/>
+          <w:lang w:eastAsia="ja-JP"/>
+        </w:rPr>
+        <w:t xml:space="preserve"> </w:t>
+      </w:r>
+      <w:sdt>
+        <w:sdtPr>
+          <w:rPr>
+            <w:sz w:val="24"/>
+            <w:lang w:eastAsia="ja-JP"/>
+          </w:rPr>
+          <w:id w:val="-1426563040"/>
+          <w:citation/>
+        </w:sdtPr>
+        <w:sdtContent>
+          <w:r>
+            <w:rPr>
+              <w:sz w:val="24"/>
+              <w:lang w:eastAsia="ja-JP"/>
+            </w:rPr>
+            <w:fldChar w:fldCharType="begin"/>
+          </w:r>
+          <w:r>
+            <w:rPr>
+              <w:sz w:val="24"/>
+              <w:lang w:val="en-US" w:eastAsia="ja-JP"/>
+            </w:rPr>
+            <w:instrText xml:space="preserve"> CITATION Tra10 \l 1033 </w:instrText>
+          </w:r>
+          <w:r>
+            <w:rPr>
+              <w:sz w:val="24"/>
+              <w:lang w:eastAsia="ja-JP"/>
+            </w:rPr>
+            <w:fldChar w:fldCharType="separate"/>
+          </w:r>
+          <w:r>
+            <w:rPr>
+              <w:noProof/>
+              <w:sz w:val="24"/>
+              <w:lang w:val="en-US" w:eastAsia="ja-JP"/>
+            </w:rPr>
+            <w:t>[1]</w:t>
+          </w:r>
+          <w:r>
+            <w:rPr>
+              <w:sz w:val="24"/>
+              <w:lang w:eastAsia="ja-JP"/>
+            </w:rPr>
+            <w:fldChar w:fldCharType="end"/>
+          </w:r>
+        </w:sdtContent>
+      </w:sdt>
+      <w:r>
+        <w:rPr>
+          <w:sz w:val="24"/>
+          <w:lang w:eastAsia="ja-JP"/>
+        </w:rPr>
+        <w:t xml:space="preserve"> </w:t>
+      </w:r>
+      <w:proofErr w:type="spellStart"/>
+      <w:r>
+        <w:rPr>
+          <w:sz w:val="24"/>
+          <w:lang w:eastAsia="ja-JP"/>
+        </w:rPr>
+        <w:t>menjelaskan</w:t>
+      </w:r>
+      <w:proofErr w:type="spellEnd"/>
+      <w:r>
+        <w:rPr>
+          <w:sz w:val="24"/>
+          <w:lang w:eastAsia="ja-JP"/>
+        </w:rPr>
+        <w:t xml:space="preserve"> </w:t>
+      </w:r>
+      <w:proofErr w:type="spellStart"/>
+      <w:r>
+        <w:rPr>
+          <w:sz w:val="24"/>
+          <w:lang w:eastAsia="ja-JP"/>
+        </w:rPr>
+        <w:t>tentang</w:t>
+      </w:r>
+      <w:proofErr w:type="spellEnd"/>
+      <w:r>
+        <w:rPr>
+          <w:sz w:val="24"/>
+          <w:lang w:eastAsia="ja-JP"/>
+        </w:rPr>
+        <w:t xml:space="preserve"> </w:t>
+      </w:r>
+      <w:proofErr w:type="spellStart"/>
+      <w:r>
+        <w:rPr>
+          <w:sz w:val="24"/>
+          <w:lang w:eastAsia="ja-JP"/>
+        </w:rPr>
+        <w:t>pendekatan</w:t>
+      </w:r>
+      <w:proofErr w:type="spellEnd"/>
+      <w:r>
+        <w:rPr>
+          <w:sz w:val="24"/>
+          <w:lang w:eastAsia="ja-JP"/>
+        </w:rPr>
+        <w:t xml:space="preserve"> query-refinement </w:t>
+      </w:r>
+      <w:proofErr w:type="spellStart"/>
+      <w:r>
+        <w:rPr>
+          <w:sz w:val="24"/>
+          <w:lang w:eastAsia="ja-JP"/>
+        </w:rPr>
+        <w:t>menjelaskan</w:t>
+      </w:r>
+      <w:proofErr w:type="spellEnd"/>
+      <w:r>
+        <w:rPr>
+          <w:sz w:val="24"/>
+          <w:lang w:eastAsia="ja-JP"/>
+        </w:rPr>
+        <w:t xml:space="preserve"> 2 </w:t>
+      </w:r>
+      <w:proofErr w:type="spellStart"/>
+      <w:r>
+        <w:rPr>
+          <w:sz w:val="24"/>
+          <w:lang w:eastAsia="ja-JP"/>
+        </w:rPr>
+        <w:t>kriteria</w:t>
+      </w:r>
+      <w:proofErr w:type="spellEnd"/>
+      <w:r>
+        <w:rPr>
+          <w:sz w:val="24"/>
+          <w:lang w:eastAsia="ja-JP"/>
+        </w:rPr>
+        <w:t xml:space="preserve"> </w:t>
+      </w:r>
+      <w:proofErr w:type="spellStart"/>
+      <w:r>
+        <w:rPr>
+          <w:sz w:val="24"/>
+          <w:lang w:eastAsia="ja-JP"/>
+        </w:rPr>
+        <w:t>untuk</w:t>
+      </w:r>
+      <w:proofErr w:type="spellEnd"/>
+      <w:r>
+        <w:rPr>
+          <w:sz w:val="24"/>
+          <w:lang w:eastAsia="ja-JP"/>
+        </w:rPr>
+        <w:t xml:space="preserve"> </w:t>
+      </w:r>
+      <w:r>
+        <w:rPr>
+          <w:i/>
+          <w:sz w:val="24"/>
+          <w:lang w:eastAsia="ja-JP"/>
+        </w:rPr>
+        <w:t>Refined Query</w:t>
+      </w:r>
+      <w:r>
+        <w:rPr>
+          <w:i/>
+          <w:sz w:val="24"/>
+          <w:lang w:eastAsia="ja-JP"/>
+        </w:rPr>
+        <w:t xml:space="preserve"> </w:t>
+      </w:r>
+      <w:r>
+        <w:rPr>
+          <w:sz w:val="24"/>
+          <w:lang w:eastAsia="ja-JP"/>
+        </w:rPr>
+        <w:t xml:space="preserve">yang </w:t>
+      </w:r>
+      <w:proofErr w:type="spellStart"/>
+      <w:r>
+        <w:rPr>
+          <w:sz w:val="24"/>
+          <w:lang w:eastAsia="ja-JP"/>
+        </w:rPr>
+        <w:t>baik</w:t>
+      </w:r>
+      <w:proofErr w:type="spellEnd"/>
+      <w:r>
+        <w:rPr>
+          <w:sz w:val="24"/>
+          <w:lang w:eastAsia="ja-JP"/>
+        </w:rPr>
+        <w:t xml:space="preserve">. </w:t>
+      </w:r>
+      <w:proofErr w:type="spellStart"/>
+      <w:r>
+        <w:rPr>
+          <w:sz w:val="24"/>
+          <w:lang w:eastAsia="ja-JP"/>
+        </w:rPr>
+        <w:t>Pertama</w:t>
+      </w:r>
+      <w:proofErr w:type="spellEnd"/>
+      <w:r>
+        <w:rPr>
+          <w:sz w:val="24"/>
+          <w:lang w:eastAsia="ja-JP"/>
+        </w:rPr>
+        <w:t xml:space="preserve"> </w:t>
+      </w:r>
+      <w:proofErr w:type="spellStart"/>
+      <w:r>
+        <w:rPr>
+          <w:sz w:val="24"/>
+          <w:lang w:eastAsia="ja-JP"/>
+        </w:rPr>
+        <w:t>kueri</w:t>
+      </w:r>
+      <w:proofErr w:type="spellEnd"/>
+      <w:r>
+        <w:rPr>
+          <w:sz w:val="24"/>
+          <w:lang w:eastAsia="ja-JP"/>
+        </w:rPr>
+        <w:t xml:space="preserve"> </w:t>
+      </w:r>
+      <w:proofErr w:type="spellStart"/>
+      <w:r>
+        <w:rPr>
+          <w:sz w:val="24"/>
+          <w:lang w:eastAsia="ja-JP"/>
+        </w:rPr>
+        <w:t>tersebut</w:t>
+      </w:r>
+      <w:proofErr w:type="spellEnd"/>
+      <w:r>
+        <w:rPr>
+          <w:sz w:val="24"/>
+          <w:lang w:eastAsia="ja-JP"/>
+        </w:rPr>
+        <w:t xml:space="preserve"> </w:t>
+      </w:r>
+      <w:proofErr w:type="spellStart"/>
+      <w:r>
+        <w:rPr>
+          <w:sz w:val="24"/>
+          <w:lang w:eastAsia="ja-JP"/>
+        </w:rPr>
+        <w:t>bersifat</w:t>
+      </w:r>
+      <w:proofErr w:type="spellEnd"/>
+      <w:r>
+        <w:rPr>
+          <w:sz w:val="24"/>
+          <w:lang w:eastAsia="ja-JP"/>
+        </w:rPr>
+        <w:t xml:space="preserve"> </w:t>
+      </w:r>
+      <w:r>
+        <w:rPr>
+          <w:i/>
+          <w:sz w:val="24"/>
+          <w:lang w:eastAsia="ja-JP"/>
+        </w:rPr>
+        <w:t xml:space="preserve">similar </w:t>
+      </w:r>
+      <w:r>
+        <w:rPr>
+          <w:sz w:val="24"/>
+          <w:lang w:eastAsia="ja-JP"/>
+        </w:rPr>
+        <w:t>—</w:t>
+      </w:r>
+      <w:r>
+        <w:rPr>
+          <w:sz w:val="24"/>
+          <w:lang w:eastAsia="ja-JP"/>
+        </w:rPr>
+        <w:t xml:space="preserve"> </w:t>
+      </w:r>
+      <w:proofErr w:type="spellStart"/>
+      <w:r>
+        <w:rPr>
+          <w:sz w:val="24"/>
+          <w:lang w:eastAsia="ja-JP"/>
+        </w:rPr>
+        <w:t>memiliki</w:t>
+      </w:r>
+      <w:proofErr w:type="spellEnd"/>
+      <w:r>
+        <w:rPr>
+          <w:sz w:val="24"/>
+          <w:lang w:eastAsia="ja-JP"/>
+        </w:rPr>
+        <w:t xml:space="preserve"> </w:t>
+      </w:r>
+      <w:proofErr w:type="spellStart"/>
+      <w:r>
+        <w:rPr>
+          <w:sz w:val="24"/>
+          <w:lang w:eastAsia="ja-JP"/>
+        </w:rPr>
+        <w:t>sedikit</w:t>
+      </w:r>
+      <w:proofErr w:type="spellEnd"/>
+      <w:r>
+        <w:rPr>
+          <w:sz w:val="24"/>
+          <w:lang w:eastAsia="ja-JP"/>
+        </w:rPr>
+        <w:t xml:space="preserve"> </w:t>
+      </w:r>
+      <w:proofErr w:type="spellStart"/>
+      <w:r>
+        <w:rPr>
+          <w:sz w:val="24"/>
+          <w:lang w:eastAsia="ja-JP"/>
+        </w:rPr>
+        <w:t>perubahan</w:t>
+      </w:r>
+      <w:proofErr w:type="spellEnd"/>
+      <w:r>
+        <w:rPr>
+          <w:sz w:val="24"/>
+          <w:lang w:eastAsia="ja-JP"/>
+        </w:rPr>
+        <w:t xml:space="preserve"> </w:t>
+      </w:r>
+      <w:proofErr w:type="spellStart"/>
+      <w:r>
+        <w:rPr>
+          <w:sz w:val="24"/>
+          <w:lang w:eastAsia="ja-JP"/>
+        </w:rPr>
+        <w:t>jika</w:t>
+      </w:r>
+      <w:proofErr w:type="spellEnd"/>
+      <w:r>
+        <w:rPr>
+          <w:sz w:val="24"/>
+          <w:lang w:eastAsia="ja-JP"/>
+        </w:rPr>
+        <w:t xml:space="preserve"> </w:t>
+      </w:r>
+      <w:proofErr w:type="spellStart"/>
+      <w:r>
+        <w:rPr>
+          <w:sz w:val="24"/>
+          <w:lang w:eastAsia="ja-JP"/>
+        </w:rPr>
+        <w:t>dibandingkan</w:t>
+      </w:r>
+      <w:proofErr w:type="spellEnd"/>
+      <w:r>
+        <w:rPr>
+          <w:sz w:val="24"/>
+          <w:lang w:eastAsia="ja-JP"/>
+        </w:rPr>
+        <w:t xml:space="preserve"> </w:t>
+      </w:r>
+      <w:proofErr w:type="spellStart"/>
+      <w:r>
+        <w:rPr>
+          <w:sz w:val="24"/>
+          <w:lang w:eastAsia="ja-JP"/>
+        </w:rPr>
+        <w:t>dengan</w:t>
+      </w:r>
+      <w:proofErr w:type="spellEnd"/>
+      <w:r>
+        <w:rPr>
+          <w:sz w:val="24"/>
+          <w:lang w:eastAsia="ja-JP"/>
+        </w:rPr>
+        <w:t xml:space="preserve"> </w:t>
+      </w:r>
+      <w:proofErr w:type="spellStart"/>
+      <w:r>
+        <w:rPr>
+          <w:sz w:val="24"/>
+          <w:lang w:eastAsia="ja-JP"/>
+        </w:rPr>
+        <w:t>kueri</w:t>
+      </w:r>
+      <w:proofErr w:type="spellEnd"/>
+      <w:r>
+        <w:rPr>
+          <w:sz w:val="24"/>
+          <w:lang w:eastAsia="ja-JP"/>
+        </w:rPr>
+        <w:t xml:space="preserve"> </w:t>
+      </w:r>
+      <w:proofErr w:type="spellStart"/>
+      <w:r>
+        <w:rPr>
+          <w:sz w:val="24"/>
+          <w:lang w:eastAsia="ja-JP"/>
+        </w:rPr>
+        <w:t>aslinya</w:t>
+      </w:r>
+      <w:proofErr w:type="spellEnd"/>
+      <w:r>
+        <w:rPr>
+          <w:sz w:val="24"/>
+          <w:lang w:eastAsia="ja-JP"/>
+        </w:rPr>
+        <w:t xml:space="preserve">. </w:t>
+      </w:r>
+      <w:proofErr w:type="spellStart"/>
+      <w:r>
+        <w:rPr>
+          <w:sz w:val="24"/>
+          <w:lang w:eastAsia="ja-JP"/>
+        </w:rPr>
+        <w:t>Kriteria</w:t>
+      </w:r>
+      <w:proofErr w:type="spellEnd"/>
+      <w:r>
+        <w:rPr>
+          <w:sz w:val="24"/>
+          <w:lang w:eastAsia="ja-JP"/>
+        </w:rPr>
+        <w:t xml:space="preserve"> </w:t>
+      </w:r>
+      <w:proofErr w:type="spellStart"/>
+      <w:r>
+        <w:rPr>
+          <w:sz w:val="24"/>
+          <w:lang w:eastAsia="ja-JP"/>
+        </w:rPr>
+        <w:t>kedua</w:t>
+      </w:r>
+      <w:proofErr w:type="spellEnd"/>
+      <w:r>
+        <w:rPr>
+          <w:sz w:val="24"/>
+          <w:lang w:eastAsia="ja-JP"/>
+        </w:rPr>
+        <w:t xml:space="preserve"> </w:t>
+      </w:r>
+      <w:proofErr w:type="spellStart"/>
+      <w:r>
+        <w:rPr>
+          <w:sz w:val="24"/>
+          <w:lang w:eastAsia="ja-JP"/>
+        </w:rPr>
+        <w:t>adalah</w:t>
+      </w:r>
+      <w:proofErr w:type="spellEnd"/>
+      <w:r>
+        <w:rPr>
+          <w:sz w:val="24"/>
+          <w:lang w:eastAsia="ja-JP"/>
+        </w:rPr>
+        <w:t xml:space="preserve"> </w:t>
+      </w:r>
+      <w:r>
+        <w:rPr>
+          <w:i/>
+          <w:sz w:val="24"/>
+          <w:lang w:eastAsia="ja-JP"/>
+        </w:rPr>
+        <w:t>Refined Query</w:t>
+      </w:r>
+      <w:r>
+        <w:rPr>
+          <w:i/>
+          <w:sz w:val="24"/>
+          <w:lang w:eastAsia="ja-JP"/>
+        </w:rPr>
+        <w:t xml:space="preserve"> </w:t>
+      </w:r>
+      <w:r>
+        <w:rPr>
+          <w:sz w:val="24"/>
+          <w:lang w:eastAsia="ja-JP"/>
+        </w:rPr>
+        <w:t xml:space="preserve">yang </w:t>
+      </w:r>
+      <w:proofErr w:type="spellStart"/>
+      <w:r>
+        <w:rPr>
+          <w:sz w:val="24"/>
+          <w:lang w:eastAsia="ja-JP"/>
+        </w:rPr>
+        <w:t>baik</w:t>
+      </w:r>
+      <w:proofErr w:type="spellEnd"/>
+      <w:r>
+        <w:rPr>
+          <w:sz w:val="24"/>
+          <w:lang w:eastAsia="ja-JP"/>
+        </w:rPr>
+        <w:t xml:space="preserve"> </w:t>
+      </w:r>
+      <w:proofErr w:type="spellStart"/>
+      <w:r>
+        <w:rPr>
+          <w:sz w:val="24"/>
+          <w:lang w:eastAsia="ja-JP"/>
+        </w:rPr>
+        <w:t>bersifat</w:t>
+      </w:r>
+      <w:proofErr w:type="spellEnd"/>
+      <w:r>
+        <w:rPr>
+          <w:sz w:val="24"/>
+          <w:lang w:eastAsia="ja-JP"/>
+        </w:rPr>
+        <w:t xml:space="preserve"> </w:t>
+      </w:r>
+      <w:r>
+        <w:rPr>
+          <w:i/>
+          <w:sz w:val="24"/>
+          <w:lang w:eastAsia="ja-JP"/>
+        </w:rPr>
+        <w:t>precise</w:t>
+      </w:r>
+      <w:r>
+        <w:rPr>
+          <w:i/>
+          <w:sz w:val="24"/>
+          <w:lang w:eastAsia="ja-JP"/>
+        </w:rPr>
+        <w:t xml:space="preserve"> </w:t>
+      </w:r>
+      <w:r>
+        <w:rPr>
+          <w:sz w:val="24"/>
+          <w:lang w:eastAsia="ja-JP"/>
+        </w:rPr>
+        <w:t>—</w:t>
+      </w:r>
+      <w:r>
+        <w:rPr>
+          <w:sz w:val="24"/>
+          <w:lang w:eastAsia="ja-JP"/>
+        </w:rPr>
+        <w:t xml:space="preserve"> </w:t>
+      </w:r>
+      <w:proofErr w:type="spellStart"/>
+      <w:r>
+        <w:rPr>
+          <w:sz w:val="24"/>
+          <w:lang w:eastAsia="ja-JP"/>
+        </w:rPr>
+        <w:t>memiliki</w:t>
+      </w:r>
+      <w:proofErr w:type="spellEnd"/>
+      <w:r>
+        <w:rPr>
+          <w:sz w:val="24"/>
+          <w:lang w:eastAsia="ja-JP"/>
+        </w:rPr>
+        <w:t xml:space="preserve"> </w:t>
+      </w:r>
+      <w:proofErr w:type="spellStart"/>
+      <w:r>
+        <w:rPr>
+          <w:sz w:val="24"/>
+          <w:lang w:eastAsia="ja-JP"/>
+        </w:rPr>
+        <w:t>sedikit</w:t>
+      </w:r>
+      <w:proofErr w:type="spellEnd"/>
+      <w:r>
+        <w:rPr>
+          <w:sz w:val="24"/>
+          <w:lang w:eastAsia="ja-JP"/>
+        </w:rPr>
+        <w:t xml:space="preserve"> data </w:t>
+      </w:r>
+      <w:proofErr w:type="spellStart"/>
+      <w:r>
+        <w:rPr>
+          <w:sz w:val="24"/>
+          <w:lang w:eastAsia="ja-JP"/>
+        </w:rPr>
+        <w:t>tambahan</w:t>
+      </w:r>
+      <w:proofErr w:type="spellEnd"/>
+      <w:r>
+        <w:rPr>
+          <w:sz w:val="24"/>
+          <w:lang w:eastAsia="ja-JP"/>
+        </w:rPr>
+        <w:t xml:space="preserve"> </w:t>
+      </w:r>
+      <w:proofErr w:type="spellStart"/>
+      <w:r>
+        <w:rPr>
+          <w:sz w:val="24"/>
+          <w:lang w:eastAsia="ja-JP"/>
+        </w:rPr>
+        <w:t>pada</w:t>
+      </w:r>
+      <w:proofErr w:type="spellEnd"/>
+      <w:r>
+        <w:rPr>
+          <w:sz w:val="24"/>
+          <w:lang w:eastAsia="ja-JP"/>
+        </w:rPr>
+        <w:t xml:space="preserve"> </w:t>
+      </w:r>
+      <w:proofErr w:type="spellStart"/>
+      <w:r>
+        <w:rPr>
+          <w:sz w:val="24"/>
+          <w:lang w:eastAsia="ja-JP"/>
+        </w:rPr>
+        <w:t>hasil</w:t>
+      </w:r>
+      <w:proofErr w:type="spellEnd"/>
+      <w:r>
+        <w:rPr>
+          <w:sz w:val="24"/>
+          <w:lang w:eastAsia="ja-JP"/>
+        </w:rPr>
+        <w:t xml:space="preserve"> </w:t>
+      </w:r>
+      <w:proofErr w:type="spellStart"/>
+      <w:r>
+        <w:rPr>
+          <w:sz w:val="24"/>
+          <w:lang w:eastAsia="ja-JP"/>
+        </w:rPr>
+        <w:t>kuerinya</w:t>
+      </w:r>
+      <w:proofErr w:type="spellEnd"/>
+      <w:r>
+        <w:rPr>
+          <w:sz w:val="24"/>
+          <w:lang w:eastAsia="ja-JP"/>
+        </w:rPr>
+        <w:t>.</w:t>
+      </w:r>
+    </w:p>
+    <w:p>
+      <w:pPr>
         <w:spacing w:after="200"/>
-        <w:ind w:left="720"/>
         <w:jc w:val="both"/>
         <w:rPr>
           <w:sz w:val="24"/>
           <w:lang w:val="en-US"/>
         </w:rPr>
       </w:pPr>
-      <w:proofErr w:type="spellStart"/>
-      <w:r>
-        <w:rPr>
-          <w:sz w:val="24"/>
-          <w:lang w:val="en-US"/>
-        </w:rPr>
-        <w:t>Tuliskan</w:t>
-      </w:r>
-      <w:proofErr w:type="spellEnd"/>
-      <w:r>
-        <w:rPr>
-          <w:sz w:val="24"/>
-          <w:lang w:val="en-US"/>
-        </w:rPr>
-        <w:t xml:space="preserve"> </w:t>
-      </w:r>
-      <w:proofErr w:type="spellStart"/>
-      <w:r>
-        <w:rPr>
-          <w:sz w:val="24"/>
-          <w:lang w:val="en-US"/>
-        </w:rPr>
-        <w:t>beberapa</w:t>
-      </w:r>
-      <w:proofErr w:type="spellEnd"/>
-      <w:r>
-        <w:rPr>
-          <w:sz w:val="24"/>
-          <w:lang w:val="en-US"/>
-        </w:rPr>
-        <w:t xml:space="preserve"> </w:t>
-      </w:r>
-      <w:proofErr w:type="spellStart"/>
-      <w:r>
-        <w:rPr>
-          <w:sz w:val="24"/>
-          <w:lang w:val="en-US"/>
-        </w:rPr>
-        <w:t>tinjauan</w:t>
-      </w:r>
-      <w:proofErr w:type="spellEnd"/>
-      <w:r>
-        <w:rPr>
-          <w:sz w:val="24"/>
-          <w:lang w:val="en-US"/>
-        </w:rPr>
-        <w:t xml:space="preserve"> </w:t>
-      </w:r>
-      <w:proofErr w:type="spellStart"/>
-      <w:r>
-        <w:rPr>
-          <w:sz w:val="24"/>
-          <w:lang w:val="en-US"/>
-        </w:rPr>
-        <w:t>pustaka</w:t>
-      </w:r>
-      <w:proofErr w:type="spellEnd"/>
-      <w:r>
-        <w:rPr>
-          <w:sz w:val="24"/>
-          <w:lang w:val="en-US"/>
-        </w:rPr>
-        <w:t xml:space="preserve"> yang </w:t>
-      </w:r>
-      <w:proofErr w:type="spellStart"/>
-      <w:r>
-        <w:rPr>
-          <w:sz w:val="24"/>
-          <w:lang w:val="en-US"/>
-        </w:rPr>
-        <w:t>akan</w:t>
-      </w:r>
-      <w:proofErr w:type="spellEnd"/>
-      <w:r>
-        <w:rPr>
-          <w:sz w:val="24"/>
-          <w:lang w:val="en-US"/>
-        </w:rPr>
-        <w:t xml:space="preserve"> </w:t>
-      </w:r>
-      <w:proofErr w:type="spellStart"/>
-      <w:r>
-        <w:rPr>
-          <w:sz w:val="24"/>
-          <w:lang w:val="en-US"/>
-        </w:rPr>
-        <w:t>dipakai</w:t>
-      </w:r>
-      <w:proofErr w:type="spellEnd"/>
-      <w:r>
-        <w:rPr>
-          <w:sz w:val="24"/>
-          <w:lang w:val="en-US"/>
-        </w:rPr>
-        <w:t xml:space="preserve"> </w:t>
-      </w:r>
-      <w:proofErr w:type="spellStart"/>
-      <w:r>
-        <w:rPr>
-          <w:sz w:val="24"/>
-          <w:lang w:val="en-US"/>
-        </w:rPr>
-        <w:t>dalam</w:t>
-      </w:r>
-      <w:proofErr w:type="spellEnd"/>
-      <w:r>
-        <w:rPr>
-          <w:sz w:val="24"/>
-          <w:lang w:val="en-US"/>
-        </w:rPr>
-        <w:t xml:space="preserve"> </w:t>
-      </w:r>
-      <w:proofErr w:type="spellStart"/>
-      <w:r>
-        <w:rPr>
-          <w:sz w:val="24"/>
-          <w:lang w:val="en-US"/>
-        </w:rPr>
-        <w:t>tugas</w:t>
-      </w:r>
-      <w:proofErr w:type="spellEnd"/>
-      <w:r>
-        <w:rPr>
-          <w:sz w:val="24"/>
-          <w:lang w:val="en-US"/>
-        </w:rPr>
-        <w:t xml:space="preserve"> </w:t>
-      </w:r>
-      <w:proofErr w:type="spellStart"/>
-      <w:r>
-        <w:rPr>
-          <w:sz w:val="24"/>
-          <w:lang w:val="en-US"/>
-        </w:rPr>
-        <w:t>akhir</w:t>
-      </w:r>
-      <w:proofErr w:type="spellEnd"/>
-      <w:r>
-        <w:rPr>
-          <w:sz w:val="24"/>
-          <w:lang w:val="en-US"/>
-        </w:rPr>
-        <w:t xml:space="preserve"> </w:t>
-      </w:r>
-      <w:proofErr w:type="spellStart"/>
-      <w:r>
-        <w:rPr>
-          <w:sz w:val="24"/>
-          <w:lang w:val="en-US"/>
-        </w:rPr>
-        <w:t>ini</w:t>
-      </w:r>
-      <w:proofErr w:type="spellEnd"/>
-      <w:r>
-        <w:rPr>
-          <w:sz w:val="24"/>
-          <w:lang w:val="en-US"/>
-        </w:rPr>
-        <w:t xml:space="preserve">. </w:t>
-      </w:r>
-      <w:proofErr w:type="spellStart"/>
-      <w:r>
-        <w:rPr>
-          <w:sz w:val="24"/>
-          <w:lang w:val="en-US"/>
-        </w:rPr>
-        <w:t>Tinjauan</w:t>
-      </w:r>
-      <w:proofErr w:type="spellEnd"/>
-      <w:r>
-        <w:rPr>
-          <w:sz w:val="24"/>
-          <w:lang w:val="en-US"/>
-        </w:rPr>
-        <w:t xml:space="preserve"> </w:t>
-      </w:r>
-      <w:proofErr w:type="spellStart"/>
-      <w:r>
-        <w:rPr>
-          <w:sz w:val="24"/>
-          <w:lang w:val="en-US"/>
-        </w:rPr>
-        <w:t>pustaka</w:t>
-      </w:r>
-      <w:proofErr w:type="spellEnd"/>
-      <w:r>
-        <w:rPr>
-          <w:sz w:val="24"/>
-          <w:lang w:val="en-US"/>
-        </w:rPr>
-        <w:t xml:space="preserve"> </w:t>
-      </w:r>
-      <w:proofErr w:type="spellStart"/>
-      <w:r>
-        <w:rPr>
-          <w:sz w:val="24"/>
-          <w:lang w:val="en-US"/>
-        </w:rPr>
-        <w:t>dapat</w:t>
-      </w:r>
-      <w:proofErr w:type="spellEnd"/>
-      <w:r>
-        <w:rPr>
-          <w:sz w:val="24"/>
-          <w:lang w:val="en-US"/>
-        </w:rPr>
-        <w:t xml:space="preserve"> </w:t>
-      </w:r>
-      <w:proofErr w:type="spellStart"/>
-      <w:r>
-        <w:rPr>
-          <w:sz w:val="24"/>
-          <w:lang w:val="en-US"/>
-        </w:rPr>
-        <w:t>berasal</w:t>
-      </w:r>
-      <w:proofErr w:type="spellEnd"/>
-      <w:r>
-        <w:rPr>
-          <w:sz w:val="24"/>
-          <w:lang w:val="en-US"/>
-        </w:rPr>
-        <w:t xml:space="preserve"> </w:t>
-      </w:r>
-      <w:proofErr w:type="spellStart"/>
-      <w:r>
-        <w:rPr>
-          <w:sz w:val="24"/>
-          <w:lang w:val="en-US"/>
-        </w:rPr>
-        <w:t>dari</w:t>
-      </w:r>
-      <w:proofErr w:type="spellEnd"/>
-      <w:r>
-        <w:rPr>
-          <w:sz w:val="24"/>
-          <w:lang w:val="en-US"/>
-        </w:rPr>
-        <w:t xml:space="preserve"> </w:t>
-      </w:r>
-      <w:proofErr w:type="spellStart"/>
-      <w:r>
-        <w:rPr>
-          <w:sz w:val="24"/>
-          <w:lang w:val="en-US"/>
-        </w:rPr>
-        <w:t>buku</w:t>
-      </w:r>
-      <w:proofErr w:type="spellEnd"/>
-      <w:r>
-        <w:rPr>
-          <w:sz w:val="24"/>
-          <w:lang w:val="en-US"/>
-        </w:rPr>
-        <w:t xml:space="preserve">, </w:t>
-      </w:r>
-      <w:proofErr w:type="spellStart"/>
-      <w:r>
-        <w:rPr>
-          <w:sz w:val="24"/>
-          <w:lang w:val="en-US"/>
-        </w:rPr>
-        <w:t>artikel</w:t>
-      </w:r>
-      <w:proofErr w:type="spellEnd"/>
-      <w:r>
-        <w:rPr>
-          <w:sz w:val="24"/>
-          <w:lang w:val="en-US"/>
-        </w:rPr>
-        <w:t xml:space="preserve"> </w:t>
-      </w:r>
-      <w:proofErr w:type="spellStart"/>
-      <w:r>
-        <w:rPr>
-          <w:sz w:val="24"/>
-          <w:lang w:val="en-US"/>
-        </w:rPr>
-        <w:t>ilmiah</w:t>
-      </w:r>
-      <w:proofErr w:type="spellEnd"/>
-      <w:r>
-        <w:rPr>
-          <w:sz w:val="24"/>
-          <w:lang w:val="en-US"/>
-        </w:rPr>
-        <w:t xml:space="preserve"> (paper), internet, </w:t>
-      </w:r>
-      <w:proofErr w:type="spellStart"/>
-      <w:r>
-        <w:rPr>
-          <w:sz w:val="24"/>
-          <w:lang w:val="en-US"/>
-        </w:rPr>
-        <w:t>dan</w:t>
-      </w:r>
-      <w:proofErr w:type="spellEnd"/>
-      <w:r>
-        <w:rPr>
-          <w:sz w:val="24"/>
-          <w:lang w:val="en-US"/>
-        </w:rPr>
-        <w:t xml:space="preserve"> </w:t>
-      </w:r>
-      <w:proofErr w:type="spellStart"/>
-      <w:r>
-        <w:rPr>
-          <w:sz w:val="24"/>
-          <w:lang w:val="en-US"/>
-        </w:rPr>
-        <w:t>sebagainya</w:t>
-      </w:r>
-      <w:proofErr w:type="spellEnd"/>
-      <w:r>
-        <w:rPr>
-          <w:sz w:val="24"/>
-          <w:lang w:val="en-US"/>
-        </w:rPr>
-        <w:t>.</w:t>
-      </w:r>
+      <w:bookmarkStart w:id="0" w:name="_GoBack"/>
+      <w:bookmarkEnd w:id="0"/>
     </w:p>
     <w:p>
       <w:pPr>
@@ -8641,6 +9174,7 @@
         <w:rPr>
           <w:lang w:val="id-ID"/>
         </w:rPr>
+        <w:lastRenderedPageBreak/>
         <w:t>Implementasi perangkat lunak</w:t>
       </w:r>
     </w:p>
@@ -9137,7 +9671,6 @@
         <w:rPr>
           <w:lang w:val="id-ID"/>
         </w:rPr>
-        <w:lastRenderedPageBreak/>
         <w:t>Penyusunan Buku Tugas Akhir</w:t>
       </w:r>
     </w:p>
@@ -14610,7 +15143,7 @@
         <w:b/>
         <w:noProof/>
       </w:rPr>
-      <w:t>2</w:t>
+      <w:t>3</w:t>
     </w:r>
     <w:r>
       <w:rPr>
@@ -16715,6 +17248,28 @@
     </w:lvl>
   </w:abstractNum>
   <w:abstractNum w:abstractNumId="24" w15:restartNumberingAfterBreak="0">
+    <w:nsid w:val="58457217"/>
+    <w:multiLevelType w:val="singleLevel"/>
+    <w:tmpl w:val="AE0ED124"/>
+    <w:lvl w:ilvl="0">
+      <w:start w:val="1"/>
+      <w:numFmt w:val="decimal"/>
+      <w:lvlText w:val="%1."/>
+      <w:lvlJc w:val="left"/>
+      <w:pPr>
+        <w:tabs>
+          <w:tab w:val="left" w:pos="425"/>
+        </w:tabs>
+        <w:ind w:left="425" w:hanging="425"/>
+      </w:pPr>
+      <w:rPr>
+        <w:rFonts w:hint="default"/>
+        <w:b/>
+        <w:sz w:val="24"/>
+      </w:rPr>
+    </w:lvl>
+  </w:abstractNum>
+  <w:abstractNum w:abstractNumId="25" w15:restartNumberingAfterBreak="0">
     <w:nsid w:val="5C557FCB"/>
     <w:multiLevelType w:val="hybridMultilevel"/>
     <w:tmpl w:val="B53C3BF8"/>
@@ -16803,7 +17358,7 @@
       </w:pPr>
     </w:lvl>
   </w:abstractNum>
-  <w:abstractNum w:abstractNumId="25" w15:restartNumberingAfterBreak="0">
+  <w:abstractNum w:abstractNumId="26" w15:restartNumberingAfterBreak="0">
     <w:nsid w:val="5C5C1068"/>
     <w:multiLevelType w:val="hybridMultilevel"/>
     <w:tmpl w:val="3B9897FE"/>
@@ -16916,7 +17471,7 @@
       </w:rPr>
     </w:lvl>
   </w:abstractNum>
-  <w:abstractNum w:abstractNumId="26" w15:restartNumberingAfterBreak="0">
+  <w:abstractNum w:abstractNumId="27" w15:restartNumberingAfterBreak="0">
     <w:nsid w:val="5CD75E79"/>
     <w:multiLevelType w:val="hybridMultilevel"/>
     <w:tmpl w:val="E28217E4"/>
@@ -17029,7 +17584,7 @@
       </w:pPr>
     </w:lvl>
   </w:abstractNum>
-  <w:abstractNum w:abstractNumId="27" w15:restartNumberingAfterBreak="0">
+  <w:abstractNum w:abstractNumId="28" w15:restartNumberingAfterBreak="0">
     <w:nsid w:val="5F853415"/>
     <w:multiLevelType w:val="hybridMultilevel"/>
     <w:tmpl w:val="7C706C2C"/>
@@ -17142,7 +17697,7 @@
       </w:rPr>
     </w:lvl>
   </w:abstractNum>
-  <w:abstractNum w:abstractNumId="28" w15:restartNumberingAfterBreak="0">
+  <w:abstractNum w:abstractNumId="29" w15:restartNumberingAfterBreak="0">
     <w:nsid w:val="61611895"/>
     <w:multiLevelType w:val="hybridMultilevel"/>
     <w:tmpl w:val="B0EA7EEA"/>
@@ -17255,7 +17810,7 @@
       </w:rPr>
     </w:lvl>
   </w:abstractNum>
-  <w:abstractNum w:abstractNumId="29" w15:restartNumberingAfterBreak="0">
+  <w:abstractNum w:abstractNumId="30" w15:restartNumberingAfterBreak="0">
     <w:nsid w:val="618904C2"/>
     <w:multiLevelType w:val="hybridMultilevel"/>
     <w:tmpl w:val="FB74242E"/>
@@ -17365,7 +17920,7 @@
       </w:pPr>
     </w:lvl>
   </w:abstractNum>
-  <w:abstractNum w:abstractNumId="30" w15:restartNumberingAfterBreak="0">
+  <w:abstractNum w:abstractNumId="31" w15:restartNumberingAfterBreak="0">
     <w:nsid w:val="63A61A3F"/>
     <w:multiLevelType w:val="hybridMultilevel"/>
     <w:tmpl w:val="24FC5670"/>
@@ -17451,7 +18006,7 @@
       </w:pPr>
     </w:lvl>
   </w:abstractNum>
-  <w:abstractNum w:abstractNumId="31" w15:restartNumberingAfterBreak="0">
+  <w:abstractNum w:abstractNumId="32" w15:restartNumberingAfterBreak="0">
     <w:nsid w:val="655E25E0"/>
     <w:multiLevelType w:val="hybridMultilevel"/>
     <w:tmpl w:val="8C0AEB4E"/>
@@ -17537,7 +18092,7 @@
       </w:pPr>
     </w:lvl>
   </w:abstractNum>
-  <w:abstractNum w:abstractNumId="32" w15:restartNumberingAfterBreak="0">
+  <w:abstractNum w:abstractNumId="33" w15:restartNumberingAfterBreak="0">
     <w:nsid w:val="675735F8"/>
     <w:multiLevelType w:val="hybridMultilevel"/>
     <w:tmpl w:val="A2DC6210"/>
@@ -17632,7 +18187,7 @@
       </w:pPr>
     </w:lvl>
   </w:abstractNum>
-  <w:abstractNum w:abstractNumId="33" w15:restartNumberingAfterBreak="0">
+  <w:abstractNum w:abstractNumId="34" w15:restartNumberingAfterBreak="0">
     <w:nsid w:val="6ABF6477"/>
     <w:multiLevelType w:val="hybridMultilevel"/>
     <w:tmpl w:val="D30AC928"/>
@@ -17745,7 +18300,7 @@
       </w:pPr>
     </w:lvl>
   </w:abstractNum>
-  <w:abstractNum w:abstractNumId="34" w15:restartNumberingAfterBreak="0">
+  <w:abstractNum w:abstractNumId="35" w15:restartNumberingAfterBreak="0">
     <w:nsid w:val="708D2D04"/>
     <w:multiLevelType w:val="hybridMultilevel"/>
     <w:tmpl w:val="3CA85268"/>
@@ -17834,7 +18389,7 @@
       </w:pPr>
     </w:lvl>
   </w:abstractNum>
-  <w:abstractNum w:abstractNumId="35" w15:restartNumberingAfterBreak="0">
+  <w:abstractNum w:abstractNumId="36" w15:restartNumberingAfterBreak="0">
     <w:nsid w:val="73402603"/>
     <w:multiLevelType w:val="hybridMultilevel"/>
     <w:tmpl w:val="F3ACA622"/>
@@ -17947,7 +18502,7 @@
       </w:rPr>
     </w:lvl>
   </w:abstractNum>
-  <w:abstractNum w:abstractNumId="36" w15:restartNumberingAfterBreak="0">
+  <w:abstractNum w:abstractNumId="37" w15:restartNumberingAfterBreak="0">
     <w:nsid w:val="743C677F"/>
     <w:multiLevelType w:val="hybridMultilevel"/>
     <w:tmpl w:val="5D0627C4"/>
@@ -18036,7 +18591,7 @@
       </w:pPr>
     </w:lvl>
   </w:abstractNum>
-  <w:abstractNum w:abstractNumId="37" w15:restartNumberingAfterBreak="0">
+  <w:abstractNum w:abstractNumId="38" w15:restartNumberingAfterBreak="0">
     <w:nsid w:val="77D03D73"/>
     <w:multiLevelType w:val="hybridMultilevel"/>
     <w:tmpl w:val="6BA88FD0"/>
@@ -18125,7 +18680,7 @@
       </w:pPr>
     </w:lvl>
   </w:abstractNum>
-  <w:abstractNum w:abstractNumId="38" w15:restartNumberingAfterBreak="0">
+  <w:abstractNum w:abstractNumId="39" w15:restartNumberingAfterBreak="0">
     <w:nsid w:val="77E25B45"/>
     <w:multiLevelType w:val="singleLevel"/>
     <w:tmpl w:val="0409000F"/>
@@ -18139,7 +18694,7 @@
       </w:pPr>
     </w:lvl>
   </w:abstractNum>
-  <w:abstractNum w:abstractNumId="39" w15:restartNumberingAfterBreak="0">
+  <w:abstractNum w:abstractNumId="40" w15:restartNumberingAfterBreak="0">
     <w:nsid w:val="7CF34B8E"/>
     <w:multiLevelType w:val="hybridMultilevel"/>
     <w:tmpl w:val="9ECC83FA"/>
@@ -18253,19 +18808,19 @@
     </w:lvl>
   </w:abstractNum>
   <w:num w:numId="1">
-    <w:abstractNumId w:val="32"/>
+    <w:abstractNumId w:val="33"/>
   </w:num>
   <w:num w:numId="2">
-    <w:abstractNumId w:val="30"/>
+    <w:abstractNumId w:val="31"/>
   </w:num>
   <w:num w:numId="3">
     <w:abstractNumId w:val="1"/>
   </w:num>
   <w:num w:numId="4">
-    <w:abstractNumId w:val="31"/>
+    <w:abstractNumId w:val="32"/>
   </w:num>
   <w:num w:numId="5">
-    <w:abstractNumId w:val="37"/>
+    <w:abstractNumId w:val="38"/>
   </w:num>
   <w:num w:numId="6">
     <w:abstractNumId w:val="2"/>
@@ -18283,16 +18838,16 @@
     <w:abstractNumId w:val="11"/>
   </w:num>
   <w:num w:numId="11">
-    <w:abstractNumId w:val="39"/>
+    <w:abstractNumId w:val="40"/>
   </w:num>
   <w:num w:numId="12">
-    <w:abstractNumId w:val="38"/>
+    <w:abstractNumId w:val="39"/>
     <w:lvlOverride w:ilvl="0">
       <w:startOverride w:val="1"/>
     </w:lvlOverride>
   </w:num>
   <w:num w:numId="13">
-    <w:abstractNumId w:val="29"/>
+    <w:abstractNumId w:val="30"/>
     <w:lvlOverride w:ilvl="0">
       <w:startOverride w:val="1"/>
     </w:lvlOverride>
@@ -18350,7 +18905,7 @@
     </w:lvlOverride>
   </w:num>
   <w:num w:numId="15">
-    <w:abstractNumId w:val="33"/>
+    <w:abstractNumId w:val="34"/>
     <w:lvlOverride w:ilvl="0"/>
     <w:lvlOverride w:ilvl="1">
       <w:startOverride w:val="1"/>
@@ -18378,7 +18933,7 @@
     </w:lvlOverride>
   </w:num>
   <w:num w:numId="16">
-    <w:abstractNumId w:val="26"/>
+    <w:abstractNumId w:val="27"/>
     <w:lvlOverride w:ilvl="0">
       <w:startOverride w:val="1"/>
     </w:lvlOverride>
@@ -18414,13 +18969,13 @@
     <w:abstractNumId w:val="4"/>
   </w:num>
   <w:num w:numId="19">
-    <w:abstractNumId w:val="27"/>
+    <w:abstractNumId w:val="28"/>
   </w:num>
   <w:num w:numId="20">
-    <w:abstractNumId w:val="24"/>
+    <w:abstractNumId w:val="25"/>
   </w:num>
   <w:num w:numId="21">
-    <w:abstractNumId w:val="28"/>
+    <w:abstractNumId w:val="29"/>
   </w:num>
   <w:num w:numId="22">
     <w:abstractNumId w:val="7"/>
@@ -18444,10 +18999,10 @@
     <w:abstractNumId w:val="18"/>
   </w:num>
   <w:num w:numId="29">
-    <w:abstractNumId w:val="26"/>
+    <w:abstractNumId w:val="27"/>
   </w:num>
   <w:num w:numId="30">
-    <w:abstractNumId w:val="25"/>
+    <w:abstractNumId w:val="26"/>
   </w:num>
   <w:num w:numId="31">
     <w:abstractNumId w:val="12"/>
@@ -18462,16 +19017,16 @@
     <w:abstractNumId w:val="13"/>
   </w:num>
   <w:num w:numId="35">
-    <w:abstractNumId w:val="34"/>
+    <w:abstractNumId w:val="35"/>
   </w:num>
   <w:num w:numId="36">
     <w:abstractNumId w:val="15"/>
   </w:num>
   <w:num w:numId="37">
-    <w:abstractNumId w:val="36"/>
+    <w:abstractNumId w:val="37"/>
   </w:num>
   <w:num w:numId="38">
-    <w:abstractNumId w:val="35"/>
+    <w:abstractNumId w:val="36"/>
   </w:num>
   <w:num w:numId="39">
     <w:abstractNumId w:val="20"/>
@@ -18484,6 +19039,9 @@
   </w:num>
   <w:num w:numId="42">
     <w:abstractNumId w:val="23"/>
+  </w:num>
+  <w:num w:numId="43">
+    <w:abstractNumId w:val="24"/>
   </w:num>
 </w:numbering>
 </file>
@@ -19602,69 +20160,36 @@
 </file>
 
 <file path=customXml/item1.xml><?xml version="1.0" encoding="utf-8"?>
-<b:Sources xmlns:b="http://schemas.openxmlformats.org/officeDocument/2006/bibliography" xmlns="http://schemas.openxmlformats.org/officeDocument/2006/bibliography" SelectedStyle="\APA.XSL" StyleName="APA Fifth Edition">
+<b:Sources xmlns:b="http://schemas.openxmlformats.org/officeDocument/2006/bibliography" xmlns="http://schemas.openxmlformats.org/officeDocument/2006/bibliography" SelectedStyle="\IEEE2006OfficeOnline.xsl" StyleName="IEEE" Version="2006">
   <b:Source>
-    <b:Tag>Bot11</b:Tag>
+    <b:Tag>Tra10</b:Tag>
     <b:SourceType>JournalArticle</b:SourceType>
-    <b:Guid>{CA2ACBDC-60C8-4B6A-B70E-1757D611CED7}</b:Guid>
+    <b:Guid>{67A403C4-1573-4377-9523-501A0E867F91}</b:Guid>
+    <b:LCID>id-ID</b:LCID>
     <b:Author>
       <b:Author>
         <b:NameList>
           <b:Person>
-            <b:Last>Botchkovski</b:Last>
-            <b:First>A.</b:First>
-            <b:Middle>L.</b:Middle>
+            <b:Last>Tran</b:Last>
+            <b:First>Q.T.</b:First>
           </b:Person>
           <b:Person>
-            <b:Last>Mikhaylov</b:Last>
-            <b:First>N.</b:First>
-            <b:Middle>V.</b:Middle>
-          </b:Person>
-          <b:Person>
-            <b:Last>Pospelov</b:Last>
-            <b:First>S.</b:First>
-            <b:Middle>S.</b:Middle>
+            <b:Last>Chan</b:Last>
+            <b:First>C.-Y.</b:First>
           </b:Person>
         </b:NameList>
       </b:Author>
     </b:Author>
-    <b:Title>GPS/GLONASS Receiver in Land Vehicle: Expectation and Reality</b:Title>
-    <b:Year>2011</b:Year>
-    <b:JournalName>11th Internation Conference on ITS Telecommunications</b:JournalName>
-    <b:Pages>287-292</b:Pages>
+    <b:Title>How to ConQueR Why-not Questions</b:Title>
+    <b:JournalName>Proceedings of the ACM SIGMOD International Conference on Management of Data</b:JournalName>
+    <b:Year>2010</b:Year>
+    <b:Pages>15-26</b:Pages>
     <b:RefOrder>1</b:RefOrder>
-  </b:Source>
-  <b:Source>
-    <b:Tag>Mad10</b:Tag>
-    <b:SourceType>JournalArticle</b:SourceType>
-    <b:Guid>{06B4077E-68B6-45C3-B231-9066078C7F1B}</b:Guid>
-    <b:Author>
-      <b:Author>
-        <b:NameList>
-          <b:Person>
-            <b:Last>Madhusudanan</b:Last>
-            <b:First>J.</b:First>
-          </b:Person>
-          <b:Person>
-            <b:Last>Selvakumar</b:Last>
-            <b:First>A.</b:First>
-          </b:Person>
-          <b:Person>
-            <b:Last>Sudha</b:Last>
-            <b:First>R.</b:First>
-          </b:Person>
-        </b:NameList>
-      </b:Author>
-    </b:Author>
-    <b:Title>Frame work for Context aware Applications</b:Title>
-    <b:JournalName>2010 Second International conference on Computing, Communication and Networking Technologies</b:JournalName>
-    <b:Year>2010</b:Year>
-    <b:RefOrder>2</b:RefOrder>
   </b:Source>
   <b:Source>
     <b:Tag>HeZ14</b:Tag>
     <b:SourceType>JournalArticle</b:SourceType>
-    <b:Guid>{0FE287F7-DC89-4EE6-B508-1C40095706A6}</b:Guid>
+    <b:Guid>{430DCF74-261A-4BB9-BD56-76D52441B393}</b:Guid>
     <b:Title>Answering Why-Not Questions on Top-K</b:Title>
     <b:Year>2014</b:Year>
     <b:Author>
@@ -19682,13 +20207,14 @@
       </b:Author>
     </b:Author>
     <b:JournalName>IEEE Transactions on Knowledge and Data Engineering</b:JournalName>
-    <b:RefOrder>3</b:RefOrder>
+    <b:LCID>id-ID</b:LCID>
+    <b:RefOrder>2</b:RefOrder>
   </b:Source>
 </b:Sources>
 </file>
 
 <file path=customXml/itemProps1.xml><?xml version="1.0" encoding="utf-8"?>
-<ds:datastoreItem xmlns:ds="http://schemas.openxmlformats.org/officeDocument/2006/customXml" ds:itemID="{74FC4F46-25FD-41E2-A181-BCBCFFB227BC}">
+<ds:datastoreItem xmlns:ds="http://schemas.openxmlformats.org/officeDocument/2006/customXml" ds:itemID="{B6EAA522-74CD-461F-886A-5C8AF3A3B5F2}">
   <ds:schemaRefs>
     <ds:schemaRef ds:uri="http://schemas.openxmlformats.org/officeDocument/2006/bibliography"/>
   </ds:schemaRefs>

</xml_diff>

<commit_message>
Udah usaha. Besok sabtu kerja bareng di TC semoga lancar.
</commit_message>
<xml_diff>
--- a/DOKUMEN/PROPOSAL.docx
+++ b/DOKUMEN/PROPOSAL.docx
@@ -7242,7 +7242,7 @@
     <w:p>
       <w:pPr>
         <w:pStyle w:val="ListParagraph1"/>
-        <w:ind w:left="810" w:firstLine="390"/>
+        <w:ind w:left="1260" w:firstLine="720"/>
         <w:jc w:val="both"/>
         <w:rPr>
           <w:sz w:val="24"/>
@@ -7707,190 +7707,191 @@
           <w:sz w:val="24"/>
           <w:lang w:eastAsia="ja-JP"/>
         </w:rPr>
-        <w:t>—</w:t>
-      </w:r>
+        <w:t xml:space="preserve">— </w:t>
+      </w:r>
+      <w:proofErr w:type="spellStart"/>
       <w:r>
         <w:rPr>
           <w:sz w:val="24"/>
           <w:lang w:eastAsia="ja-JP"/>
         </w:rPr>
-        <w:t xml:space="preserve"> </w:t>
-      </w:r>
-      <w:proofErr w:type="spellStart"/>
+        <w:t>memiliki</w:t>
+      </w:r>
+      <w:proofErr w:type="spellEnd"/>
       <w:r>
         <w:rPr>
           <w:sz w:val="24"/>
           <w:lang w:eastAsia="ja-JP"/>
         </w:rPr>
-        <w:t>memiliki</w:t>
-      </w:r>
-      <w:proofErr w:type="spellEnd"/>
+        <w:t xml:space="preserve"> </w:t>
+      </w:r>
+      <w:proofErr w:type="spellStart"/>
       <w:r>
         <w:rPr>
           <w:sz w:val="24"/>
           <w:lang w:eastAsia="ja-JP"/>
         </w:rPr>
-        <w:t xml:space="preserve"> </w:t>
-      </w:r>
-      <w:proofErr w:type="spellStart"/>
+        <w:t>sedikit</w:t>
+      </w:r>
+      <w:proofErr w:type="spellEnd"/>
       <w:r>
         <w:rPr>
           <w:sz w:val="24"/>
           <w:lang w:eastAsia="ja-JP"/>
         </w:rPr>
-        <w:t>sedikit</w:t>
-      </w:r>
-      <w:proofErr w:type="spellEnd"/>
+        <w:t xml:space="preserve"> </w:t>
+      </w:r>
+      <w:proofErr w:type="spellStart"/>
       <w:r>
         <w:rPr>
           <w:sz w:val="24"/>
           <w:lang w:eastAsia="ja-JP"/>
         </w:rPr>
-        <w:t xml:space="preserve"> </w:t>
-      </w:r>
-      <w:proofErr w:type="spellStart"/>
+        <w:t>perubahan</w:t>
+      </w:r>
+      <w:proofErr w:type="spellEnd"/>
       <w:r>
         <w:rPr>
           <w:sz w:val="24"/>
           <w:lang w:eastAsia="ja-JP"/>
         </w:rPr>
-        <w:t>perubahan</w:t>
-      </w:r>
-      <w:proofErr w:type="spellEnd"/>
+        <w:t xml:space="preserve"> </w:t>
+      </w:r>
+      <w:proofErr w:type="spellStart"/>
       <w:r>
         <w:rPr>
           <w:sz w:val="24"/>
           <w:lang w:eastAsia="ja-JP"/>
         </w:rPr>
-        <w:t xml:space="preserve"> </w:t>
-      </w:r>
-      <w:proofErr w:type="spellStart"/>
+        <w:t>jika</w:t>
+      </w:r>
+      <w:proofErr w:type="spellEnd"/>
       <w:r>
         <w:rPr>
           <w:sz w:val="24"/>
           <w:lang w:eastAsia="ja-JP"/>
         </w:rPr>
-        <w:t>jika</w:t>
-      </w:r>
-      <w:proofErr w:type="spellEnd"/>
+        <w:t xml:space="preserve"> </w:t>
+      </w:r>
+      <w:proofErr w:type="spellStart"/>
       <w:r>
         <w:rPr>
           <w:sz w:val="24"/>
           <w:lang w:eastAsia="ja-JP"/>
         </w:rPr>
-        <w:t xml:space="preserve"> </w:t>
-      </w:r>
-      <w:proofErr w:type="spellStart"/>
+        <w:t>dibandingkan</w:t>
+      </w:r>
+      <w:proofErr w:type="spellEnd"/>
       <w:r>
         <w:rPr>
           <w:sz w:val="24"/>
           <w:lang w:eastAsia="ja-JP"/>
         </w:rPr>
-        <w:t>dibandingkan</w:t>
-      </w:r>
-      <w:proofErr w:type="spellEnd"/>
+        <w:t xml:space="preserve"> </w:t>
+      </w:r>
+      <w:proofErr w:type="spellStart"/>
       <w:r>
         <w:rPr>
           <w:sz w:val="24"/>
           <w:lang w:eastAsia="ja-JP"/>
         </w:rPr>
-        <w:t xml:space="preserve"> </w:t>
-      </w:r>
-      <w:proofErr w:type="spellStart"/>
+        <w:t>dengan</w:t>
+      </w:r>
+      <w:proofErr w:type="spellEnd"/>
       <w:r>
         <w:rPr>
           <w:sz w:val="24"/>
           <w:lang w:eastAsia="ja-JP"/>
         </w:rPr>
-        <w:t>dengan</w:t>
-      </w:r>
-      <w:proofErr w:type="spellEnd"/>
+        <w:t xml:space="preserve"> </w:t>
+      </w:r>
+      <w:proofErr w:type="spellStart"/>
       <w:r>
         <w:rPr>
           <w:sz w:val="24"/>
           <w:lang w:eastAsia="ja-JP"/>
         </w:rPr>
-        <w:t xml:space="preserve"> </w:t>
-      </w:r>
-      <w:proofErr w:type="spellStart"/>
+        <w:t>kueri</w:t>
+      </w:r>
+      <w:proofErr w:type="spellEnd"/>
       <w:r>
         <w:rPr>
           <w:sz w:val="24"/>
           <w:lang w:eastAsia="ja-JP"/>
         </w:rPr>
-        <w:t>kueri</w:t>
-      </w:r>
-      <w:proofErr w:type="spellEnd"/>
+        <w:t xml:space="preserve"> </w:t>
+      </w:r>
+      <w:proofErr w:type="spellStart"/>
       <w:r>
         <w:rPr>
           <w:sz w:val="24"/>
           <w:lang w:eastAsia="ja-JP"/>
         </w:rPr>
-        <w:t xml:space="preserve"> </w:t>
-      </w:r>
-      <w:proofErr w:type="spellStart"/>
+        <w:t>aslinya</w:t>
+      </w:r>
+      <w:proofErr w:type="spellEnd"/>
       <w:r>
         <w:rPr>
           <w:sz w:val="24"/>
           <w:lang w:eastAsia="ja-JP"/>
         </w:rPr>
-        <w:t>aslinya</w:t>
-      </w:r>
-      <w:proofErr w:type="spellEnd"/>
+        <w:t xml:space="preserve">. </w:t>
+      </w:r>
+      <w:proofErr w:type="spellStart"/>
       <w:r>
         <w:rPr>
           <w:sz w:val="24"/>
           <w:lang w:eastAsia="ja-JP"/>
         </w:rPr>
-        <w:t xml:space="preserve">. </w:t>
-      </w:r>
-      <w:proofErr w:type="spellStart"/>
+        <w:t>Kriteria</w:t>
+      </w:r>
+      <w:proofErr w:type="spellEnd"/>
       <w:r>
         <w:rPr>
           <w:sz w:val="24"/>
           <w:lang w:eastAsia="ja-JP"/>
         </w:rPr>
-        <w:t>Kriteria</w:t>
-      </w:r>
-      <w:proofErr w:type="spellEnd"/>
+        <w:t xml:space="preserve"> </w:t>
+      </w:r>
+      <w:proofErr w:type="spellStart"/>
       <w:r>
         <w:rPr>
           <w:sz w:val="24"/>
           <w:lang w:eastAsia="ja-JP"/>
         </w:rPr>
-        <w:t xml:space="preserve"> </w:t>
-      </w:r>
-      <w:proofErr w:type="spellStart"/>
+        <w:t>kedua</w:t>
+      </w:r>
+      <w:proofErr w:type="spellEnd"/>
       <w:r>
         <w:rPr>
           <w:sz w:val="24"/>
           <w:lang w:eastAsia="ja-JP"/>
         </w:rPr>
-        <w:t>kedua</w:t>
-      </w:r>
-      <w:proofErr w:type="spellEnd"/>
+        <w:t xml:space="preserve"> </w:t>
+      </w:r>
+      <w:proofErr w:type="spellStart"/>
       <w:r>
         <w:rPr>
           <w:sz w:val="24"/>
           <w:lang w:eastAsia="ja-JP"/>
         </w:rPr>
-        <w:t xml:space="preserve"> </w:t>
-      </w:r>
-      <w:proofErr w:type="spellStart"/>
+        <w:t>adalah</w:t>
+      </w:r>
+      <w:proofErr w:type="spellEnd"/>
       <w:r>
         <w:rPr>
           <w:sz w:val="24"/>
           <w:lang w:eastAsia="ja-JP"/>
         </w:rPr>
-        <w:t>adalah</w:t>
-      </w:r>
-      <w:proofErr w:type="spellEnd"/>
-      <w:r>
-        <w:rPr>
+        <w:t xml:space="preserve"> </w:t>
+      </w:r>
+      <w:r>
+        <w:rPr>
+          <w:i/>
           <w:sz w:val="24"/>
           <w:lang w:eastAsia="ja-JP"/>
         </w:rPr>
-        <w:t xml:space="preserve"> </w:t>
+        <w:t>Refined Query</w:t>
       </w:r>
       <w:r>
         <w:rPr>
@@ -7898,7 +7899,46 @@
           <w:sz w:val="24"/>
           <w:lang w:eastAsia="ja-JP"/>
         </w:rPr>
-        <w:t>Refined Query</w:t>
+        <w:t xml:space="preserve"> </w:t>
+      </w:r>
+      <w:r>
+        <w:rPr>
+          <w:sz w:val="24"/>
+          <w:lang w:eastAsia="ja-JP"/>
+        </w:rPr>
+        <w:t xml:space="preserve">yang </w:t>
+      </w:r>
+      <w:proofErr w:type="spellStart"/>
+      <w:r>
+        <w:rPr>
+          <w:sz w:val="24"/>
+          <w:lang w:eastAsia="ja-JP"/>
+        </w:rPr>
+        <w:t>baik</w:t>
+      </w:r>
+      <w:proofErr w:type="spellEnd"/>
+      <w:r>
+        <w:rPr>
+          <w:sz w:val="24"/>
+          <w:lang w:eastAsia="ja-JP"/>
+        </w:rPr>
+        <w:t xml:space="preserve"> </w:t>
+      </w:r>
+      <w:proofErr w:type="spellStart"/>
+      <w:r>
+        <w:rPr>
+          <w:sz w:val="24"/>
+          <w:lang w:eastAsia="ja-JP"/>
+        </w:rPr>
+        <w:t>bersifat</w:t>
+      </w:r>
+      <w:proofErr w:type="spellEnd"/>
+      <w:r>
+        <w:rPr>
+          <w:sz w:val="24"/>
+          <w:lang w:eastAsia="ja-JP"/>
+        </w:rPr>
+        <w:t xml:space="preserve"> </w:t>
       </w:r>
       <w:r>
         <w:rPr>
@@ -7906,62 +7946,7 @@
           <w:sz w:val="24"/>
           <w:lang w:eastAsia="ja-JP"/>
         </w:rPr>
-        <w:t xml:space="preserve"> </w:t>
-      </w:r>
-      <w:r>
-        <w:rPr>
-          <w:sz w:val="24"/>
-          <w:lang w:eastAsia="ja-JP"/>
-        </w:rPr>
-        <w:t xml:space="preserve">yang </w:t>
-      </w:r>
-      <w:proofErr w:type="spellStart"/>
-      <w:r>
-        <w:rPr>
-          <w:sz w:val="24"/>
-          <w:lang w:eastAsia="ja-JP"/>
-        </w:rPr>
-        <w:t>baik</w:t>
-      </w:r>
-      <w:proofErr w:type="spellEnd"/>
-      <w:r>
-        <w:rPr>
-          <w:sz w:val="24"/>
-          <w:lang w:eastAsia="ja-JP"/>
-        </w:rPr>
-        <w:t xml:space="preserve"> </w:t>
-      </w:r>
-      <w:proofErr w:type="spellStart"/>
-      <w:r>
-        <w:rPr>
-          <w:sz w:val="24"/>
-          <w:lang w:eastAsia="ja-JP"/>
-        </w:rPr>
-        <w:t>bersifat</w:t>
-      </w:r>
-      <w:proofErr w:type="spellEnd"/>
-      <w:r>
-        <w:rPr>
-          <w:sz w:val="24"/>
-          <w:lang w:eastAsia="ja-JP"/>
-        </w:rPr>
-        <w:t xml:space="preserve"> </w:t>
-      </w:r>
-      <w:r>
-        <w:rPr>
-          <w:i/>
-          <w:sz w:val="24"/>
-          <w:lang w:eastAsia="ja-JP"/>
-        </w:rPr>
-        <w:t>precise</w:t>
-      </w:r>
-      <w:r>
-        <w:rPr>
-          <w:i/>
-          <w:sz w:val="24"/>
-          <w:lang w:eastAsia="ja-JP"/>
-        </w:rPr>
-        <w:t xml:space="preserve"> </w:t>
+        <w:t xml:space="preserve">precise </w:t>
       </w:r>
       <w:r>
         <w:rPr>
@@ -8083,8 +8068,6 @@
           <w:lang w:val="en-US"/>
         </w:rPr>
       </w:pPr>
-      <w:bookmarkStart w:id="0" w:name="_GoBack"/>
-      <w:bookmarkEnd w:id="0"/>
     </w:p>
     <w:p>
       <w:pPr>
@@ -8626,60 +8609,203 @@
     <w:p>
       <w:pPr>
         <w:spacing w:before="240" w:after="240"/>
-        <w:ind w:left="1440"/>
+        <w:ind w:left="1440" w:firstLine="720"/>
         <w:jc w:val="both"/>
         <w:rPr>
           <w:sz w:val="24"/>
           <w:lang w:val="id-ID"/>
         </w:rPr>
       </w:pPr>
-      <w:proofErr w:type="spellStart"/>
-      <w:r>
-        <w:rPr>
-          <w:sz w:val="24"/>
-          <w:lang w:val="en-US"/>
-        </w:rPr>
-        <w:t>Ceritakan</w:t>
-      </w:r>
-      <w:proofErr w:type="spellEnd"/>
-      <w:r>
-        <w:rPr>
-          <w:sz w:val="24"/>
-          <w:lang w:val="en-US"/>
-        </w:rPr>
-        <w:t xml:space="preserve"> </w:t>
-      </w:r>
-      <w:proofErr w:type="spellStart"/>
-      <w:r>
-        <w:rPr>
-          <w:sz w:val="24"/>
-          <w:lang w:val="en-US"/>
-        </w:rPr>
-        <w:t>dengan</w:t>
-      </w:r>
-      <w:proofErr w:type="spellEnd"/>
-      <w:r>
-        <w:rPr>
-          <w:sz w:val="24"/>
-          <w:lang w:val="en-US"/>
-        </w:rPr>
-        <w:t xml:space="preserve"> </w:t>
-      </w:r>
-      <w:proofErr w:type="spellStart"/>
-      <w:r>
-        <w:rPr>
-          <w:sz w:val="24"/>
-          <w:lang w:val="en-US"/>
-        </w:rPr>
-        <w:t>singkat</w:t>
-      </w:r>
-      <w:proofErr w:type="spellEnd"/>
-      <w:r>
-        <w:rPr>
-          <w:sz w:val="24"/>
-          <w:lang w:val="en-US"/>
-        </w:rPr>
-        <w:t xml:space="preserve"> proposal yang </w:t>
+      <w:r>
+        <w:rPr>
+          <w:sz w:val="24"/>
+          <w:szCs w:val="24"/>
+          <w:lang w:val="en-US"/>
+        </w:rPr>
+        <w:t xml:space="preserve">Proposal </w:t>
+      </w:r>
+      <w:proofErr w:type="spellStart"/>
+      <w:r>
+        <w:rPr>
+          <w:sz w:val="24"/>
+          <w:lang w:val="en-US"/>
+        </w:rPr>
+        <w:t>tugas</w:t>
+      </w:r>
+      <w:proofErr w:type="spellEnd"/>
+      <w:r>
+        <w:rPr>
+          <w:sz w:val="24"/>
+          <w:lang w:val="en-US"/>
+        </w:rPr>
+        <w:t xml:space="preserve"> </w:t>
+      </w:r>
+      <w:proofErr w:type="spellStart"/>
+      <w:r>
+        <w:rPr>
+          <w:sz w:val="24"/>
+          <w:lang w:val="en-US"/>
+        </w:rPr>
+        <w:t>akhir</w:t>
+      </w:r>
+      <w:proofErr w:type="spellEnd"/>
+      <w:r>
+        <w:rPr>
+          <w:sz w:val="24"/>
+          <w:lang w:val="en-US"/>
+        </w:rPr>
+        <w:t xml:space="preserve"> </w:t>
+      </w:r>
+      <w:proofErr w:type="spellStart"/>
+      <w:r>
+        <w:rPr>
+          <w:sz w:val="24"/>
+          <w:lang w:val="en-US"/>
+        </w:rPr>
+        <w:t>ini</w:t>
+      </w:r>
+      <w:proofErr w:type="spellEnd"/>
+      <w:r>
+        <w:rPr>
+          <w:sz w:val="24"/>
+          <w:lang w:val="en-US"/>
+        </w:rPr>
+        <w:t xml:space="preserve"> </w:t>
+      </w:r>
+      <w:proofErr w:type="spellStart"/>
+      <w:r>
+        <w:rPr>
+          <w:sz w:val="24"/>
+          <w:lang w:val="en-US"/>
+        </w:rPr>
+        <w:t>berisi</w:t>
+      </w:r>
+      <w:proofErr w:type="spellEnd"/>
+      <w:r>
+        <w:rPr>
+          <w:sz w:val="24"/>
+          <w:lang w:val="en-US"/>
+        </w:rPr>
+        <w:t xml:space="preserve"> </w:t>
+      </w:r>
+      <w:proofErr w:type="spellStart"/>
+      <w:r>
+        <w:rPr>
+          <w:sz w:val="24"/>
+          <w:lang w:val="en-US"/>
+        </w:rPr>
+        <w:t>tentang</w:t>
+      </w:r>
+      <w:proofErr w:type="spellEnd"/>
+      <w:r>
+        <w:rPr>
+          <w:sz w:val="24"/>
+          <w:lang w:val="en-US"/>
+        </w:rPr>
+        <w:t xml:space="preserve"> </w:t>
+      </w:r>
+      <w:proofErr w:type="spellStart"/>
+      <w:r>
+        <w:rPr>
+          <w:sz w:val="24"/>
+          <w:lang w:val="en-US"/>
+        </w:rPr>
+        <w:t>deskripsi</w:t>
+      </w:r>
+      <w:proofErr w:type="spellEnd"/>
+      <w:r>
+        <w:rPr>
+          <w:sz w:val="24"/>
+          <w:lang w:val="en-US"/>
+        </w:rPr>
+        <w:t xml:space="preserve"> </w:t>
+      </w:r>
+      <w:proofErr w:type="spellStart"/>
+      <w:r>
+        <w:rPr>
+          <w:sz w:val="24"/>
+          <w:lang w:val="en-US"/>
+        </w:rPr>
+        <w:t>pendahuluan</w:t>
+      </w:r>
+      <w:proofErr w:type="spellEnd"/>
+      <w:r>
+        <w:rPr>
+          <w:sz w:val="24"/>
+          <w:lang w:val="en-US"/>
+        </w:rPr>
+        <w:t xml:space="preserve"> </w:t>
+      </w:r>
+      <w:proofErr w:type="spellStart"/>
+      <w:r>
+        <w:rPr>
+          <w:sz w:val="24"/>
+          <w:lang w:val="en-US"/>
+        </w:rPr>
+        <w:t>dari</w:t>
+      </w:r>
+      <w:proofErr w:type="spellEnd"/>
+      <w:r>
+        <w:rPr>
+          <w:sz w:val="24"/>
+          <w:lang w:val="en-US"/>
+        </w:rPr>
+        <w:t xml:space="preserve"> </w:t>
+      </w:r>
+      <w:proofErr w:type="spellStart"/>
+      <w:r>
+        <w:rPr>
+          <w:sz w:val="24"/>
+          <w:lang w:val="en-US"/>
+        </w:rPr>
+        <w:t>tugas</w:t>
+      </w:r>
+      <w:proofErr w:type="spellEnd"/>
+      <w:r>
+        <w:rPr>
+          <w:sz w:val="24"/>
+          <w:lang w:val="en-US"/>
+        </w:rPr>
+        <w:t xml:space="preserve"> </w:t>
+      </w:r>
+      <w:proofErr w:type="spellStart"/>
+      <w:r>
+        <w:rPr>
+          <w:sz w:val="24"/>
+          <w:lang w:val="en-US"/>
+        </w:rPr>
+        <w:t>akhir</w:t>
+      </w:r>
+      <w:proofErr w:type="spellEnd"/>
+      <w:r>
+        <w:rPr>
+          <w:sz w:val="24"/>
+        </w:rPr>
+        <w:t xml:space="preserve"> </w:t>
+      </w:r>
+      <w:r>
+        <w:rPr>
+          <w:sz w:val="24"/>
+          <w:szCs w:val="24"/>
+          <w:lang w:val="en-US"/>
+        </w:rPr>
+        <w:t xml:space="preserve">yang </w:t>
+      </w:r>
+      <w:proofErr w:type="spellStart"/>
+      <w:r>
+        <w:rPr>
+          <w:sz w:val="24"/>
+          <w:lang w:val="en-US"/>
+        </w:rPr>
+        <w:t>akan</w:t>
+      </w:r>
+      <w:proofErr w:type="spellEnd"/>
+      <w:r>
+        <w:rPr>
+          <w:sz w:val="24"/>
+          <w:lang w:val="en-US"/>
+        </w:rPr>
+        <w:t xml:space="preserve"> </w:t>
       </w:r>
       <w:proofErr w:type="spellStart"/>
       <w:r>
@@ -8695,6 +8821,22 @@
           <w:sz w:val="24"/>
           <w:lang w:val="en-US"/>
         </w:rPr>
+        <w:t xml:space="preserve">. </w:t>
+      </w:r>
+      <w:proofErr w:type="spellStart"/>
+      <w:r>
+        <w:rPr>
+          <w:sz w:val="24"/>
+          <w:lang w:val="en-US"/>
+        </w:rPr>
+        <w:t>Pendahuluan</w:t>
+      </w:r>
+      <w:proofErr w:type="spellEnd"/>
+      <w:r>
+        <w:rPr>
+          <w:sz w:val="24"/>
+          <w:lang w:val="en-US"/>
+        </w:rPr>
         <w:t xml:space="preserve"> </w:t>
       </w:r>
       <w:proofErr w:type="spellStart"/>
@@ -8719,6 +8861,720 @@
           <w:sz w:val="24"/>
           <w:lang w:val="en-US"/>
         </w:rPr>
+        <w:t>terdiri</w:t>
+      </w:r>
+      <w:proofErr w:type="spellEnd"/>
+      <w:r>
+        <w:rPr>
+          <w:sz w:val="24"/>
+          <w:lang w:val="en-US"/>
+        </w:rPr>
+        <w:t xml:space="preserve"> </w:t>
+      </w:r>
+      <w:proofErr w:type="spellStart"/>
+      <w:r>
+        <w:rPr>
+          <w:sz w:val="24"/>
+          <w:lang w:val="en-US"/>
+        </w:rPr>
+        <w:t>atas</w:t>
+      </w:r>
+      <w:proofErr w:type="spellEnd"/>
+      <w:r>
+        <w:rPr>
+          <w:sz w:val="24"/>
+          <w:lang w:val="en-US"/>
+        </w:rPr>
+        <w:t xml:space="preserve"> </w:t>
+      </w:r>
+      <w:proofErr w:type="spellStart"/>
+      <w:r>
+        <w:rPr>
+          <w:sz w:val="24"/>
+          <w:lang w:val="en-US"/>
+        </w:rPr>
+        <w:t>hal</w:t>
+      </w:r>
+      <w:proofErr w:type="spellEnd"/>
+      <w:r>
+        <w:rPr>
+          <w:sz w:val="24"/>
+          <w:lang w:val="en-US"/>
+        </w:rPr>
+        <w:t xml:space="preserve"> yang </w:t>
+      </w:r>
+      <w:proofErr w:type="spellStart"/>
+      <w:r>
+        <w:rPr>
+          <w:sz w:val="24"/>
+          <w:lang w:val="en-US"/>
+        </w:rPr>
+        <w:t>menjadi</w:t>
+      </w:r>
+      <w:proofErr w:type="spellEnd"/>
+      <w:r>
+        <w:rPr>
+          <w:sz w:val="24"/>
+          <w:lang w:val="en-US"/>
+        </w:rPr>
+        <w:t xml:space="preserve"> </w:t>
+      </w:r>
+      <w:proofErr w:type="spellStart"/>
+      <w:r>
+        <w:rPr>
+          <w:sz w:val="24"/>
+          <w:lang w:val="en-US"/>
+        </w:rPr>
+        <w:t>latar</w:t>
+      </w:r>
+      <w:proofErr w:type="spellEnd"/>
+      <w:r>
+        <w:rPr>
+          <w:sz w:val="24"/>
+          <w:lang w:val="en-US"/>
+        </w:rPr>
+        <w:t xml:space="preserve"> </w:t>
+      </w:r>
+      <w:proofErr w:type="spellStart"/>
+      <w:r>
+        <w:rPr>
+          <w:sz w:val="24"/>
+          <w:lang w:val="en-US"/>
+        </w:rPr>
+        <w:t>belakang</w:t>
+      </w:r>
+      <w:proofErr w:type="spellEnd"/>
+      <w:r>
+        <w:rPr>
+          <w:sz w:val="24"/>
+        </w:rPr>
+        <w:t xml:space="preserve"> </w:t>
+      </w:r>
+      <w:proofErr w:type="spellStart"/>
+      <w:r>
+        <w:rPr>
+          <w:sz w:val="24"/>
+          <w:szCs w:val="24"/>
+          <w:lang w:val="en-US"/>
+        </w:rPr>
+        <w:t>diajukannya</w:t>
+      </w:r>
+      <w:proofErr w:type="spellEnd"/>
+      <w:r>
+        <w:rPr>
+          <w:sz w:val="24"/>
+          <w:szCs w:val="24"/>
+          <w:lang w:val="en-US"/>
+        </w:rPr>
+        <w:t xml:space="preserve"> </w:t>
+      </w:r>
+      <w:proofErr w:type="spellStart"/>
+      <w:r>
+        <w:rPr>
+          <w:sz w:val="24"/>
+          <w:lang w:val="en-US"/>
+        </w:rPr>
+        <w:t>usulan</w:t>
+      </w:r>
+      <w:proofErr w:type="spellEnd"/>
+      <w:r>
+        <w:rPr>
+          <w:sz w:val="24"/>
+          <w:lang w:val="en-US"/>
+        </w:rPr>
+        <w:t xml:space="preserve"> </w:t>
+      </w:r>
+      <w:proofErr w:type="spellStart"/>
+      <w:r>
+        <w:rPr>
+          <w:sz w:val="24"/>
+          <w:lang w:val="en-US"/>
+        </w:rPr>
+        <w:t>tugas</w:t>
+      </w:r>
+      <w:proofErr w:type="spellEnd"/>
+      <w:r>
+        <w:rPr>
+          <w:sz w:val="24"/>
+          <w:lang w:val="en-US"/>
+        </w:rPr>
+        <w:t xml:space="preserve"> </w:t>
+      </w:r>
+      <w:proofErr w:type="spellStart"/>
+      <w:r>
+        <w:rPr>
+          <w:sz w:val="24"/>
+          <w:lang w:val="en-US"/>
+        </w:rPr>
+        <w:t>akhir</w:t>
+      </w:r>
+      <w:proofErr w:type="spellEnd"/>
+      <w:r>
+        <w:rPr>
+          <w:sz w:val="24"/>
+          <w:lang w:val="en-US"/>
+        </w:rPr>
+        <w:t xml:space="preserve">, </w:t>
+      </w:r>
+      <w:proofErr w:type="spellStart"/>
+      <w:r>
+        <w:rPr>
+          <w:sz w:val="24"/>
+          <w:lang w:val="en-US"/>
+        </w:rPr>
+        <w:t>rumusan</w:t>
+      </w:r>
+      <w:proofErr w:type="spellEnd"/>
+      <w:r>
+        <w:rPr>
+          <w:sz w:val="24"/>
+          <w:lang w:val="en-US"/>
+        </w:rPr>
+        <w:t xml:space="preserve"> </w:t>
+      </w:r>
+      <w:proofErr w:type="spellStart"/>
+      <w:r>
+        <w:rPr>
+          <w:sz w:val="24"/>
+          <w:lang w:val="en-US"/>
+        </w:rPr>
+        <w:t>masalah</w:t>
+      </w:r>
+      <w:proofErr w:type="spellEnd"/>
+      <w:r>
+        <w:rPr>
+          <w:sz w:val="24"/>
+          <w:lang w:val="en-US"/>
+        </w:rPr>
+        <w:t xml:space="preserve"> yang </w:t>
+      </w:r>
+      <w:proofErr w:type="spellStart"/>
+      <w:r>
+        <w:rPr>
+          <w:sz w:val="24"/>
+          <w:lang w:val="en-US"/>
+        </w:rPr>
+        <w:t>diangkat</w:t>
+      </w:r>
+      <w:proofErr w:type="spellEnd"/>
+      <w:r>
+        <w:rPr>
+          <w:sz w:val="24"/>
+          <w:lang w:val="en-US"/>
+        </w:rPr>
+        <w:t xml:space="preserve">, </w:t>
+      </w:r>
+      <w:proofErr w:type="spellStart"/>
+      <w:r>
+        <w:rPr>
+          <w:sz w:val="24"/>
+          <w:lang w:val="en-US"/>
+        </w:rPr>
+        <w:t>batasan</w:t>
+      </w:r>
+      <w:proofErr w:type="spellEnd"/>
+      <w:r>
+        <w:rPr>
+          <w:sz w:val="24"/>
+        </w:rPr>
+        <w:t xml:space="preserve"> </w:t>
+      </w:r>
+      <w:proofErr w:type="spellStart"/>
+      <w:r>
+        <w:rPr>
+          <w:iCs/>
+          <w:sz w:val="24"/>
+          <w:szCs w:val="24"/>
+          <w:lang w:val="en-US"/>
+        </w:rPr>
+        <w:t>masalah</w:t>
+      </w:r>
+      <w:proofErr w:type="spellEnd"/>
+      <w:r>
+        <w:rPr>
+          <w:i/>
+          <w:iCs/>
+          <w:sz w:val="24"/>
+          <w:szCs w:val="24"/>
+          <w:lang w:val="en-US"/>
+        </w:rPr>
+        <w:t xml:space="preserve"> </w:t>
+      </w:r>
+      <w:proofErr w:type="spellStart"/>
+      <w:r>
+        <w:rPr>
+          <w:sz w:val="24"/>
+          <w:lang w:val="en-US"/>
+        </w:rPr>
+        <w:t>untuk</w:t>
+      </w:r>
+      <w:proofErr w:type="spellEnd"/>
+      <w:r>
+        <w:rPr>
+          <w:sz w:val="24"/>
+          <w:lang w:val="en-US"/>
+        </w:rPr>
+        <w:t xml:space="preserve"> </w:t>
+      </w:r>
+      <w:proofErr w:type="spellStart"/>
+      <w:r>
+        <w:rPr>
+          <w:sz w:val="24"/>
+          <w:lang w:val="en-US"/>
+        </w:rPr>
+        <w:t>tugas</w:t>
+      </w:r>
+      <w:proofErr w:type="spellEnd"/>
+      <w:r>
+        <w:rPr>
+          <w:sz w:val="24"/>
+          <w:lang w:val="en-US"/>
+        </w:rPr>
+        <w:t xml:space="preserve"> </w:t>
+      </w:r>
+      <w:proofErr w:type="spellStart"/>
+      <w:r>
+        <w:rPr>
+          <w:sz w:val="24"/>
+          <w:lang w:val="en-US"/>
+        </w:rPr>
+        <w:t>akhir</w:t>
+      </w:r>
+      <w:proofErr w:type="spellEnd"/>
+      <w:r>
+        <w:rPr>
+          <w:sz w:val="24"/>
+          <w:lang w:val="en-US"/>
+        </w:rPr>
+        <w:t xml:space="preserve">, </w:t>
+      </w:r>
+      <w:proofErr w:type="spellStart"/>
+      <w:r>
+        <w:rPr>
+          <w:sz w:val="24"/>
+          <w:lang w:val="en-US"/>
+        </w:rPr>
+        <w:t>tujuan</w:t>
+      </w:r>
+      <w:proofErr w:type="spellEnd"/>
+      <w:r>
+        <w:rPr>
+          <w:sz w:val="24"/>
+          <w:lang w:val="en-US"/>
+        </w:rPr>
+        <w:t xml:space="preserve"> </w:t>
+      </w:r>
+      <w:proofErr w:type="spellStart"/>
+      <w:r>
+        <w:rPr>
+          <w:sz w:val="24"/>
+          <w:lang w:val="en-US"/>
+        </w:rPr>
+        <w:t>dari</w:t>
+      </w:r>
+      <w:proofErr w:type="spellEnd"/>
+      <w:r>
+        <w:rPr>
+          <w:sz w:val="24"/>
+          <w:lang w:val="en-US"/>
+        </w:rPr>
+        <w:t xml:space="preserve"> </w:t>
+      </w:r>
+      <w:proofErr w:type="spellStart"/>
+      <w:r>
+        <w:rPr>
+          <w:sz w:val="24"/>
+          <w:lang w:val="en-US"/>
+        </w:rPr>
+        <w:t>pembuatan</w:t>
+      </w:r>
+      <w:proofErr w:type="spellEnd"/>
+      <w:r>
+        <w:rPr>
+          <w:sz w:val="24"/>
+          <w:lang w:val="en-US"/>
+        </w:rPr>
+        <w:t xml:space="preserve"> </w:t>
+      </w:r>
+      <w:proofErr w:type="spellStart"/>
+      <w:r>
+        <w:rPr>
+          <w:sz w:val="24"/>
+          <w:lang w:val="en-US"/>
+        </w:rPr>
+        <w:t>tugas</w:t>
+      </w:r>
+      <w:proofErr w:type="spellEnd"/>
+      <w:r>
+        <w:rPr>
+          <w:sz w:val="24"/>
+          <w:lang w:val="en-US"/>
+        </w:rPr>
+        <w:t xml:space="preserve"> </w:t>
+      </w:r>
+      <w:proofErr w:type="spellStart"/>
+      <w:r>
+        <w:rPr>
+          <w:sz w:val="24"/>
+          <w:lang w:val="en-US"/>
+        </w:rPr>
+        <w:t>akhir</w:t>
+      </w:r>
+      <w:proofErr w:type="spellEnd"/>
+      <w:r>
+        <w:rPr>
+          <w:sz w:val="24"/>
+          <w:lang w:val="en-US"/>
+        </w:rPr>
+        <w:t xml:space="preserve">, </w:t>
+      </w:r>
+      <w:proofErr w:type="spellStart"/>
+      <w:r>
+        <w:rPr>
+          <w:sz w:val="24"/>
+          <w:lang w:val="en-US"/>
+        </w:rPr>
+        <w:t>dan</w:t>
+      </w:r>
+      <w:proofErr w:type="spellEnd"/>
+      <w:r>
+        <w:rPr>
+          <w:sz w:val="24"/>
+          <w:lang w:val="en-US"/>
+        </w:rPr>
+        <w:t xml:space="preserve"> </w:t>
+      </w:r>
+      <w:proofErr w:type="spellStart"/>
+      <w:r>
+        <w:rPr>
+          <w:sz w:val="24"/>
+          <w:lang w:val="en-US"/>
+        </w:rPr>
+        <w:t>manfaat</w:t>
+      </w:r>
+      <w:proofErr w:type="spellEnd"/>
+      <w:r>
+        <w:rPr>
+          <w:sz w:val="24"/>
+          <w:lang w:val="en-US"/>
+        </w:rPr>
+        <w:t xml:space="preserve"> </w:t>
+      </w:r>
+      <w:proofErr w:type="spellStart"/>
+      <w:r>
+        <w:rPr>
+          <w:sz w:val="24"/>
+          <w:lang w:val="en-US"/>
+        </w:rPr>
+        <w:t>dari</w:t>
+      </w:r>
+      <w:proofErr w:type="spellEnd"/>
+      <w:r>
+        <w:rPr>
+          <w:sz w:val="24"/>
+          <w:lang w:val="en-US"/>
+        </w:rPr>
+        <w:t xml:space="preserve"> </w:t>
+      </w:r>
+      <w:proofErr w:type="spellStart"/>
+      <w:r>
+        <w:rPr>
+          <w:sz w:val="24"/>
+          <w:lang w:val="en-US"/>
+        </w:rPr>
+        <w:t>hasil</w:t>
+      </w:r>
+      <w:proofErr w:type="spellEnd"/>
+      <w:r>
+        <w:rPr>
+          <w:sz w:val="24"/>
+          <w:lang w:val="en-US"/>
+        </w:rPr>
+        <w:t xml:space="preserve"> </w:t>
+      </w:r>
+      <w:proofErr w:type="spellStart"/>
+      <w:r>
+        <w:rPr>
+          <w:sz w:val="24"/>
+          <w:lang w:val="en-US"/>
+        </w:rPr>
+        <w:t>pembuatan</w:t>
+      </w:r>
+      <w:proofErr w:type="spellEnd"/>
+      <w:r>
+        <w:rPr>
+          <w:sz w:val="24"/>
+          <w:lang w:val="en-US"/>
+        </w:rPr>
+        <w:t xml:space="preserve"> </w:t>
+      </w:r>
+      <w:proofErr w:type="spellStart"/>
+      <w:r>
+        <w:rPr>
+          <w:sz w:val="24"/>
+          <w:lang w:val="en-US"/>
+        </w:rPr>
+        <w:t>tugas</w:t>
+      </w:r>
+      <w:proofErr w:type="spellEnd"/>
+      <w:r>
+        <w:rPr>
+          <w:sz w:val="24"/>
+          <w:lang w:val="en-US"/>
+        </w:rPr>
+        <w:t xml:space="preserve"> </w:t>
+      </w:r>
+      <w:proofErr w:type="spellStart"/>
+      <w:r>
+        <w:rPr>
+          <w:sz w:val="24"/>
+          <w:lang w:val="en-US"/>
+        </w:rPr>
+        <w:t>akhir</w:t>
+      </w:r>
+      <w:proofErr w:type="spellEnd"/>
+      <w:r>
+        <w:rPr>
+          <w:sz w:val="24"/>
+          <w:lang w:val="en-US"/>
+        </w:rPr>
+        <w:t xml:space="preserve">. </w:t>
+      </w:r>
+      <w:proofErr w:type="spellStart"/>
+      <w:r>
+        <w:rPr>
+          <w:sz w:val="24"/>
+          <w:lang w:val="en-US"/>
+        </w:rPr>
+        <w:t>Selain</w:t>
+      </w:r>
+      <w:proofErr w:type="spellEnd"/>
+      <w:r>
+        <w:rPr>
+          <w:sz w:val="24"/>
+          <w:lang w:val="en-US"/>
+        </w:rPr>
+        <w:t xml:space="preserve"> </w:t>
+      </w:r>
+      <w:proofErr w:type="spellStart"/>
+      <w:r>
+        <w:rPr>
+          <w:sz w:val="24"/>
+          <w:lang w:val="en-US"/>
+        </w:rPr>
+        <w:t>itu</w:t>
+      </w:r>
+      <w:proofErr w:type="spellEnd"/>
+      <w:r>
+        <w:rPr>
+          <w:sz w:val="24"/>
+          <w:lang w:val="en-US"/>
+        </w:rPr>
+        <w:t xml:space="preserve"> </w:t>
+      </w:r>
+      <w:proofErr w:type="spellStart"/>
+      <w:r>
+        <w:rPr>
+          <w:sz w:val="24"/>
+          <w:lang w:val="en-US"/>
+        </w:rPr>
+        <w:t>dijabarkan</w:t>
+      </w:r>
+      <w:proofErr w:type="spellEnd"/>
+      <w:r>
+        <w:rPr>
+          <w:sz w:val="24"/>
+          <w:lang w:val="en-US"/>
+        </w:rPr>
+        <w:t xml:space="preserve"> pula </w:t>
+      </w:r>
+      <w:proofErr w:type="spellStart"/>
+      <w:r>
+        <w:rPr>
+          <w:sz w:val="24"/>
+          <w:lang w:val="en-US"/>
+        </w:rPr>
+        <w:t>tinjauan</w:t>
+      </w:r>
+      <w:proofErr w:type="spellEnd"/>
+      <w:r>
+        <w:rPr>
+          <w:sz w:val="24"/>
+          <w:lang w:val="en-US"/>
+        </w:rPr>
+        <w:t xml:space="preserve"> </w:t>
+      </w:r>
+      <w:proofErr w:type="spellStart"/>
+      <w:r>
+        <w:rPr>
+          <w:sz w:val="24"/>
+          <w:lang w:val="en-US"/>
+        </w:rPr>
+        <w:t>pustaka</w:t>
+      </w:r>
+      <w:proofErr w:type="spellEnd"/>
+      <w:r>
+        <w:rPr>
+          <w:sz w:val="24"/>
+          <w:lang w:val="en-US"/>
+        </w:rPr>
+        <w:t xml:space="preserve"> yang</w:t>
+      </w:r>
+      <w:r>
+        <w:rPr>
+          <w:sz w:val="24"/>
+        </w:rPr>
+        <w:t xml:space="preserve"> </w:t>
+      </w:r>
+      <w:proofErr w:type="spellStart"/>
+      <w:r>
+        <w:rPr>
+          <w:sz w:val="24"/>
+          <w:lang w:val="en-US"/>
+        </w:rPr>
+        <w:t>digunakan</w:t>
+      </w:r>
+      <w:proofErr w:type="spellEnd"/>
+      <w:r>
+        <w:rPr>
+          <w:sz w:val="24"/>
+          <w:lang w:val="en-US"/>
+        </w:rPr>
+        <w:t xml:space="preserve"> </w:t>
+      </w:r>
+      <w:proofErr w:type="spellStart"/>
+      <w:r>
+        <w:rPr>
+          <w:sz w:val="24"/>
+          <w:lang w:val="en-US"/>
+        </w:rPr>
+        <w:t>sebagai</w:t>
+      </w:r>
+      <w:proofErr w:type="spellEnd"/>
+      <w:r>
+        <w:rPr>
+          <w:sz w:val="24"/>
+          <w:lang w:val="en-US"/>
+        </w:rPr>
+        <w:t xml:space="preserve"> </w:t>
+      </w:r>
+      <w:proofErr w:type="spellStart"/>
+      <w:r>
+        <w:rPr>
+          <w:sz w:val="24"/>
+          <w:lang w:val="en-US"/>
+        </w:rPr>
+        <w:t>referensi</w:t>
+      </w:r>
+      <w:proofErr w:type="spellEnd"/>
+      <w:r>
+        <w:rPr>
+          <w:sz w:val="24"/>
+          <w:lang w:val="en-US"/>
+        </w:rPr>
+        <w:t xml:space="preserve"> </w:t>
+      </w:r>
+      <w:proofErr w:type="spellStart"/>
+      <w:r>
+        <w:rPr>
+          <w:sz w:val="24"/>
+          <w:lang w:val="en-US"/>
+        </w:rPr>
+        <w:t>pendukung</w:t>
+      </w:r>
+      <w:proofErr w:type="spellEnd"/>
+      <w:r>
+        <w:rPr>
+          <w:sz w:val="24"/>
+          <w:lang w:val="en-US"/>
+        </w:rPr>
+        <w:t xml:space="preserve"> </w:t>
+      </w:r>
+      <w:proofErr w:type="spellStart"/>
+      <w:r>
+        <w:rPr>
+          <w:sz w:val="24"/>
+          <w:lang w:val="en-US"/>
+        </w:rPr>
+        <w:t>pembuatan</w:t>
+      </w:r>
+      <w:proofErr w:type="spellEnd"/>
+      <w:r>
+        <w:rPr>
+          <w:sz w:val="24"/>
+          <w:lang w:val="en-US"/>
+        </w:rPr>
+        <w:t xml:space="preserve"> </w:t>
+      </w:r>
+      <w:proofErr w:type="spellStart"/>
+      <w:r>
+        <w:rPr>
+          <w:sz w:val="24"/>
+          <w:lang w:val="en-US"/>
+        </w:rPr>
+        <w:t>tugas</w:t>
+      </w:r>
+      <w:proofErr w:type="spellEnd"/>
+      <w:r>
+        <w:rPr>
+          <w:sz w:val="24"/>
+          <w:lang w:val="en-US"/>
+        </w:rPr>
+        <w:t xml:space="preserve"> </w:t>
+      </w:r>
+      <w:proofErr w:type="spellStart"/>
+      <w:r>
+        <w:rPr>
+          <w:sz w:val="24"/>
+          <w:lang w:val="en-US"/>
+        </w:rPr>
+        <w:t>akhir</w:t>
+      </w:r>
+      <w:proofErr w:type="spellEnd"/>
+      <w:r>
+        <w:rPr>
+          <w:sz w:val="24"/>
+          <w:lang w:val="en-US"/>
+        </w:rPr>
+        <w:t xml:space="preserve">. Sub </w:t>
+      </w:r>
+      <w:proofErr w:type="spellStart"/>
+      <w:r>
+        <w:rPr>
+          <w:sz w:val="24"/>
+          <w:lang w:val="en-US"/>
+        </w:rPr>
+        <w:t>bab</w:t>
+      </w:r>
+      <w:proofErr w:type="spellEnd"/>
+      <w:r>
+        <w:rPr>
+          <w:sz w:val="24"/>
+        </w:rPr>
+        <w:t xml:space="preserve"> </w:t>
+      </w:r>
+      <w:proofErr w:type="spellStart"/>
+      <w:r>
+        <w:rPr>
+          <w:sz w:val="24"/>
+          <w:lang w:val="en-US"/>
+        </w:rPr>
+        <w:t>metodologi</w:t>
+      </w:r>
+      <w:proofErr w:type="spellEnd"/>
+      <w:r>
+        <w:rPr>
+          <w:sz w:val="24"/>
+          <w:lang w:val="en-US"/>
+        </w:rPr>
+        <w:t xml:space="preserve"> </w:t>
+      </w:r>
+      <w:proofErr w:type="spellStart"/>
+      <w:r>
+        <w:rPr>
+          <w:sz w:val="24"/>
+          <w:lang w:val="en-US"/>
+        </w:rPr>
         <w:t>berisi</w:t>
       </w:r>
       <w:proofErr w:type="spellEnd"/>
@@ -8735,23 +9591,214 @@
           <w:sz w:val="24"/>
           <w:lang w:val="en-US"/>
         </w:rPr>
-        <w:t>tentang</w:t>
-      </w:r>
-      <w:proofErr w:type="spellEnd"/>
-      <w:r>
-        <w:rPr>
-          <w:sz w:val="24"/>
-          <w:lang w:val="en-US"/>
-        </w:rPr>
-        <w:t xml:space="preserve"> </w:t>
-      </w:r>
-      <w:proofErr w:type="spellStart"/>
-      <w:r>
-        <w:rPr>
-          <w:sz w:val="24"/>
-          <w:lang w:val="en-US"/>
-        </w:rPr>
-        <w:t>apa</w:t>
+        <w:t>penjelasan</w:t>
+      </w:r>
+      <w:proofErr w:type="spellEnd"/>
+      <w:r>
+        <w:rPr>
+          <w:sz w:val="24"/>
+          <w:lang w:val="en-US"/>
+        </w:rPr>
+        <w:t xml:space="preserve"> </w:t>
+      </w:r>
+      <w:proofErr w:type="spellStart"/>
+      <w:r>
+        <w:rPr>
+          <w:sz w:val="24"/>
+          <w:lang w:val="en-US"/>
+        </w:rPr>
+        <w:t>mengenai</w:t>
+      </w:r>
+      <w:proofErr w:type="spellEnd"/>
+      <w:r>
+        <w:rPr>
+          <w:sz w:val="24"/>
+          <w:lang w:val="en-US"/>
+        </w:rPr>
+        <w:t xml:space="preserve"> </w:t>
+      </w:r>
+      <w:proofErr w:type="spellStart"/>
+      <w:r>
+        <w:rPr>
+          <w:sz w:val="24"/>
+          <w:lang w:val="en-US"/>
+        </w:rPr>
+        <w:t>tahapan</w:t>
+      </w:r>
+      <w:proofErr w:type="spellEnd"/>
+      <w:r>
+        <w:rPr>
+          <w:sz w:val="24"/>
+          <w:lang w:val="en-US"/>
+        </w:rPr>
+        <w:t xml:space="preserve"> </w:t>
+      </w:r>
+      <w:proofErr w:type="spellStart"/>
+      <w:r>
+        <w:rPr>
+          <w:sz w:val="24"/>
+          <w:lang w:val="en-US"/>
+        </w:rPr>
+        <w:t>penyusunan</w:t>
+      </w:r>
+      <w:proofErr w:type="spellEnd"/>
+      <w:r>
+        <w:rPr>
+          <w:sz w:val="24"/>
+          <w:lang w:val="en-US"/>
+        </w:rPr>
+        <w:t xml:space="preserve"> </w:t>
+      </w:r>
+      <w:proofErr w:type="spellStart"/>
+      <w:r>
+        <w:rPr>
+          <w:sz w:val="24"/>
+          <w:lang w:val="en-US"/>
+        </w:rPr>
+        <w:t>tugas</w:t>
+      </w:r>
+      <w:proofErr w:type="spellEnd"/>
+      <w:r>
+        <w:rPr>
+          <w:sz w:val="24"/>
+          <w:lang w:val="en-US"/>
+        </w:rPr>
+        <w:t xml:space="preserve"> </w:t>
+      </w:r>
+      <w:proofErr w:type="spellStart"/>
+      <w:r>
+        <w:rPr>
+          <w:sz w:val="24"/>
+          <w:lang w:val="en-US"/>
+        </w:rPr>
+        <w:t>akhir</w:t>
+      </w:r>
+      <w:proofErr w:type="spellEnd"/>
+      <w:r>
+        <w:rPr>
+          <w:sz w:val="24"/>
+          <w:lang w:val="en-US"/>
+        </w:rPr>
+        <w:t xml:space="preserve"> </w:t>
+      </w:r>
+      <w:proofErr w:type="spellStart"/>
+      <w:r>
+        <w:rPr>
+          <w:sz w:val="24"/>
+          <w:lang w:val="en-US"/>
+        </w:rPr>
+        <w:t>mulai</w:t>
+      </w:r>
+      <w:proofErr w:type="spellEnd"/>
+      <w:r>
+        <w:rPr>
+          <w:sz w:val="24"/>
+        </w:rPr>
+        <w:t xml:space="preserve"> </w:t>
+      </w:r>
+      <w:proofErr w:type="spellStart"/>
+      <w:r>
+        <w:rPr>
+          <w:sz w:val="24"/>
+          <w:lang w:val="en-US"/>
+        </w:rPr>
+        <w:t>dari</w:t>
+      </w:r>
+      <w:proofErr w:type="spellEnd"/>
+      <w:r>
+        <w:rPr>
+          <w:sz w:val="24"/>
+          <w:lang w:val="en-US"/>
+        </w:rPr>
+        <w:t xml:space="preserve"> </w:t>
+      </w:r>
+      <w:proofErr w:type="spellStart"/>
+      <w:r>
+        <w:rPr>
+          <w:sz w:val="24"/>
+          <w:lang w:val="en-US"/>
+        </w:rPr>
+        <w:t>penyusunan</w:t>
+      </w:r>
+      <w:proofErr w:type="spellEnd"/>
+      <w:r>
+        <w:rPr>
+          <w:sz w:val="24"/>
+          <w:lang w:val="en-US"/>
+        </w:rPr>
+        <w:t xml:space="preserve"> proposal </w:t>
+      </w:r>
+      <w:proofErr w:type="spellStart"/>
+      <w:r>
+        <w:rPr>
+          <w:sz w:val="24"/>
+          <w:lang w:val="en-US"/>
+        </w:rPr>
+        <w:t>hingga</w:t>
+      </w:r>
+      <w:proofErr w:type="spellEnd"/>
+      <w:r>
+        <w:rPr>
+          <w:sz w:val="24"/>
+          <w:lang w:val="en-US"/>
+        </w:rPr>
+        <w:t xml:space="preserve"> </w:t>
+      </w:r>
+      <w:proofErr w:type="spellStart"/>
+      <w:r>
+        <w:rPr>
+          <w:sz w:val="24"/>
+          <w:lang w:val="en-US"/>
+        </w:rPr>
+        <w:t>penyusunan</w:t>
+      </w:r>
+      <w:proofErr w:type="spellEnd"/>
+      <w:r>
+        <w:rPr>
+          <w:sz w:val="24"/>
+          <w:lang w:val="en-US"/>
+        </w:rPr>
+        <w:t xml:space="preserve"> </w:t>
+      </w:r>
+      <w:proofErr w:type="spellStart"/>
+      <w:r>
+        <w:rPr>
+          <w:sz w:val="24"/>
+          <w:lang w:val="en-US"/>
+        </w:rPr>
+        <w:t>buku</w:t>
+      </w:r>
+      <w:proofErr w:type="spellEnd"/>
+      <w:r>
+        <w:rPr>
+          <w:sz w:val="24"/>
+          <w:lang w:val="en-US"/>
+        </w:rPr>
+        <w:t xml:space="preserve"> </w:t>
+      </w:r>
+      <w:proofErr w:type="spellStart"/>
+      <w:r>
+        <w:rPr>
+          <w:sz w:val="24"/>
+          <w:lang w:val="en-US"/>
+        </w:rPr>
+        <w:t>tugas</w:t>
+      </w:r>
+      <w:proofErr w:type="spellEnd"/>
+      <w:r>
+        <w:rPr>
+          <w:sz w:val="24"/>
+          <w:lang w:val="en-US"/>
+        </w:rPr>
+        <w:t xml:space="preserve"> </w:t>
+      </w:r>
+      <w:proofErr w:type="spellStart"/>
+      <w:r>
+        <w:rPr>
+          <w:sz w:val="24"/>
+          <w:lang w:val="en-US"/>
+        </w:rPr>
+        <w:t>akhir</w:t>
       </w:r>
       <w:proofErr w:type="spellEnd"/>
       <w:r>
@@ -8760,6 +9807,170 @@
           <w:lang w:val="en-US"/>
         </w:rPr>
         <w:t xml:space="preserve">. </w:t>
+      </w:r>
+      <w:proofErr w:type="spellStart"/>
+      <w:r>
+        <w:rPr>
+          <w:sz w:val="24"/>
+          <w:lang w:val="en-US"/>
+        </w:rPr>
+        <w:t>Terdapat</w:t>
+      </w:r>
+      <w:proofErr w:type="spellEnd"/>
+      <w:r>
+        <w:rPr>
+          <w:sz w:val="24"/>
+          <w:lang w:val="en-US"/>
+        </w:rPr>
+        <w:t xml:space="preserve"> pula</w:t>
+      </w:r>
+      <w:r>
+        <w:rPr>
+          <w:sz w:val="24"/>
+        </w:rPr>
+        <w:t xml:space="preserve"> </w:t>
+      </w:r>
+      <w:r>
+        <w:rPr>
+          <w:sz w:val="24"/>
+          <w:lang w:val="en-US"/>
+        </w:rPr>
+        <w:t xml:space="preserve">sub </w:t>
+      </w:r>
+      <w:proofErr w:type="spellStart"/>
+      <w:r>
+        <w:rPr>
+          <w:sz w:val="24"/>
+          <w:lang w:val="en-US"/>
+        </w:rPr>
+        <w:t>bab</w:t>
+      </w:r>
+      <w:proofErr w:type="spellEnd"/>
+      <w:r>
+        <w:rPr>
+          <w:sz w:val="24"/>
+          <w:lang w:val="en-US"/>
+        </w:rPr>
+        <w:t xml:space="preserve"> </w:t>
+      </w:r>
+      <w:proofErr w:type="spellStart"/>
+      <w:r>
+        <w:rPr>
+          <w:sz w:val="24"/>
+          <w:lang w:val="en-US"/>
+        </w:rPr>
+        <w:t>jadwal</w:t>
+      </w:r>
+      <w:proofErr w:type="spellEnd"/>
+      <w:r>
+        <w:rPr>
+          <w:sz w:val="24"/>
+          <w:lang w:val="en-US"/>
+        </w:rPr>
+        <w:t xml:space="preserve"> </w:t>
+      </w:r>
+      <w:proofErr w:type="spellStart"/>
+      <w:r>
+        <w:rPr>
+          <w:sz w:val="24"/>
+          <w:lang w:val="en-US"/>
+        </w:rPr>
+        <w:t>kegiatan</w:t>
+      </w:r>
+      <w:proofErr w:type="spellEnd"/>
+      <w:r>
+        <w:rPr>
+          <w:sz w:val="24"/>
+          <w:lang w:val="en-US"/>
+        </w:rPr>
+        <w:t xml:space="preserve"> yang </w:t>
+      </w:r>
+      <w:proofErr w:type="spellStart"/>
+      <w:r>
+        <w:rPr>
+          <w:sz w:val="24"/>
+          <w:lang w:val="en-US"/>
+        </w:rPr>
+        <w:t>menjelaskan</w:t>
+      </w:r>
+      <w:proofErr w:type="spellEnd"/>
+      <w:r>
+        <w:rPr>
+          <w:sz w:val="24"/>
+          <w:lang w:val="en-US"/>
+        </w:rPr>
+        <w:t xml:space="preserve"> </w:t>
+      </w:r>
+      <w:proofErr w:type="spellStart"/>
+      <w:r>
+        <w:rPr>
+          <w:sz w:val="24"/>
+          <w:lang w:val="en-US"/>
+        </w:rPr>
+        <w:t>jadwal</w:t>
+      </w:r>
+      <w:proofErr w:type="spellEnd"/>
+      <w:r>
+        <w:rPr>
+          <w:sz w:val="24"/>
+          <w:lang w:val="en-US"/>
+        </w:rPr>
+        <w:t xml:space="preserve"> </w:t>
+      </w:r>
+      <w:proofErr w:type="spellStart"/>
+      <w:r>
+        <w:rPr>
+          <w:sz w:val="24"/>
+          <w:lang w:val="en-US"/>
+        </w:rPr>
+        <w:t>pengerjaan</w:t>
+      </w:r>
+      <w:proofErr w:type="spellEnd"/>
+      <w:r>
+        <w:rPr>
+          <w:sz w:val="24"/>
+          <w:lang w:val="en-US"/>
+        </w:rPr>
+        <w:t xml:space="preserve"> </w:t>
+      </w:r>
+      <w:proofErr w:type="spellStart"/>
+      <w:r>
+        <w:rPr>
+          <w:sz w:val="24"/>
+          <w:lang w:val="en-US"/>
+        </w:rPr>
+        <w:t>tugas</w:t>
+      </w:r>
+      <w:proofErr w:type="spellEnd"/>
+      <w:r>
+        <w:rPr>
+          <w:sz w:val="24"/>
+          <w:lang w:val="en-US"/>
+        </w:rPr>
+        <w:t xml:space="preserve"> </w:t>
+      </w:r>
+      <w:proofErr w:type="spellStart"/>
+      <w:r>
+        <w:rPr>
+          <w:sz w:val="24"/>
+          <w:lang w:val="en-US"/>
+        </w:rPr>
+        <w:t>akhir</w:t>
+      </w:r>
+      <w:proofErr w:type="spellEnd"/>
+      <w:r>
+        <w:rPr>
+          <w:sz w:val="24"/>
+          <w:lang w:val="en-US"/>
+        </w:rPr>
+        <w:t>.</w:t>
+      </w:r>
+      <w:r>
+        <w:rPr>
+          <w:sz w:val="24"/>
+          <w:lang w:val="en-US"/>
+        </w:rPr>
+        <w:t xml:space="preserve"> </w:t>
       </w:r>
     </w:p>
     <w:p>
@@ -8784,7 +9995,7 @@
     <w:p>
       <w:pPr>
         <w:spacing w:before="240" w:after="240"/>
-        <w:ind w:left="1418"/>
+        <w:ind w:left="1440" w:firstLine="720"/>
         <w:jc w:val="both"/>
         <w:rPr>
           <w:sz w:val="24"/>
@@ -8795,79 +10006,125 @@
       <w:r>
         <w:rPr>
           <w:sz w:val="24"/>
-          <w:lang w:val="en-US"/>
-        </w:rPr>
-        <w:t>Sebutkan</w:t>
-      </w:r>
-      <w:proofErr w:type="spellEnd"/>
-      <w:r>
-        <w:rPr>
-          <w:sz w:val="24"/>
-          <w:lang w:val="en-US"/>
-        </w:rPr>
-        <w:t xml:space="preserve"> </w:t>
-      </w:r>
-      <w:proofErr w:type="spellStart"/>
-      <w:r>
-        <w:rPr>
-          <w:sz w:val="24"/>
-          <w:lang w:val="en-US"/>
-        </w:rPr>
-        <w:t>dengan</w:t>
-      </w:r>
-      <w:proofErr w:type="spellEnd"/>
-      <w:r>
-        <w:rPr>
-          <w:sz w:val="24"/>
-          <w:lang w:val="en-US"/>
-        </w:rPr>
-        <w:t xml:space="preserve"> </w:t>
-      </w:r>
-      <w:proofErr w:type="spellStart"/>
-      <w:r>
-        <w:rPr>
-          <w:sz w:val="24"/>
-          <w:lang w:val="en-US"/>
-        </w:rPr>
-        <w:t>spesifik</w:t>
-      </w:r>
-      <w:proofErr w:type="spellEnd"/>
-      <w:r>
-        <w:rPr>
-          <w:sz w:val="24"/>
-          <w:lang w:val="en-US"/>
-        </w:rPr>
-        <w:t xml:space="preserve"> literature </w:t>
-      </w:r>
-      <w:proofErr w:type="spellStart"/>
-      <w:r>
-        <w:rPr>
-          <w:sz w:val="24"/>
-          <w:lang w:val="en-US"/>
-        </w:rPr>
-        <w:t>apa</w:t>
-      </w:r>
-      <w:proofErr w:type="spellEnd"/>
-      <w:r>
-        <w:rPr>
-          <w:sz w:val="24"/>
-          <w:lang w:val="en-US"/>
-        </w:rPr>
-        <w:t xml:space="preserve"> </w:t>
-      </w:r>
-      <w:proofErr w:type="spellStart"/>
-      <w:r>
-        <w:rPr>
-          <w:sz w:val="24"/>
-          <w:lang w:val="en-US"/>
-        </w:rPr>
-        <w:t>saja</w:t>
-      </w:r>
-      <w:proofErr w:type="spellEnd"/>
-      <w:r>
-        <w:rPr>
-          <w:sz w:val="24"/>
-          <w:lang w:val="en-US"/>
+        </w:rPr>
+        <w:t>Pada</w:t>
+      </w:r>
+      <w:proofErr w:type="spellEnd"/>
+      <w:r>
+        <w:rPr>
+          <w:sz w:val="24"/>
+        </w:rPr>
+        <w:t xml:space="preserve"> </w:t>
+      </w:r>
+      <w:proofErr w:type="spellStart"/>
+      <w:r>
+        <w:rPr>
+          <w:sz w:val="24"/>
+        </w:rPr>
+        <w:t>studi</w:t>
+      </w:r>
+      <w:proofErr w:type="spellEnd"/>
+      <w:r>
+        <w:rPr>
+          <w:sz w:val="24"/>
+        </w:rPr>
+        <w:t xml:space="preserve"> </w:t>
+      </w:r>
+      <w:proofErr w:type="spellStart"/>
+      <w:r>
+        <w:rPr>
+          <w:sz w:val="24"/>
+        </w:rPr>
+        <w:t>literatur</w:t>
+      </w:r>
+      <w:proofErr w:type="spellEnd"/>
+      <w:r>
+        <w:rPr>
+          <w:sz w:val="24"/>
+        </w:rPr>
+        <w:t xml:space="preserve"> </w:t>
+      </w:r>
+      <w:proofErr w:type="spellStart"/>
+      <w:r>
+        <w:rPr>
+          <w:sz w:val="24"/>
+        </w:rPr>
+        <w:t>ini</w:t>
+      </w:r>
+      <w:proofErr w:type="spellEnd"/>
+      <w:r>
+        <w:rPr>
+          <w:sz w:val="24"/>
+        </w:rPr>
+        <w:t xml:space="preserve">, </w:t>
+      </w:r>
+      <w:proofErr w:type="spellStart"/>
+      <w:r>
+        <w:rPr>
+          <w:sz w:val="24"/>
+        </w:rPr>
+        <w:t>akan</w:t>
+      </w:r>
+      <w:proofErr w:type="spellEnd"/>
+      <w:r>
+        <w:rPr>
+          <w:sz w:val="24"/>
+        </w:rPr>
+        <w:t xml:space="preserve"> </w:t>
+      </w:r>
+      <w:proofErr w:type="spellStart"/>
+      <w:r>
+        <w:rPr>
+          <w:sz w:val="24"/>
+        </w:rPr>
+        <w:t>dipelajari</w:t>
+      </w:r>
+      <w:proofErr w:type="spellEnd"/>
+      <w:r>
+        <w:rPr>
+          <w:sz w:val="24"/>
+        </w:rPr>
+        <w:t xml:space="preserve"> </w:t>
+      </w:r>
+      <w:proofErr w:type="spellStart"/>
+      <w:r>
+        <w:rPr>
+          <w:sz w:val="24"/>
+        </w:rPr>
+        <w:t>beberapa</w:t>
+      </w:r>
+      <w:proofErr w:type="spellEnd"/>
+      <w:r>
+        <w:rPr>
+          <w:sz w:val="24"/>
+        </w:rPr>
+        <w:t xml:space="preserve"> </w:t>
+      </w:r>
+      <w:proofErr w:type="spellStart"/>
+      <w:r>
+        <w:rPr>
+          <w:sz w:val="24"/>
+        </w:rPr>
+        <w:t>sejumlah</w:t>
+      </w:r>
+      <w:proofErr w:type="spellEnd"/>
+      <w:r>
+        <w:rPr>
+          <w:sz w:val="24"/>
+        </w:rPr>
+        <w:t xml:space="preserve"> </w:t>
+      </w:r>
+      <w:proofErr w:type="spellStart"/>
+      <w:r>
+        <w:rPr>
+          <w:sz w:val="24"/>
+        </w:rPr>
+        <w:t>referensi</w:t>
+      </w:r>
+      <w:proofErr w:type="spellEnd"/>
+      <w:r>
+        <w:rPr>
+          <w:sz w:val="24"/>
         </w:rPr>
         <w:t xml:space="preserve"> yang </w:t>
       </w:r>
@@ -8875,7 +10132,6 @@
       <w:r>
         <w:rPr>
           <w:sz w:val="24"/>
-          <w:lang w:val="en-US"/>
         </w:rPr>
         <w:t>akan</w:t>
       </w:r>
@@ -8883,23 +10139,106 @@
       <w:r>
         <w:rPr>
           <w:sz w:val="24"/>
-          <w:lang w:val="en-US"/>
-        </w:rPr>
-        <w:t xml:space="preserve"> </w:t>
-      </w:r>
-      <w:proofErr w:type="spellStart"/>
-      <w:r>
-        <w:rPr>
-          <w:sz w:val="24"/>
-          <w:lang w:val="en-US"/>
-        </w:rPr>
-        <w:t>dipelajari</w:t>
-      </w:r>
-      <w:proofErr w:type="spellEnd"/>
-      <w:r>
-        <w:rPr>
-          <w:sz w:val="24"/>
-          <w:lang w:val="en-US"/>
+        </w:rPr>
+        <w:t xml:space="preserve"> </w:t>
+      </w:r>
+      <w:proofErr w:type="spellStart"/>
+      <w:r>
+        <w:rPr>
+          <w:sz w:val="24"/>
+        </w:rPr>
+        <w:t>diperlukan</w:t>
+      </w:r>
+      <w:proofErr w:type="spellEnd"/>
+      <w:r>
+        <w:rPr>
+          <w:sz w:val="24"/>
+        </w:rPr>
+        <w:t xml:space="preserve"> </w:t>
+      </w:r>
+      <w:proofErr w:type="spellStart"/>
+      <w:r>
+        <w:rPr>
+          <w:sz w:val="24"/>
+        </w:rPr>
+        <w:t>untuk</w:t>
+      </w:r>
+      <w:proofErr w:type="spellEnd"/>
+      <w:r>
+        <w:rPr>
+          <w:sz w:val="24"/>
+        </w:rPr>
+        <w:t xml:space="preserve"> </w:t>
+      </w:r>
+      <w:proofErr w:type="spellStart"/>
+      <w:r>
+        <w:rPr>
+          <w:sz w:val="24"/>
+        </w:rPr>
+        <w:t>merancang</w:t>
+      </w:r>
+      <w:proofErr w:type="spellEnd"/>
+      <w:r>
+        <w:rPr>
+          <w:sz w:val="24"/>
+        </w:rPr>
+        <w:t xml:space="preserve"> </w:t>
+      </w:r>
+      <w:proofErr w:type="spellStart"/>
+      <w:r>
+        <w:rPr>
+          <w:sz w:val="24"/>
+        </w:rPr>
+        <w:t>algoritma</w:t>
+      </w:r>
+      <w:proofErr w:type="spellEnd"/>
+      <w:r>
+        <w:rPr>
+          <w:sz w:val="24"/>
+        </w:rPr>
+        <w:t xml:space="preserve"> </w:t>
+      </w:r>
+      <w:proofErr w:type="spellStart"/>
+      <w:r>
+        <w:rPr>
+          <w:sz w:val="24"/>
+        </w:rPr>
+        <w:t>yaitu</w:t>
+      </w:r>
+      <w:proofErr w:type="spellEnd"/>
+      <w:r>
+        <w:rPr>
+          <w:sz w:val="24"/>
+        </w:rPr>
+        <w:t xml:space="preserve"> </w:t>
+      </w:r>
+      <w:proofErr w:type="spellStart"/>
+      <w:r>
+        <w:rPr>
+          <w:sz w:val="24"/>
+        </w:rPr>
+        <w:t>mengenai</w:t>
+      </w:r>
+      <w:proofErr w:type="spellEnd"/>
+      <w:r>
+        <w:rPr>
+          <w:sz w:val="24"/>
+        </w:rPr>
+        <w:t xml:space="preserve"> </w:t>
+      </w:r>
+      <w:r>
+        <w:rPr>
+          <w:i/>
+          <w:iCs/>
+          <w:sz w:val="24"/>
+        </w:rPr>
+        <w:t>refined query</w:t>
+      </w:r>
+      <w:r>
+        <w:rPr>
+          <w:i/>
+          <w:iCs/>
+          <w:sz w:val="24"/>
         </w:rPr>
         <w:t>.</w:t>
       </w:r>
@@ -8920,6 +10259,7 @@
         <w:rPr>
           <w:lang w:val="id-ID"/>
         </w:rPr>
+        <w:lastRenderedPageBreak/>
         <w:t>Analisis dan desain perangkat lunak</w:t>
       </w:r>
     </w:p>
@@ -8939,7 +10279,7 @@
           <w:sz w:val="24"/>
           <w:lang w:val="en-US"/>
         </w:rPr>
-        <w:t>Jelaskan</w:t>
+        <w:t>Dimulai</w:t>
       </w:r>
       <w:proofErr w:type="spellEnd"/>
       <w:r>
@@ -8971,119 +10311,39 @@
           <w:sz w:val="24"/>
           <w:lang w:val="en-US"/>
         </w:rPr>
-        <w:t>singkat</w:t>
-      </w:r>
-      <w:proofErr w:type="spellEnd"/>
-      <w:r>
-        <w:rPr>
-          <w:sz w:val="24"/>
-          <w:lang w:val="en-US"/>
-        </w:rPr>
-        <w:t xml:space="preserve"> proses </w:t>
-      </w:r>
-      <w:proofErr w:type="spellStart"/>
-      <w:r>
-        <w:rPr>
-          <w:sz w:val="24"/>
-          <w:lang w:val="en-US"/>
-        </w:rPr>
-        <w:t>analisis</w:t>
-      </w:r>
-      <w:proofErr w:type="spellEnd"/>
-      <w:r>
-        <w:rPr>
-          <w:sz w:val="24"/>
-          <w:lang w:val="en-US"/>
-        </w:rPr>
-        <w:t xml:space="preserve"> </w:t>
-      </w:r>
-      <w:proofErr w:type="spellStart"/>
-      <w:r>
-        <w:rPr>
-          <w:sz w:val="24"/>
-          <w:lang w:val="en-US"/>
-        </w:rPr>
-        <w:t>dan</w:t>
-      </w:r>
-      <w:proofErr w:type="spellEnd"/>
-      <w:r>
-        <w:rPr>
-          <w:sz w:val="24"/>
-          <w:lang w:val="en-US"/>
-        </w:rPr>
-        <w:t xml:space="preserve"> </w:t>
-      </w:r>
-      <w:proofErr w:type="spellStart"/>
-      <w:r>
-        <w:rPr>
-          <w:sz w:val="24"/>
-          <w:lang w:val="en-US"/>
-        </w:rPr>
-        <w:t>desain</w:t>
-      </w:r>
-      <w:proofErr w:type="spellEnd"/>
-      <w:r>
-        <w:rPr>
-          <w:sz w:val="24"/>
-          <w:lang w:val="en-US"/>
-        </w:rPr>
-        <w:t xml:space="preserve"> </w:t>
-      </w:r>
-      <w:proofErr w:type="spellStart"/>
-      <w:r>
-        <w:rPr>
-          <w:sz w:val="24"/>
-          <w:lang w:val="en-US"/>
-        </w:rPr>
-        <w:t>perangkat</w:t>
-      </w:r>
-      <w:proofErr w:type="spellEnd"/>
-      <w:r>
-        <w:rPr>
-          <w:sz w:val="24"/>
-          <w:lang w:val="en-US"/>
-        </w:rPr>
-        <w:t xml:space="preserve"> </w:t>
-      </w:r>
-      <w:proofErr w:type="spellStart"/>
-      <w:r>
-        <w:rPr>
-          <w:sz w:val="24"/>
-          <w:lang w:val="en-US"/>
-        </w:rPr>
-        <w:t>lunak</w:t>
-      </w:r>
-      <w:proofErr w:type="spellEnd"/>
-      <w:r>
-        <w:rPr>
-          <w:sz w:val="24"/>
-          <w:lang w:val="en-US"/>
-        </w:rPr>
-        <w:t xml:space="preserve"> yang </w:t>
-      </w:r>
-      <w:proofErr w:type="spellStart"/>
-      <w:r>
-        <w:rPr>
-          <w:sz w:val="24"/>
-          <w:lang w:val="en-US"/>
-        </w:rPr>
-        <w:t>akan</w:t>
-      </w:r>
-      <w:proofErr w:type="spellEnd"/>
-      <w:r>
-        <w:rPr>
-          <w:sz w:val="24"/>
-          <w:lang w:val="en-US"/>
-        </w:rPr>
-        <w:t xml:space="preserve"> </w:t>
-      </w:r>
-      <w:proofErr w:type="spellStart"/>
-      <w:r>
-        <w:rPr>
-          <w:sz w:val="24"/>
-          <w:lang w:val="en-US"/>
-        </w:rPr>
-        <w:t>dibuat</w:t>
+        <w:t>memodelkan</w:t>
+      </w:r>
+      <w:proofErr w:type="spellEnd"/>
+      <w:r>
+        <w:rPr>
+          <w:sz w:val="24"/>
+          <w:lang w:val="en-US"/>
+        </w:rPr>
+        <w:t xml:space="preserve"> </w:t>
+      </w:r>
+      <w:proofErr w:type="spellStart"/>
+      <w:r>
+        <w:rPr>
+          <w:sz w:val="24"/>
+          <w:lang w:val="en-US"/>
+        </w:rPr>
+        <w:t>permasalahan</w:t>
+      </w:r>
+      <w:proofErr w:type="spellEnd"/>
+      <w:r>
+        <w:rPr>
+          <w:sz w:val="24"/>
+          <w:lang w:val="en-US"/>
+        </w:rPr>
+        <w:t xml:space="preserve"> </w:t>
+      </w:r>
+      <w:proofErr w:type="spellStart"/>
+      <w:r>
+        <w:rPr>
+          <w:sz w:val="24"/>
+          <w:lang w:val="en-US"/>
+        </w:rPr>
+        <w:t>ke</w:t>
       </w:r>
       <w:proofErr w:type="spellEnd"/>
       <w:r>
@@ -9115,47 +10375,79 @@
           <w:sz w:val="24"/>
           <w:lang w:val="en-US"/>
         </w:rPr>
-        <w:t>tugas</w:t>
-      </w:r>
-      <w:proofErr w:type="spellEnd"/>
-      <w:r>
-        <w:rPr>
-          <w:sz w:val="24"/>
-          <w:lang w:val="en-US"/>
-        </w:rPr>
-        <w:t xml:space="preserve"> </w:t>
-      </w:r>
-      <w:proofErr w:type="spellStart"/>
-      <w:r>
-        <w:rPr>
-          <w:sz w:val="24"/>
-          <w:lang w:val="en-US"/>
-        </w:rPr>
-        <w:t>akhir</w:t>
-      </w:r>
-      <w:proofErr w:type="spellEnd"/>
-      <w:r>
-        <w:rPr>
-          <w:sz w:val="24"/>
-          <w:lang w:val="en-US"/>
-        </w:rPr>
-        <w:t xml:space="preserve"> </w:t>
-      </w:r>
-      <w:proofErr w:type="spellStart"/>
-      <w:r>
-        <w:rPr>
-          <w:sz w:val="24"/>
-          <w:lang w:val="en-US"/>
-        </w:rPr>
-        <w:t>ini</w:t>
-      </w:r>
-      <w:proofErr w:type="spellEnd"/>
-      <w:r>
-        <w:rPr>
-          <w:sz w:val="24"/>
-          <w:lang w:val="en-US"/>
-        </w:rPr>
-        <w:t>.</w:t>
+        <w:t>beberapa</w:t>
+      </w:r>
+      <w:proofErr w:type="spellEnd"/>
+      <w:r>
+        <w:rPr>
+          <w:sz w:val="24"/>
+          <w:lang w:val="en-US"/>
+        </w:rPr>
+        <w:t xml:space="preserve"> </w:t>
+      </w:r>
+      <w:proofErr w:type="spellStart"/>
+      <w:r>
+        <w:rPr>
+          <w:sz w:val="24"/>
+          <w:lang w:val="en-US"/>
+        </w:rPr>
+        <w:t>bentuk</w:t>
+      </w:r>
+      <w:proofErr w:type="spellEnd"/>
+      <w:r>
+        <w:rPr>
+          <w:sz w:val="24"/>
+          <w:lang w:val="en-US"/>
+        </w:rPr>
+        <w:t xml:space="preserve"> </w:t>
+      </w:r>
+      <w:proofErr w:type="spellStart"/>
+      <w:r>
+        <w:rPr>
+          <w:sz w:val="24"/>
+          <w:lang w:val="en-US"/>
+        </w:rPr>
+        <w:t>notasi</w:t>
+      </w:r>
+      <w:proofErr w:type="spellEnd"/>
+      <w:r>
+        <w:rPr>
+          <w:sz w:val="24"/>
+          <w:lang w:val="en-US"/>
+        </w:rPr>
+        <w:t xml:space="preserve"> </w:t>
+      </w:r>
+      <w:proofErr w:type="spellStart"/>
+      <w:r>
+        <w:rPr>
+          <w:sz w:val="24"/>
+          <w:lang w:val="en-US"/>
+        </w:rPr>
+        <w:t>matematika</w:t>
+      </w:r>
+      <w:proofErr w:type="spellEnd"/>
+      <w:r>
+        <w:rPr>
+          <w:sz w:val="24"/>
+          <w:lang w:val="en-US"/>
+        </w:rPr>
+        <w:t xml:space="preserve"> </w:t>
+      </w:r>
+      <w:proofErr w:type="spellStart"/>
+      <w:r>
+        <w:rPr>
+          <w:sz w:val="24"/>
+          <w:lang w:val="en-US"/>
+        </w:rPr>
+        <w:t>untuk</w:t>
+      </w:r>
+      <w:proofErr w:type="spellEnd"/>
+      <w:r>
+        <w:rPr>
+          <w:sz w:val="24"/>
+          <w:lang w:val="en-US"/>
+        </w:rPr>
+        <w:t>…</w:t>
       </w:r>
     </w:p>
     <w:p>
@@ -9174,14 +10466,13 @@
         <w:rPr>
           <w:lang w:val="id-ID"/>
         </w:rPr>
-        <w:lastRenderedPageBreak/>
         <w:t>Implementasi perangkat lunak</w:t>
       </w:r>
     </w:p>
     <w:p>
       <w:pPr>
         <w:spacing w:before="240" w:after="240"/>
-        <w:ind w:left="1440"/>
+        <w:ind w:left="1440" w:firstLine="720"/>
         <w:jc w:val="both"/>
         <w:rPr>
           <w:sz w:val="24"/>
@@ -9194,7 +10485,135 @@
           <w:sz w:val="24"/>
           <w:lang w:val="en-US"/>
         </w:rPr>
-        <w:t>Sebutkan</w:t>
+        <w:t>Implementasi</w:t>
+      </w:r>
+      <w:proofErr w:type="spellEnd"/>
+      <w:r>
+        <w:rPr>
+          <w:sz w:val="24"/>
+          <w:lang w:val="en-US"/>
+        </w:rPr>
+        <w:t xml:space="preserve"> </w:t>
+      </w:r>
+      <w:proofErr w:type="spellStart"/>
+      <w:r>
+        <w:rPr>
+          <w:sz w:val="24"/>
+          <w:lang w:val="en-US"/>
+        </w:rPr>
+        <w:t>algoritma</w:t>
+      </w:r>
+      <w:proofErr w:type="spellEnd"/>
+      <w:r>
+        <w:rPr>
+          <w:sz w:val="24"/>
+          <w:lang w:val="en-US"/>
+        </w:rPr>
+        <w:t xml:space="preserve"> </w:t>
+      </w:r>
+      <w:proofErr w:type="spellStart"/>
+      <w:r>
+        <w:rPr>
+          <w:sz w:val="24"/>
+          <w:lang w:val="en-US"/>
+        </w:rPr>
+        <w:t>ini</w:t>
+      </w:r>
+      <w:proofErr w:type="spellEnd"/>
+      <w:r>
+        <w:rPr>
+          <w:sz w:val="24"/>
+          <w:lang w:val="en-US"/>
+        </w:rPr>
+        <w:t xml:space="preserve"> </w:t>
+      </w:r>
+      <w:proofErr w:type="spellStart"/>
+      <w:r>
+        <w:rPr>
+          <w:sz w:val="24"/>
+          <w:lang w:val="en-US"/>
+        </w:rPr>
+        <w:t>akan</w:t>
+      </w:r>
+      <w:proofErr w:type="spellEnd"/>
+      <w:r>
+        <w:rPr>
+          <w:sz w:val="24"/>
+          <w:lang w:val="en-US"/>
+        </w:rPr>
+        <w:t xml:space="preserve"> </w:t>
+      </w:r>
+      <w:proofErr w:type="spellStart"/>
+      <w:r>
+        <w:rPr>
+          <w:sz w:val="24"/>
+          <w:lang w:val="en-US"/>
+        </w:rPr>
+        <w:t>dibuat</w:t>
+      </w:r>
+      <w:proofErr w:type="spellEnd"/>
+      <w:r>
+        <w:rPr>
+          <w:sz w:val="24"/>
+          <w:lang w:val="en-US"/>
+        </w:rPr>
+        <w:t xml:space="preserve"> </w:t>
+      </w:r>
+      <w:proofErr w:type="spellStart"/>
+      <w:r>
+        <w:rPr>
+          <w:sz w:val="24"/>
+          <w:lang w:val="en-US"/>
+        </w:rPr>
+        <w:t>dalam</w:t>
+      </w:r>
+      <w:proofErr w:type="spellEnd"/>
+      <w:r>
+        <w:rPr>
+          <w:sz w:val="24"/>
+          <w:lang w:val="en-US"/>
+        </w:rPr>
+        <w:t xml:space="preserve"> </w:t>
+      </w:r>
+      <w:proofErr w:type="spellStart"/>
+      <w:r>
+        <w:rPr>
+          <w:sz w:val="24"/>
+          <w:lang w:val="en-US"/>
+        </w:rPr>
+        <w:t>bentuk</w:t>
+      </w:r>
+      <w:proofErr w:type="spellEnd"/>
+      <w:r>
+        <w:rPr>
+          <w:sz w:val="24"/>
+          <w:lang w:val="en-US"/>
+        </w:rPr>
+        <w:t xml:space="preserve"> program </w:t>
+      </w:r>
+      <w:proofErr w:type="spellStart"/>
+      <w:r>
+        <w:rPr>
+          <w:sz w:val="24"/>
+          <w:lang w:val="en-US"/>
+        </w:rPr>
+        <w:t>konsol</w:t>
+      </w:r>
+      <w:proofErr w:type="spellEnd"/>
+      <w:r>
+        <w:rPr>
+          <w:sz w:val="24"/>
+          <w:lang w:val="en-US"/>
+        </w:rPr>
+        <w:t xml:space="preserve"> yang </w:t>
+      </w:r>
+      <w:proofErr w:type="spellStart"/>
+      <w:r>
+        <w:rPr>
+          <w:sz w:val="24"/>
+          <w:lang w:val="en-US"/>
+        </w:rPr>
+        <w:t>dibangun</w:t>
       </w:r>
       <w:proofErr w:type="spellEnd"/>
       <w:r>
@@ -9226,158 +10645,15 @@
           <w:sz w:val="24"/>
           <w:lang w:val="en-US"/>
         </w:rPr>
-        <w:t>jelas</w:t>
-      </w:r>
-      <w:proofErr w:type="spellEnd"/>
-      <w:r>
-        <w:rPr>
-          <w:sz w:val="24"/>
-          <w:lang w:val="en-US"/>
-        </w:rPr>
-        <w:t xml:space="preserve"> </w:t>
-      </w:r>
-      <w:proofErr w:type="spellStart"/>
-      <w:r>
-        <w:rPr>
-          <w:sz w:val="24"/>
-          <w:lang w:val="en-US"/>
-        </w:rPr>
-        <w:t>rencana</w:t>
-      </w:r>
-      <w:proofErr w:type="spellEnd"/>
-      <w:r>
-        <w:rPr>
-          <w:sz w:val="24"/>
-          <w:lang w:val="en-US"/>
-        </w:rPr>
-        <w:t xml:space="preserve"> </w:t>
-      </w:r>
-      <w:proofErr w:type="spellStart"/>
-      <w:r>
-        <w:rPr>
-          <w:sz w:val="24"/>
-          <w:lang w:val="en-US"/>
-        </w:rPr>
-        <w:t>pengembangan</w:t>
-      </w:r>
-      <w:proofErr w:type="spellEnd"/>
-      <w:r>
-        <w:rPr>
-          <w:sz w:val="24"/>
-          <w:lang w:val="en-US"/>
-        </w:rPr>
-        <w:t xml:space="preserve"> </w:t>
-      </w:r>
-      <w:proofErr w:type="spellStart"/>
-      <w:r>
-        <w:rPr>
-          <w:sz w:val="24"/>
-          <w:lang w:val="en-US"/>
-        </w:rPr>
-        <w:t>aplikasi</w:t>
-      </w:r>
-      <w:proofErr w:type="spellEnd"/>
-      <w:r>
-        <w:rPr>
-          <w:sz w:val="24"/>
-          <w:lang w:val="en-US"/>
-        </w:rPr>
-        <w:t xml:space="preserve"> </w:t>
-      </w:r>
-      <w:proofErr w:type="spellStart"/>
-      <w:r>
-        <w:rPr>
-          <w:sz w:val="24"/>
-          <w:lang w:val="en-US"/>
-        </w:rPr>
-        <w:t>dalam</w:t>
-      </w:r>
-      <w:proofErr w:type="spellEnd"/>
-      <w:r>
-        <w:rPr>
-          <w:sz w:val="24"/>
-          <w:lang w:val="en-US"/>
-        </w:rPr>
-        <w:t xml:space="preserve"> </w:t>
-      </w:r>
-      <w:proofErr w:type="spellStart"/>
-      <w:r>
-        <w:rPr>
-          <w:sz w:val="24"/>
-          <w:lang w:val="en-US"/>
-        </w:rPr>
-        <w:t>tugas</w:t>
-      </w:r>
-      <w:proofErr w:type="spellEnd"/>
-      <w:r>
-        <w:rPr>
-          <w:sz w:val="24"/>
-          <w:lang w:val="en-US"/>
-        </w:rPr>
-        <w:t xml:space="preserve"> </w:t>
-      </w:r>
-      <w:proofErr w:type="spellStart"/>
-      <w:r>
-        <w:rPr>
-          <w:sz w:val="24"/>
-          <w:lang w:val="en-US"/>
-        </w:rPr>
-        <w:t>akhir</w:t>
-      </w:r>
-      <w:proofErr w:type="spellEnd"/>
-      <w:r>
-        <w:rPr>
-          <w:sz w:val="24"/>
-          <w:lang w:val="en-US"/>
-        </w:rPr>
-        <w:t xml:space="preserve"> </w:t>
-      </w:r>
-      <w:proofErr w:type="spellStart"/>
-      <w:r>
-        <w:rPr>
-          <w:sz w:val="24"/>
-          <w:lang w:val="en-US"/>
-        </w:rPr>
-        <w:t>nantinya</w:t>
-      </w:r>
-      <w:proofErr w:type="spellEnd"/>
-      <w:r>
-        <w:rPr>
-          <w:sz w:val="24"/>
-          <w:lang w:val="en-US"/>
-        </w:rPr>
-        <w:t xml:space="preserve">. </w:t>
-      </w:r>
-      <w:proofErr w:type="spellStart"/>
-      <w:r>
-        <w:rPr>
-          <w:sz w:val="24"/>
-          <w:lang w:val="en-US"/>
-        </w:rPr>
-        <w:t>Sebutkan</w:t>
-      </w:r>
-      <w:proofErr w:type="spellEnd"/>
-      <w:r>
-        <w:rPr>
-          <w:sz w:val="24"/>
-          <w:lang w:val="en-US"/>
-        </w:rPr>
-        <w:t xml:space="preserve"> kakas bantu (IDE, </w:t>
-      </w:r>
-      <w:r>
-        <w:rPr>
-          <w:i/>
-          <w:sz w:val="24"/>
-          <w:lang w:val="en-US"/>
-        </w:rPr>
-        <w:t>modeling tools</w:t>
-      </w:r>
-      <w:r>
-        <w:rPr>
-          <w:sz w:val="24"/>
-          <w:lang w:val="en-US"/>
-        </w:rPr>
-        <w:t xml:space="preserve">), </w:t>
+        <w:t>menggunakan</w:t>
+      </w:r>
+      <w:proofErr w:type="spellEnd"/>
+      <w:r>
+        <w:rPr>
+          <w:sz w:val="24"/>
+          <w:lang w:val="en-US"/>
+        </w:rPr>
+        <w:t xml:space="preserve"> </w:t>
       </w:r>
       <w:proofErr w:type="spellStart"/>
       <w:r>
@@ -9409,71 +10685,65 @@
           <w:sz w:val="24"/>
           <w:lang w:val="en-US"/>
         </w:rPr>
-        <w:t xml:space="preserve">, </w:t>
-      </w:r>
-      <w:proofErr w:type="spellStart"/>
-      <w:r>
-        <w:rPr>
-          <w:sz w:val="24"/>
-          <w:lang w:val="en-US"/>
-        </w:rPr>
-        <w:t>ataupun</w:t>
-      </w:r>
-      <w:proofErr w:type="spellEnd"/>
-      <w:r>
-        <w:rPr>
-          <w:sz w:val="24"/>
-          <w:lang w:val="en-US"/>
-        </w:rPr>
-        <w:t xml:space="preserve"> </w:t>
-      </w:r>
-      <w:proofErr w:type="spellStart"/>
-      <w:r>
-        <w:rPr>
-          <w:sz w:val="24"/>
-          <w:lang w:val="en-US"/>
-        </w:rPr>
-        <w:t>pustaka</w:t>
-      </w:r>
-      <w:proofErr w:type="spellEnd"/>
-      <w:r>
-        <w:rPr>
-          <w:sz w:val="24"/>
-          <w:lang w:val="en-US"/>
-        </w:rPr>
-        <w:t xml:space="preserve"> (</w:t>
-      </w:r>
-      <w:r>
-        <w:rPr>
-          <w:i/>
-          <w:sz w:val="24"/>
-          <w:lang w:val="en-US"/>
-        </w:rPr>
-        <w:t>library</w:t>
-      </w:r>
-      <w:r>
-        <w:rPr>
-          <w:sz w:val="24"/>
-          <w:lang w:val="en-US"/>
-        </w:rPr>
-        <w:t xml:space="preserve">) yang </w:t>
-      </w:r>
-      <w:proofErr w:type="spellStart"/>
-      <w:r>
-        <w:rPr>
-          <w:sz w:val="24"/>
-          <w:lang w:val="en-US"/>
-        </w:rPr>
-        <w:t>dibutuhkan</w:t>
-      </w:r>
-      <w:proofErr w:type="spellEnd"/>
-      <w:r>
-        <w:rPr>
-          <w:sz w:val="24"/>
-          <w:lang w:val="en-US"/>
-        </w:rPr>
-        <w:t>.</w:t>
-      </w:r>
+        <w:t xml:space="preserve"> Python. IDE yang </w:t>
+      </w:r>
+      <w:proofErr w:type="spellStart"/>
+      <w:r>
+        <w:rPr>
+          <w:sz w:val="24"/>
+          <w:lang w:val="en-US"/>
+        </w:rPr>
+        <w:t>akan</w:t>
+      </w:r>
+      <w:proofErr w:type="spellEnd"/>
+      <w:r>
+        <w:rPr>
+          <w:sz w:val="24"/>
+          <w:lang w:val="en-US"/>
+        </w:rPr>
+        <w:t xml:space="preserve"> </w:t>
+      </w:r>
+      <w:proofErr w:type="spellStart"/>
+      <w:r>
+        <w:rPr>
+          <w:sz w:val="24"/>
+          <w:lang w:val="en-US"/>
+        </w:rPr>
+        <w:t>digunakan</w:t>
+      </w:r>
+      <w:proofErr w:type="spellEnd"/>
+      <w:r>
+        <w:rPr>
+          <w:sz w:val="24"/>
+          <w:lang w:val="en-US"/>
+        </w:rPr>
+        <w:t xml:space="preserve"> </w:t>
+      </w:r>
+      <w:proofErr w:type="spellStart"/>
+      <w:r>
+        <w:rPr>
+          <w:sz w:val="24"/>
+          <w:lang w:val="en-US"/>
+        </w:rPr>
+        <w:t>adalah</w:t>
+      </w:r>
+      <w:proofErr w:type="spellEnd"/>
+      <w:r>
+        <w:rPr>
+          <w:sz w:val="24"/>
+          <w:lang w:val="en-US"/>
+        </w:rPr>
+        <w:t xml:space="preserve"> </w:t>
+      </w:r>
+      <w:proofErr w:type="spellStart"/>
+      <w:r>
+        <w:rPr>
+          <w:sz w:val="24"/>
+          <w:lang w:val="en-US"/>
+        </w:rPr>
+        <w:t>PyCharm</w:t>
+      </w:r>
+      <w:proofErr w:type="spellEnd"/>
     </w:p>
     <w:p>
       <w:pPr>
@@ -9510,150 +10780,6 @@
           <w:lang w:val="en-US"/>
         </w:rPr>
       </w:pPr>
-      <w:proofErr w:type="spellStart"/>
-      <w:r>
-        <w:rPr>
-          <w:sz w:val="24"/>
-          <w:lang w:val="en-US"/>
-        </w:rPr>
-        <w:t>Ceritakan</w:t>
-      </w:r>
-      <w:proofErr w:type="spellEnd"/>
-      <w:r>
-        <w:rPr>
-          <w:sz w:val="24"/>
-          <w:lang w:val="en-US"/>
-        </w:rPr>
-        <w:t xml:space="preserve"> </w:t>
-      </w:r>
-      <w:proofErr w:type="spellStart"/>
-      <w:r>
-        <w:rPr>
-          <w:sz w:val="24"/>
-          <w:lang w:val="en-US"/>
-        </w:rPr>
-        <w:t>dengan</w:t>
-      </w:r>
-      <w:proofErr w:type="spellEnd"/>
-      <w:r>
-        <w:rPr>
-          <w:sz w:val="24"/>
-          <w:lang w:val="en-US"/>
-        </w:rPr>
-        <w:t xml:space="preserve"> </w:t>
-      </w:r>
-      <w:proofErr w:type="spellStart"/>
-      <w:r>
-        <w:rPr>
-          <w:sz w:val="24"/>
-          <w:lang w:val="en-US"/>
-        </w:rPr>
-        <w:t>jelas</w:t>
-      </w:r>
-      <w:proofErr w:type="spellEnd"/>
-      <w:r>
-        <w:rPr>
-          <w:sz w:val="24"/>
-          <w:lang w:val="en-US"/>
-        </w:rPr>
-        <w:t xml:space="preserve"> proses </w:t>
-      </w:r>
-      <w:proofErr w:type="spellStart"/>
-      <w:r>
-        <w:rPr>
-          <w:sz w:val="24"/>
-          <w:lang w:val="en-US"/>
-        </w:rPr>
-        <w:t>pengujian</w:t>
-      </w:r>
-      <w:proofErr w:type="spellEnd"/>
-      <w:r>
-        <w:rPr>
-          <w:sz w:val="24"/>
-          <w:lang w:val="en-US"/>
-        </w:rPr>
-        <w:t xml:space="preserve"> </w:t>
-      </w:r>
-      <w:proofErr w:type="spellStart"/>
-      <w:r>
-        <w:rPr>
-          <w:sz w:val="24"/>
-          <w:lang w:val="en-US"/>
-        </w:rPr>
-        <w:t>dan</w:t>
-      </w:r>
-      <w:proofErr w:type="spellEnd"/>
-      <w:r>
-        <w:rPr>
-          <w:sz w:val="24"/>
-          <w:lang w:val="en-US"/>
-        </w:rPr>
-        <w:t xml:space="preserve"> </w:t>
-      </w:r>
-      <w:proofErr w:type="spellStart"/>
-      <w:r>
-        <w:rPr>
-          <w:sz w:val="24"/>
-          <w:lang w:val="en-US"/>
-        </w:rPr>
-        <w:t>evaluasi</w:t>
-      </w:r>
-      <w:proofErr w:type="spellEnd"/>
-      <w:r>
-        <w:rPr>
-          <w:sz w:val="24"/>
-          <w:lang w:val="en-US"/>
-        </w:rPr>
-        <w:t xml:space="preserve"> </w:t>
-      </w:r>
-      <w:proofErr w:type="spellStart"/>
-      <w:r>
-        <w:rPr>
-          <w:sz w:val="24"/>
-          <w:lang w:val="en-US"/>
-        </w:rPr>
-        <w:t>apa</w:t>
-      </w:r>
-      <w:proofErr w:type="spellEnd"/>
-      <w:r>
-        <w:rPr>
-          <w:sz w:val="24"/>
-          <w:lang w:val="en-US"/>
-        </w:rPr>
-        <w:t xml:space="preserve"> yang </w:t>
-      </w:r>
-      <w:proofErr w:type="spellStart"/>
-      <w:r>
-        <w:rPr>
-          <w:sz w:val="24"/>
-          <w:lang w:val="en-US"/>
-        </w:rPr>
-        <w:t>akan</w:t>
-      </w:r>
-      <w:proofErr w:type="spellEnd"/>
-      <w:r>
-        <w:rPr>
-          <w:sz w:val="24"/>
-          <w:lang w:val="en-US"/>
-        </w:rPr>
-        <w:t xml:space="preserve"> </w:t>
-      </w:r>
-      <w:proofErr w:type="spellStart"/>
-      <w:r>
-        <w:rPr>
-          <w:sz w:val="24"/>
-          <w:lang w:val="en-US"/>
-        </w:rPr>
-        <w:t>dipakai</w:t>
-      </w:r>
-      <w:proofErr w:type="spellEnd"/>
-      <w:r>
-        <w:rPr>
-          <w:sz w:val="24"/>
-          <w:lang w:val="en-US"/>
-        </w:rPr>
-        <w:t>.</w:t>
-      </w:r>
     </w:p>
     <w:p>
       <w:pPr>
@@ -14351,498 +15477,218 @@
         <w:ind w:left="993"/>
         <w:jc w:val="both"/>
         <w:rPr>
+          <w:rFonts w:asciiTheme="minorHAnsi" w:eastAsiaTheme="minorHAnsi" w:hAnsiTheme="minorHAnsi" w:cstheme="minorBidi"/>
+          <w:noProof/>
+          <w:sz w:val="22"/>
+          <w:szCs w:val="22"/>
+          <w:lang w:val="id-ID"/>
+        </w:rPr>
+      </w:pPr>
+      <w:r>
+        <w:rPr>
           <w:sz w:val="24"/>
           <w:szCs w:val="24"/>
           <w:lang w:val="en-US" w:eastAsia="ja-JP"/>
         </w:rPr>
-      </w:pPr>
-      <w:proofErr w:type="spellStart"/>
+        <w:fldChar w:fldCharType="begin"/>
+      </w:r>
       <w:r>
         <w:rPr>
           <w:sz w:val="24"/>
           <w:szCs w:val="24"/>
           <w:lang w:val="en-US" w:eastAsia="ja-JP"/>
         </w:rPr>
-        <w:t>Gunakan</w:t>
-      </w:r>
-      <w:proofErr w:type="spellEnd"/>
+        <w:instrText xml:space="preserve"> BIBLIOGRAPHY  \l 1033 </w:instrText>
+      </w:r>
       <w:r>
         <w:rPr>
           <w:sz w:val="24"/>
           <w:szCs w:val="24"/>
           <w:lang w:val="en-US" w:eastAsia="ja-JP"/>
         </w:rPr>
-        <w:t xml:space="preserve"> </w:t>
-      </w:r>
-      <w:proofErr w:type="spellStart"/>
-      <w:r>
+        <w:fldChar w:fldCharType="separate"/>
+      </w:r>
+    </w:p>
+    <w:tbl>
+      <w:tblPr>
+        <w:tblW w:w="5000" w:type="pct"/>
+        <w:tblCellSpacing w:w="15" w:type="dxa"/>
+        <w:tblCellMar>
+          <w:top w:w="15" w:type="dxa"/>
+          <w:left w:w="15" w:type="dxa"/>
+          <w:bottom w:w="15" w:type="dxa"/>
+          <w:right w:w="15" w:type="dxa"/>
+        </w:tblCellMar>
+        <w:tblLook w:val="04A0" w:firstRow="1" w:lastRow="0" w:firstColumn="1" w:lastColumn="0" w:noHBand="0" w:noVBand="1"/>
+      </w:tblPr>
+      <w:tblGrid>
+        <w:gridCol w:w="309"/>
+        <w:gridCol w:w="8762"/>
+      </w:tblGrid>
+      <w:tr>
+        <w:trPr>
+          <w:divId w:val="189882063"/>
+          <w:tblCellSpacing w:w="15" w:type="dxa"/>
+        </w:trPr>
+        <w:tc>
+          <w:tcPr>
+            <w:tcW w:w="50" w:type="pct"/>
+            <w:hideMark/>
+          </w:tcPr>
+          <w:p>
+            <w:pPr>
+              <w:pStyle w:val="Bibliography"/>
+              <w:rPr>
+                <w:noProof/>
+                <w:sz w:val="24"/>
+                <w:szCs w:val="24"/>
+                <w:lang w:val="id-ID"/>
+              </w:rPr>
+            </w:pPr>
+            <w:r>
+              <w:rPr>
+                <w:noProof/>
+                <w:lang w:val="id-ID"/>
+              </w:rPr>
+              <w:t xml:space="preserve">[1] </w:t>
+            </w:r>
+          </w:p>
+        </w:tc>
+        <w:tc>
+          <w:tcPr>
+            <w:tcW w:w="0" w:type="auto"/>
+            <w:hideMark/>
+          </w:tcPr>
+          <w:p>
+            <w:pPr>
+              <w:pStyle w:val="Bibliography"/>
+              <w:rPr>
+                <w:noProof/>
+                <w:lang w:val="id-ID"/>
+              </w:rPr>
+            </w:pPr>
+            <w:r>
+              <w:rPr>
+                <w:noProof/>
+                <w:lang w:val="id-ID"/>
+              </w:rPr>
+              <w:t xml:space="preserve">Q. Tran dan C.-Y. Chan, “How to ConQueR Why-not Questions,” </w:t>
+            </w:r>
+            <w:r>
+              <w:rPr>
+                <w:i/>
+                <w:iCs/>
+                <w:noProof/>
+                <w:lang w:val="id-ID"/>
+              </w:rPr>
+              <w:t xml:space="preserve">Proceedings of the ACM SIGMOD International Conference on Management of Data, </w:t>
+            </w:r>
+            <w:r>
+              <w:rPr>
+                <w:noProof/>
+                <w:lang w:val="id-ID"/>
+              </w:rPr>
+              <w:t xml:space="preserve">pp. 15-26, 2010. </w:t>
+            </w:r>
+          </w:p>
+        </w:tc>
+      </w:tr>
+      <w:tr>
+        <w:trPr>
+          <w:divId w:val="189882063"/>
+          <w:tblCellSpacing w:w="15" w:type="dxa"/>
+        </w:trPr>
+        <w:tc>
+          <w:tcPr>
+            <w:tcW w:w="50" w:type="pct"/>
+            <w:hideMark/>
+          </w:tcPr>
+          <w:p>
+            <w:pPr>
+              <w:pStyle w:val="Bibliography"/>
+              <w:rPr>
+                <w:noProof/>
+                <w:lang w:val="id-ID"/>
+              </w:rPr>
+            </w:pPr>
+            <w:r>
+              <w:rPr>
+                <w:noProof/>
+                <w:lang w:val="id-ID"/>
+              </w:rPr>
+              <w:t xml:space="preserve">[2] </w:t>
+            </w:r>
+          </w:p>
+        </w:tc>
+        <w:tc>
+          <w:tcPr>
+            <w:tcW w:w="0" w:type="auto"/>
+            <w:hideMark/>
+          </w:tcPr>
+          <w:p>
+            <w:pPr>
+              <w:pStyle w:val="Bibliography"/>
+              <w:rPr>
+                <w:noProof/>
+                <w:lang w:val="id-ID"/>
+              </w:rPr>
+            </w:pPr>
+            <w:r>
+              <w:rPr>
+                <w:noProof/>
+                <w:lang w:val="id-ID"/>
+              </w:rPr>
+              <w:t xml:space="preserve">Z. He dan E. Lo, “Answering Why-Not Questions on Top-K,” </w:t>
+            </w:r>
+            <w:r>
+              <w:rPr>
+                <w:i/>
+                <w:iCs/>
+                <w:noProof/>
+                <w:lang w:val="id-ID"/>
+              </w:rPr>
+              <w:t xml:space="preserve">IEEE Transactions on Knowledge and Data Engineering, </w:t>
+            </w:r>
+            <w:r>
+              <w:rPr>
+                <w:noProof/>
+                <w:lang w:val="id-ID"/>
+              </w:rPr>
+              <w:t xml:space="preserve">2014. </w:t>
+            </w:r>
+          </w:p>
+        </w:tc>
+      </w:tr>
+    </w:tbl>
+    <w:p>
+      <w:pPr>
+        <w:divId w:val="189882063"/>
+        <w:rPr>
+          <w:rFonts w:eastAsia="Times New Roman"/>
+          <w:noProof/>
+        </w:rPr>
+      </w:pPr>
+    </w:p>
+    <w:p>
+      <w:pPr>
+        <w:ind w:left="993"/>
+        <w:jc w:val="both"/>
         <w:rPr>
           <w:sz w:val="24"/>
           <w:szCs w:val="24"/>
           <w:lang w:val="en-US" w:eastAsia="ja-JP"/>
         </w:rPr>
-        <w:t>fitur</w:t>
-      </w:r>
-      <w:proofErr w:type="spellEnd"/>
+      </w:pPr>
       <w:r>
         <w:rPr>
           <w:sz w:val="24"/>
           <w:szCs w:val="24"/>
           <w:lang w:val="en-US" w:eastAsia="ja-JP"/>
         </w:rPr>
-        <w:t xml:space="preserve"> </w:t>
-      </w:r>
-      <w:r>
-        <w:rPr>
-          <w:b/>
-          <w:i/>
-          <w:sz w:val="24"/>
-          <w:szCs w:val="24"/>
-          <w:lang w:val="en-US" w:eastAsia="ja-JP"/>
-        </w:rPr>
-        <w:t>Citation</w:t>
-      </w:r>
-      <w:r>
-        <w:rPr>
-          <w:b/>
-          <w:sz w:val="24"/>
-          <w:szCs w:val="24"/>
-          <w:lang w:val="en-US" w:eastAsia="ja-JP"/>
-        </w:rPr>
-        <w:t xml:space="preserve"> </w:t>
-      </w:r>
-      <w:proofErr w:type="spellStart"/>
-      <w:r>
-        <w:rPr>
-          <w:sz w:val="24"/>
-          <w:szCs w:val="24"/>
-          <w:lang w:val="en-US" w:eastAsia="ja-JP"/>
-        </w:rPr>
-        <w:t>pada</w:t>
-      </w:r>
-      <w:proofErr w:type="spellEnd"/>
-      <w:r>
-        <w:rPr>
-          <w:sz w:val="24"/>
-          <w:szCs w:val="24"/>
-          <w:lang w:val="en-US" w:eastAsia="ja-JP"/>
-        </w:rPr>
-        <w:t xml:space="preserve"> </w:t>
-      </w:r>
-      <w:proofErr w:type="spellStart"/>
-      <w:r>
-        <w:rPr>
-          <w:sz w:val="24"/>
-          <w:szCs w:val="24"/>
-          <w:lang w:val="en-US" w:eastAsia="ja-JP"/>
-        </w:rPr>
-        <w:t>aplikasi</w:t>
-      </w:r>
-      <w:proofErr w:type="spellEnd"/>
-      <w:r>
-        <w:rPr>
-          <w:sz w:val="24"/>
-          <w:szCs w:val="24"/>
-          <w:lang w:val="en-US" w:eastAsia="ja-JP"/>
-        </w:rPr>
-        <w:t xml:space="preserve"> Microsoft Word </w:t>
-      </w:r>
-      <w:proofErr w:type="spellStart"/>
-      <w:r>
-        <w:rPr>
-          <w:sz w:val="24"/>
-          <w:szCs w:val="24"/>
-          <w:lang w:val="en-US" w:eastAsia="ja-JP"/>
-        </w:rPr>
-        <w:t>untuk</w:t>
-      </w:r>
-      <w:proofErr w:type="spellEnd"/>
-      <w:r>
-        <w:rPr>
-          <w:sz w:val="24"/>
-          <w:szCs w:val="24"/>
-          <w:lang w:val="en-US" w:eastAsia="ja-JP"/>
-        </w:rPr>
-        <w:t xml:space="preserve"> </w:t>
-      </w:r>
-      <w:proofErr w:type="spellStart"/>
-      <w:r>
-        <w:rPr>
-          <w:sz w:val="24"/>
-          <w:szCs w:val="24"/>
-          <w:lang w:val="en-US" w:eastAsia="ja-JP"/>
-        </w:rPr>
-        <w:t>membuat</w:t>
-      </w:r>
-      <w:proofErr w:type="spellEnd"/>
-      <w:r>
-        <w:rPr>
-          <w:sz w:val="24"/>
-          <w:szCs w:val="24"/>
-          <w:lang w:val="en-US" w:eastAsia="ja-JP"/>
-        </w:rPr>
-        <w:t xml:space="preserve"> </w:t>
-      </w:r>
-      <w:proofErr w:type="spellStart"/>
-      <w:r>
-        <w:rPr>
-          <w:sz w:val="24"/>
-          <w:szCs w:val="24"/>
-          <w:lang w:val="en-US" w:eastAsia="ja-JP"/>
-        </w:rPr>
-        <w:t>daftar</w:t>
-      </w:r>
-      <w:proofErr w:type="spellEnd"/>
-      <w:r>
-        <w:rPr>
-          <w:sz w:val="24"/>
-          <w:szCs w:val="24"/>
-          <w:lang w:val="en-US" w:eastAsia="ja-JP"/>
-        </w:rPr>
-        <w:t xml:space="preserve"> </w:t>
-      </w:r>
-      <w:proofErr w:type="spellStart"/>
-      <w:r>
-        <w:rPr>
-          <w:sz w:val="24"/>
-          <w:szCs w:val="24"/>
-          <w:lang w:val="en-US" w:eastAsia="ja-JP"/>
-        </w:rPr>
-        <w:t>pustaka</w:t>
-      </w:r>
-      <w:proofErr w:type="spellEnd"/>
-      <w:r>
-        <w:rPr>
-          <w:sz w:val="24"/>
-          <w:szCs w:val="24"/>
-          <w:lang w:val="en-US" w:eastAsia="ja-JP"/>
-        </w:rPr>
-        <w:t xml:space="preserve"> </w:t>
-      </w:r>
-      <w:proofErr w:type="spellStart"/>
-      <w:r>
-        <w:rPr>
-          <w:sz w:val="24"/>
-          <w:szCs w:val="24"/>
-          <w:lang w:val="en-US" w:eastAsia="ja-JP"/>
-        </w:rPr>
-        <w:t>ini</w:t>
-      </w:r>
-      <w:proofErr w:type="spellEnd"/>
-      <w:r>
-        <w:rPr>
-          <w:sz w:val="24"/>
-          <w:szCs w:val="24"/>
-          <w:lang w:val="en-US" w:eastAsia="ja-JP"/>
-        </w:rPr>
-        <w:t xml:space="preserve">. </w:t>
-      </w:r>
-      <w:proofErr w:type="spellStart"/>
-      <w:r>
-        <w:rPr>
-          <w:sz w:val="24"/>
-          <w:szCs w:val="24"/>
-          <w:lang w:val="en-US" w:eastAsia="ja-JP"/>
-        </w:rPr>
-        <w:t>Pada</w:t>
-      </w:r>
-      <w:proofErr w:type="spellEnd"/>
-      <w:r>
-        <w:rPr>
-          <w:sz w:val="24"/>
-          <w:szCs w:val="24"/>
-          <w:lang w:val="en-US" w:eastAsia="ja-JP"/>
-        </w:rPr>
-        <w:t xml:space="preserve"> </w:t>
-      </w:r>
-      <w:proofErr w:type="spellStart"/>
-      <w:r>
-        <w:rPr>
-          <w:sz w:val="24"/>
-          <w:szCs w:val="24"/>
-          <w:lang w:val="en-US" w:eastAsia="ja-JP"/>
-        </w:rPr>
-        <w:t>awalnya</w:t>
-      </w:r>
-      <w:proofErr w:type="spellEnd"/>
-      <w:r>
-        <w:rPr>
-          <w:sz w:val="24"/>
-          <w:szCs w:val="24"/>
-          <w:lang w:val="en-US" w:eastAsia="ja-JP"/>
-        </w:rPr>
-        <w:t xml:space="preserve"> </w:t>
-      </w:r>
-      <w:proofErr w:type="spellStart"/>
-      <w:r>
-        <w:rPr>
-          <w:sz w:val="24"/>
-          <w:szCs w:val="24"/>
-          <w:lang w:val="en-US" w:eastAsia="ja-JP"/>
-        </w:rPr>
-        <w:t>akan</w:t>
-      </w:r>
-      <w:proofErr w:type="spellEnd"/>
-      <w:r>
-        <w:rPr>
-          <w:sz w:val="24"/>
-          <w:szCs w:val="24"/>
-          <w:lang w:val="en-US" w:eastAsia="ja-JP"/>
-        </w:rPr>
-        <w:t xml:space="preserve"> </w:t>
-      </w:r>
-      <w:proofErr w:type="spellStart"/>
-      <w:r>
-        <w:rPr>
-          <w:sz w:val="24"/>
-          <w:szCs w:val="24"/>
-          <w:lang w:val="en-US" w:eastAsia="ja-JP"/>
-        </w:rPr>
-        <w:t>terasa</w:t>
-      </w:r>
-      <w:proofErr w:type="spellEnd"/>
-      <w:r>
-        <w:rPr>
-          <w:sz w:val="24"/>
-          <w:szCs w:val="24"/>
-          <w:lang w:val="en-US" w:eastAsia="ja-JP"/>
-        </w:rPr>
-        <w:t xml:space="preserve"> </w:t>
-      </w:r>
-      <w:proofErr w:type="spellStart"/>
-      <w:r>
-        <w:rPr>
-          <w:sz w:val="24"/>
-          <w:szCs w:val="24"/>
-          <w:lang w:val="en-US" w:eastAsia="ja-JP"/>
-        </w:rPr>
-        <w:t>menyusahkan</w:t>
-      </w:r>
-      <w:proofErr w:type="spellEnd"/>
-      <w:r>
-        <w:rPr>
-          <w:sz w:val="24"/>
-          <w:szCs w:val="24"/>
-          <w:lang w:val="en-US" w:eastAsia="ja-JP"/>
-        </w:rPr>
-        <w:t xml:space="preserve">, </w:t>
-      </w:r>
-      <w:proofErr w:type="spellStart"/>
-      <w:r>
-        <w:rPr>
-          <w:sz w:val="24"/>
-          <w:szCs w:val="24"/>
-          <w:lang w:val="en-US" w:eastAsia="ja-JP"/>
-        </w:rPr>
-        <w:t>tetapi</w:t>
-      </w:r>
-      <w:proofErr w:type="spellEnd"/>
-      <w:r>
-        <w:rPr>
-          <w:sz w:val="24"/>
-          <w:szCs w:val="24"/>
-          <w:lang w:val="en-US" w:eastAsia="ja-JP"/>
-        </w:rPr>
-        <w:t xml:space="preserve"> </w:t>
-      </w:r>
-      <w:proofErr w:type="spellStart"/>
-      <w:r>
-        <w:rPr>
-          <w:sz w:val="24"/>
-          <w:szCs w:val="24"/>
-          <w:lang w:val="en-US" w:eastAsia="ja-JP"/>
-        </w:rPr>
-        <w:t>percayalah</w:t>
-      </w:r>
-      <w:proofErr w:type="spellEnd"/>
-      <w:r>
-        <w:rPr>
-          <w:sz w:val="24"/>
-          <w:szCs w:val="24"/>
-          <w:lang w:val="en-US" w:eastAsia="ja-JP"/>
-        </w:rPr>
-        <w:t xml:space="preserve"> </w:t>
-      </w:r>
-      <w:proofErr w:type="spellStart"/>
-      <w:r>
-        <w:rPr>
-          <w:sz w:val="24"/>
-          <w:szCs w:val="24"/>
-          <w:lang w:val="en-US" w:eastAsia="ja-JP"/>
-        </w:rPr>
-        <w:t>hal</w:t>
-      </w:r>
-      <w:proofErr w:type="spellEnd"/>
-      <w:r>
-        <w:rPr>
-          <w:sz w:val="24"/>
-          <w:szCs w:val="24"/>
-          <w:lang w:val="en-US" w:eastAsia="ja-JP"/>
-        </w:rPr>
-        <w:t xml:space="preserve"> </w:t>
-      </w:r>
-      <w:proofErr w:type="spellStart"/>
-      <w:r>
-        <w:rPr>
-          <w:sz w:val="24"/>
-          <w:szCs w:val="24"/>
-          <w:lang w:val="en-US" w:eastAsia="ja-JP"/>
-        </w:rPr>
-        <w:t>ini</w:t>
-      </w:r>
-      <w:proofErr w:type="spellEnd"/>
-      <w:r>
-        <w:rPr>
-          <w:sz w:val="24"/>
-          <w:szCs w:val="24"/>
-          <w:lang w:val="en-US" w:eastAsia="ja-JP"/>
-        </w:rPr>
-        <w:t xml:space="preserve"> </w:t>
-      </w:r>
-      <w:proofErr w:type="spellStart"/>
-      <w:r>
-        <w:rPr>
-          <w:sz w:val="24"/>
-          <w:szCs w:val="24"/>
-          <w:lang w:val="en-US" w:eastAsia="ja-JP"/>
-        </w:rPr>
-        <w:t>akan</w:t>
-      </w:r>
-      <w:proofErr w:type="spellEnd"/>
-      <w:r>
-        <w:rPr>
-          <w:sz w:val="24"/>
-          <w:szCs w:val="24"/>
-          <w:lang w:val="en-US" w:eastAsia="ja-JP"/>
-        </w:rPr>
-        <w:t xml:space="preserve"> </w:t>
-      </w:r>
-      <w:proofErr w:type="spellStart"/>
-      <w:r>
-        <w:rPr>
-          <w:sz w:val="24"/>
-          <w:szCs w:val="24"/>
-          <w:lang w:val="en-US" w:eastAsia="ja-JP"/>
-        </w:rPr>
-        <w:t>sangat</w:t>
-      </w:r>
-      <w:proofErr w:type="spellEnd"/>
-      <w:r>
-        <w:rPr>
-          <w:sz w:val="24"/>
-          <w:szCs w:val="24"/>
-          <w:lang w:val="en-US" w:eastAsia="ja-JP"/>
-        </w:rPr>
-        <w:t xml:space="preserve"> </w:t>
-      </w:r>
-      <w:proofErr w:type="spellStart"/>
-      <w:r>
-        <w:rPr>
-          <w:sz w:val="24"/>
-          <w:szCs w:val="24"/>
-          <w:lang w:val="en-US" w:eastAsia="ja-JP"/>
-        </w:rPr>
-        <w:t>menghemat</w:t>
-      </w:r>
-      <w:proofErr w:type="spellEnd"/>
-      <w:r>
-        <w:rPr>
-          <w:sz w:val="24"/>
-          <w:szCs w:val="24"/>
-          <w:lang w:val="en-US" w:eastAsia="ja-JP"/>
-        </w:rPr>
-        <w:t xml:space="preserve"> </w:t>
-      </w:r>
-      <w:proofErr w:type="spellStart"/>
-      <w:r>
-        <w:rPr>
-          <w:sz w:val="24"/>
-          <w:szCs w:val="24"/>
-          <w:lang w:val="en-US" w:eastAsia="ja-JP"/>
-        </w:rPr>
-        <w:t>waktu</w:t>
-      </w:r>
-      <w:proofErr w:type="spellEnd"/>
-      <w:r>
-        <w:rPr>
-          <w:sz w:val="24"/>
-          <w:szCs w:val="24"/>
-          <w:lang w:val="en-US" w:eastAsia="ja-JP"/>
-        </w:rPr>
-        <w:t xml:space="preserve"> </w:t>
-      </w:r>
-      <w:proofErr w:type="spellStart"/>
-      <w:r>
-        <w:rPr>
-          <w:sz w:val="24"/>
-          <w:szCs w:val="24"/>
-          <w:lang w:val="en-US" w:eastAsia="ja-JP"/>
-        </w:rPr>
-        <w:t>anda</w:t>
-      </w:r>
-      <w:proofErr w:type="spellEnd"/>
-      <w:r>
-        <w:rPr>
-          <w:sz w:val="24"/>
-          <w:szCs w:val="24"/>
-          <w:lang w:val="en-US" w:eastAsia="ja-JP"/>
-        </w:rPr>
-        <w:t xml:space="preserve"> </w:t>
-      </w:r>
-      <w:proofErr w:type="spellStart"/>
-      <w:r>
-        <w:rPr>
-          <w:sz w:val="24"/>
-          <w:szCs w:val="24"/>
-          <w:lang w:val="en-US" w:eastAsia="ja-JP"/>
-        </w:rPr>
-        <w:t>dalam</w:t>
-      </w:r>
-      <w:proofErr w:type="spellEnd"/>
-      <w:r>
-        <w:rPr>
-          <w:sz w:val="24"/>
-          <w:szCs w:val="24"/>
-          <w:lang w:val="en-US" w:eastAsia="ja-JP"/>
-        </w:rPr>
-        <w:t xml:space="preserve"> </w:t>
-      </w:r>
-      <w:proofErr w:type="spellStart"/>
-      <w:r>
-        <w:rPr>
-          <w:sz w:val="24"/>
-          <w:szCs w:val="24"/>
-          <w:lang w:val="en-US" w:eastAsia="ja-JP"/>
-        </w:rPr>
-        <w:t>jangka</w:t>
-      </w:r>
-      <w:proofErr w:type="spellEnd"/>
-      <w:r>
-        <w:rPr>
-          <w:sz w:val="24"/>
-          <w:szCs w:val="24"/>
-          <w:lang w:val="en-US" w:eastAsia="ja-JP"/>
-        </w:rPr>
-        <w:t xml:space="preserve"> </w:t>
-      </w:r>
-      <w:proofErr w:type="spellStart"/>
-      <w:r>
-        <w:rPr>
-          <w:sz w:val="24"/>
-          <w:szCs w:val="24"/>
-          <w:lang w:val="en-US" w:eastAsia="ja-JP"/>
-        </w:rPr>
-        <w:t>panjang</w:t>
-      </w:r>
-      <w:proofErr w:type="spellEnd"/>
-      <w:r>
-        <w:rPr>
-          <w:sz w:val="24"/>
-          <w:szCs w:val="24"/>
-          <w:lang w:val="en-US" w:eastAsia="ja-JP"/>
-        </w:rPr>
-        <w:t>.</w:t>
-      </w:r>
+        <w:fldChar w:fldCharType="end"/>
+      </w:r>
+      <w:bookmarkStart w:id="0" w:name="_GoBack"/>
+      <w:bookmarkEnd w:id="0"/>
     </w:p>
     <w:p>
       <w:pPr>
@@ -15143,7 +15989,7 @@
         <w:b/>
         <w:noProof/>
       </w:rPr>
-      <w:t>3</w:t>
+      <w:t>5</w:t>
     </w:r>
     <w:r>
       <w:rPr>
@@ -20214,7 +21060,7 @@
 </file>
 
 <file path=customXml/itemProps1.xml><?xml version="1.0" encoding="utf-8"?>
-<ds:datastoreItem xmlns:ds="http://schemas.openxmlformats.org/officeDocument/2006/customXml" ds:itemID="{B6EAA522-74CD-461F-886A-5C8AF3A3B5F2}">
+<ds:datastoreItem xmlns:ds="http://schemas.openxmlformats.org/officeDocument/2006/customXml" ds:itemID="{586C53FB-9E71-47FE-B96A-6D6529004132}">
   <ds:schemaRefs>
     <ds:schemaRef ds:uri="http://schemas.openxmlformats.org/officeDocument/2006/bibliography"/>
   </ds:schemaRefs>

</xml_diff>

<commit_message>
Update ringkasan: nambah penjelasan alur program
</commit_message>
<xml_diff>
--- a/DOKUMEN/PROPOSAL.docx
+++ b/DOKUMEN/PROPOSAL.docx
@@ -17,7 +17,7 @@
       </w:pPr>
       <w:r>
         <w:drawing>
-          <wp:anchor behindDoc="0" distT="0" distB="0" distL="114300" distR="114300" simplePos="0" locked="0" layoutInCell="1" allowOverlap="1" relativeHeight="9">
+          <wp:anchor behindDoc="0" distT="0" distB="0" distL="114300" distR="114300" simplePos="0" locked="0" layoutInCell="1" allowOverlap="1" relativeHeight="10">
             <wp:simplePos x="0" y="0"/>
             <wp:positionH relativeFrom="column">
               <wp:posOffset>-3810</wp:posOffset>
@@ -147,7 +147,7 @@
         <mc:AlternateContent>
           <mc:Choice Requires="wps">
             <w:drawing>
-              <wp:anchor behindDoc="0" distT="0" distB="0" distL="114300" distR="114300" simplePos="0" locked="0" layoutInCell="1" allowOverlap="1" relativeHeight="8">
+              <wp:anchor behindDoc="0" distT="0" distB="0" distL="114300" distR="114300" simplePos="0" locked="0" layoutInCell="1" allowOverlap="1" relativeHeight="9">
                 <wp:simplePos x="0" y="0"/>
                 <wp:positionH relativeFrom="column">
                   <wp:posOffset>53340</wp:posOffset>
@@ -522,17 +522,28 @@
         <w:pStyle w:val="Normal"/>
         <w:ind w:left="720" w:firstLine="720"/>
         <w:jc w:val="both"/>
+        <w:rPr/>
+      </w:pPr>
+      <w:r>
         <w:rPr>
           <w:sz w:val="24"/>
           <w:lang w:val="en-US"/>
         </w:rPr>
-      </w:pPr>
+        <w:t xml:space="preserve">Penelitian dan pengembangan performa, kualitas, dan penggunaan sistem basis data selama dekade terakhir ini telah mendapat perhatian lebih dalam beberapa tahun </w:t>
+      </w:r>
       <w:r>
         <w:rPr>
           <w:sz w:val="24"/>
           <w:lang w:val="en-US"/>
         </w:rPr>
-        <w:t xml:space="preserve">Penelitian dan pengembangan performa, kualitas, dan penggunaan sistem basis data selama dekade terakhir ini telah mendapat perhatian lebih dalam beberapa tahun belakangan. Berbagai macam algoritma kueri untuk membantu pengguna mencari data dengan nilai atribut terbaik seperti </w:t>
+        <w:t>terakhir</w:t>
+      </w:r>
+      <w:r>
+        <w:rPr>
+          <w:sz w:val="24"/>
+          <w:lang w:val="en-US"/>
+        </w:rPr>
+        <w:t xml:space="preserve">. Berbagai macam algoritma kueri untuk membantu pengguna mencari data dengan nilai atribut terbaik seperti </w:t>
       </w:r>
       <w:r>
         <w:rPr>
@@ -592,7 +603,7 @@
           <w:sz w:val="24"/>
           <w:lang w:val="en-US"/>
         </w:rPr>
-        <w:t>”. Permasalahan tersebut sudah beberapa kali diangkat untuk menjadi topik jurnal, harapannya dengan dikembangkannya algoritma yang dapat menjawab permasalahan tersebut dengan memperbaiki kueri awal agar dapat mencapai ekspektasi namun tetap memperhitungkan pinalti dari perubahannya.</w:t>
+        <w:t>”. Permasalahan tersebut sudah beberapa kali diangkat untuk menjadi topik jurnal, harapannya dengan dikembangkannya algoritma yang dapat menjawab permasalahan tersebut dengan memperbaiki kueri awal agar dapat mencapai ekspektasi namun tetap memperhitungkan penalti dari perubahannya.</w:t>
       </w:r>
     </w:p>
     <w:p>
@@ -741,7 +752,7 @@
           <w:sz w:val="24"/>
           <w:lang w:val="en-US"/>
         </w:rPr>
-        <w:t>”. Algoritma yang akan dirancang harapannya dapat memperbaiki nilai pada setiap atribut dari produk agar hasil kueri dapat mencapai jumlah data yang diharapkan pengguna. Dalam memperbaiki data produk, nilai pinalti juga akan dipertimbangkan sebagai biaya dari suatu perubahan. Dengan begitu diharapkan juga hasil perbaikan nilai atribut juga memiliki nilai pinalti serendah mungkin.</w:t>
+        <w:t>”. Algoritma yang akan dirancang harapannya dapat memperbaiki nilai pada setiap atribut dari produk agar hasil kueri dapat mencapai jumlah data yang diharapkan pengguna. Dalam memperbaiki data produk, nilai penalti juga akan dipertimbangkan sebagai biaya dari suatu perubahan. Dengan begitu diharapkan juga hasil perbaikan nilai atribut juga memiliki nilai penalti serendah mungkin.</w:t>
       </w:r>
     </w:p>
     <w:p>
@@ -844,12 +855,6 @@
         </w:rPr>
         <w:t>?</w:t>
       </w:r>
-      <w:r>
-        <w:rPr>
-          <w:sz w:val="24"/>
-        </w:rPr>
-        <w:commentReference w:id="0"/>
-      </w:r>
     </w:p>
     <w:p>
       <w:pPr>
@@ -922,16 +927,8 @@
         <w:rPr>
           <w:sz w:val="24"/>
         </w:rPr>
-        <w:t xml:space="preserve">pembuatan </w:t>
-      </w:r>
-      <w:bookmarkStart w:id="0" w:name="__DdeLink__3616_240909884"/>
-      <w:r>
-        <w:rPr>
-          <w:sz w:val="24"/>
-        </w:rPr>
-        <w:t>mekanisme pinalti yang tepat untuk mengukur kualitas atas solusi perbaikan yang diberikan</w:t>
-      </w:r>
-      <w:bookmarkEnd w:id="0"/>
+        <w:t>pembuatan mekanisme penalti yang tepat untuk mengukur kualitas atas solusi perbaikan yang diberikan</w:t>
+      </w:r>
       <w:r>
         <w:rPr>
           <w:sz w:val="24"/>
@@ -1120,7 +1117,7 @@
           <w:sz w:val="24"/>
           <w:lang w:val="en-US"/>
         </w:rPr>
-        <w:t>Semua nilai atribut pada data akan dinormalisasi terlebih dahulu untuk mempermudah penghitungan nilai pinalti.</w:t>
+        <w:t>Semua nilai atribut pada data akan dinormalisasi terlebih dahulu untuk mempermudah penghitungan nilai penalti.</w:t>
       </w:r>
     </w:p>
     <w:p>
@@ -1255,7 +1252,7 @@
           <w:sz w:val="24"/>
           <w:lang w:eastAsia="ja-JP"/>
         </w:rPr>
-        <w:t>Membuat mekanisme pinalti yang tepat untuk mengukur kualitas atas solusi perbaikan yang diberikan.</w:t>
+        <w:t>Membuat mekanisme penalti yang tepat untuk mengukur kualitas atas solusi perbaikan yang diberikan.</w:t>
       </w:r>
     </w:p>
     <w:p>
@@ -1654,7 +1651,7 @@
           <w:sz w:val="24"/>
           <w:lang w:eastAsia="ja-JP"/>
         </w:rPr>
-        <w:t>Kueri berbasis preferensi</w:t>
+        <w:t>Kueri Berbasis Preferensi</w:t>
       </w:r>
       <w:r>
         <w:rPr>
@@ -1662,7 +1659,7 @@
           <w:sz w:val="24"/>
           <w:lang w:eastAsia="ja-JP"/>
         </w:rPr>
-        <w:commentReference w:id="1"/>
+        <w:commentReference w:id="0"/>
       </w:r>
     </w:p>
     <w:p>
@@ -1755,8 +1752,9 @@
           <w:sz w:val="24"/>
           <w:lang w:val="en-US"/>
         </w:rPr>
-        <w:t xml:space="preserve">Tugas Akhir ini disusun untuk menangani masalah  </w:t>
-      </w:r>
+        <w:t xml:space="preserve">Tugas Akhir ini disusun untuk menangani masalah </w:t>
+      </w:r>
+      <w:bookmarkStart w:id="0" w:name="__DdeLink__3617_240909884"/>
       <w:r>
         <w:rPr>
           <w:i/>
@@ -1765,6 +1763,7 @@
         </w:rPr>
         <w:t>Why-Not on Reaching k Subscribers</w:t>
       </w:r>
+      <w:bookmarkEnd w:id="0"/>
       <w:r>
         <w:rPr>
           <w:i w:val="false"/>
@@ -1809,14 +1808,68 @@
           <w:lang w:val="en-US" w:eastAsia="ja-JP"/>
         </w:rPr>
         <w:tab/>
-        <w:t>Proses pencarian solusi diawali dengan produsen memasukkan data produk, dataset preferensi konsumen, dan jumlah data hasil kueri yang diinginkan.</w:t>
-      </w:r>
+        <w:t xml:space="preserve">Proses pencarian solusi diawali dengan produsen memasukkan data produk, dataset preferensi konsumen, dan jumlah data hasil kueri yang diinginkan. </w:t>
+      </w:r>
+      <w:r>
+        <w:rPr>
+          <w:i w:val="false"/>
+          <w:iCs w:val="false"/>
+          <w:sz w:val="24"/>
+          <w:lang w:val="en-US" w:eastAsia="ja-JP"/>
+        </w:rPr>
+        <w:t xml:space="preserve">Sebelum masuk ke algoritma untuk menjawab  </w:t>
+      </w:r>
+      <w:r>
+        <w:rPr>
+          <w:i/>
+          <w:iCs w:val="false"/>
+          <w:sz w:val="24"/>
+          <w:lang w:val="en-US" w:eastAsia="ja-JP"/>
+        </w:rPr>
+        <w:t>Why-Not on Reaching k Subscribers</w:t>
+      </w:r>
+      <w:r>
+        <w:rPr>
+          <w:i w:val="false"/>
+          <w:iCs w:val="false"/>
+          <w:sz w:val="24"/>
+          <w:lang w:val="en-US" w:eastAsia="ja-JP"/>
+        </w:rPr>
+        <w:t>, dataset preferensi konsumen dibuat struktur datanya terlebih dahulu untuk mengoptimalkan algoritma. Algoritma akan dijalankan setelah seluruh data preferensi konsumen dipetakan ke dalam suatu struktur data. Kombinasi nilai atribut produk dengan biaya (nilai penalti) paling rendah akan dikembalikan ke pengguna sebagai solusi.</w:t>
+      </w:r>
+    </w:p>
+    <w:p>
+      <w:pPr>
+        <w:pStyle w:val="Normal"/>
+        <w:spacing w:before="0" w:after="200"/>
+        <w:ind w:left="720" w:hanging="0"/>
+        <w:jc w:val="both"/>
+        <w:rPr>
+          <w:i w:val="false"/>
+          <w:i w:val="false"/>
+          <w:iCs w:val="false"/>
+          <w:sz w:val="24"/>
+          <w:lang w:val="en-US" w:eastAsia="ja-JP"/>
+        </w:rPr>
+      </w:pPr>
+      <w:r>
+        <w:rPr/>
+      </w:r>
+    </w:p>
+    <w:p>
+      <w:pPr>
+        <w:pStyle w:val="Normal"/>
+        <w:spacing w:before="0" w:after="200"/>
+        <w:ind w:left="720" w:hanging="0"/>
+        <w:jc w:val="both"/>
+        <w:rPr/>
+      </w:pPr>
       <w:r>
         <w:rPr>
           <w:sz w:val="24"/>
           <w:lang w:val="en-US"/>
         </w:rPr>
-        <w:commentReference w:id="2"/>
+        <w:commentReference w:id="1"/>
       </w:r>
     </w:p>
     <w:p>
@@ -7815,7 +7868,7 @@
 
 <file path=word/comments.xml><?xml version="1.0" encoding="utf-8"?>
 <w:comments xmlns:o="urn:schemas-microsoft-com:office:office" xmlns:r="http://schemas.openxmlformats.org/officeDocument/2006/relationships" xmlns:v="urn:schemas-microsoft-com:vml" xmlns:w="http://schemas.openxmlformats.org/wordprocessingml/2006/main" xmlns:w10="urn:schemas-microsoft-com:office:word" xmlns:wp="http://schemas.openxmlformats.org/drawingml/2006/wordprocessingDrawing" xmlns:wps="http://schemas.microsoft.com/office/word/2010/wordprocessingShape" xmlns:wpg="http://schemas.microsoft.com/office/word/2010/wordprocessingGroup" xmlns:mc="http://schemas.openxmlformats.org/markup-compatibility/2006" xmlns:wp14="http://schemas.microsoft.com/office/word/2010/wordprocessingDrawing" xmlns:w14="http://schemas.microsoft.com/office/word/2010/wordml" mc:Ignorable="w14 wp14">
-  <w:comment w:id="0" w:author="Unknown Author" w:date="2018-01-07T11:13:04Z" w:initials="">
+  <w:comment w:id="0" w:author="Unknown Author" w:date="2018-01-07T11:18:38Z" w:initials="">
     <w:p>
       <w:r>
         <w:rPr>
@@ -7843,43 +7896,11 @@
           <w:em w:val="none"/>
           <w:lang w:bidi="ar-SA" w:eastAsia="en-US" w:val="en-AU"/>
         </w:rPr>
-        <w:t>Judul ngikutin ini</w:t>
+        <w:t>Preference base query</w:t>
       </w:r>
     </w:p>
   </w:comment>
-  <w:comment w:id="1" w:author="Unknown Author" w:date="2018-01-07T11:18:38Z" w:initials="">
-    <w:p>
-      <w:r>
-        <w:rPr>
-          <w:rFonts w:eastAsia="Calibri" w:cstheme="minorBidi" w:eastAsiaTheme="minorHAnsi" w:cs="" w:ascii="Calibri" w:hAnsi="Calibri"/>
-          <w:b w:val="false"/>
-          <w:bCs w:val="false"/>
-          <w:i w:val="false"/>
-          <w:iCs w:val="false"/>
-          <w:caps w:val="false"/>
-          <w:smallCaps w:val="false"/>
-          <w:strike w:val="false"/>
-          <w:dstrike w:val="false"/>
-          <w:outline w:val="false"/>
-          <w:shadow w:val="false"/>
-          <w:emboss w:val="false"/>
-          <w:imprint w:val="false"/>
-          <w:color w:val="auto"/>
-          <w:spacing w:val="0"/>
-          <w:w w:val="100"/>
-          <w:position w:val="0"/>
-          <w:sz w:val="20"/>
-          <w:szCs w:val="22"/>
-          <w:u w:val="none"/>
-          <w:vertAlign w:val="baseline"/>
-          <w:em w:val="none"/>
-          <w:lang w:bidi="ar-SA" w:eastAsia="en-US" w:val="en-AU"/>
-        </w:rPr>
-        <w:t>Preference base query</w:t>
-      </w:r>
-    </w:p>
-  </w:comment>
-  <w:comment w:id="2" w:author="Unknown Author" w:date="2018-01-07T11:22:25Z" w:initials="">
+  <w:comment w:id="1" w:author="Unknown Author" w:date="2018-01-07T11:22:25Z" w:initials="">
     <w:p>
       <w:r>
         <w:rPr>
@@ -8096,7 +8117,7 @@
       <mc:AlternateContent>
         <mc:Choice Requires="wps">
           <w:drawing>
-            <wp:anchor behindDoc="1" distT="0" distB="0" distL="114300" distR="114300" simplePos="0" locked="0" layoutInCell="1" allowOverlap="1" relativeHeight="7">
+            <wp:anchor behindDoc="1" distT="0" distB="0" distL="114300" distR="114300" simplePos="0" locked="0" layoutInCell="1" allowOverlap="1" relativeHeight="8">
               <wp:simplePos x="0" y="0"/>
               <wp:positionH relativeFrom="column">
                 <wp:posOffset>-45085</wp:posOffset>
@@ -10635,6 +10656,13 @@
     </w:pPr>
     <w:rPr/>
   </w:style>
+  <w:style w:type="paragraph" w:styleId="PreformattedText">
+    <w:name w:val="Preformatted Text"/>
+    <w:basedOn w:val="Normal"/>
+    <w:qFormat/>
+    <w:pPr/>
+    <w:rPr/>
+  </w:style>
   <w:style w:type="numbering" w:styleId="NoList" w:default="1">
     <w:name w:val="No List"/>
     <w:uiPriority w:val="99"/>

</xml_diff>